<commit_message>
Formatação completa, grifado o termo Know How para adicionar no glossário
27/10/2022
10:16
</commit_message>
<xml_diff>
--- a/TCC/PTCC/DOCUMENTACAO_TCC.docx
+++ b/TCC/PTCC/DOCUMENTACAO_TCC.docx
@@ -1997,11 +1997,9 @@
         </w:rPr>
         <w:t xml:space="preserve"> </w:t>
       </w:r>
-      <w:proofErr w:type="spellStart"/>
       <w:r>
         <w:t>Etec</w:t>
       </w:r>
-      <w:proofErr w:type="spellEnd"/>
       <w:r>
         <w:rPr>
           <w:spacing w:val="13"/>
@@ -2172,11 +2170,9 @@
         </w:rPr>
         <w:t xml:space="preserve"> </w:t>
       </w:r>
-      <w:proofErr w:type="gramStart"/>
-      <w:r>
-        <w:t>Novembro</w:t>
-      </w:r>
-      <w:proofErr w:type="gramEnd"/>
+      <w:r>
+        <w:t>novembro</w:t>
+      </w:r>
       <w:r>
         <w:rPr>
           <w:spacing w:val="-2"/>
@@ -2610,17 +2606,12 @@
       <w:r>
         <w:t>Professor(a)</w:t>
       </w:r>
-      <w:proofErr w:type="gramStart"/>
       <w:r>
         <w:tab/>
       </w:r>
       <w:r>
-        <w:t xml:space="preserve">  </w:t>
-      </w:r>
-      <w:r>
-        <w:t>Professor</w:t>
-      </w:r>
-      <w:proofErr w:type="gramEnd"/>
+        <w:t xml:space="preserve"> Professor</w:t>
+      </w:r>
       <w:r>
         <w:t>(a)</w:t>
       </w:r>
@@ -3027,13 +3018,14 @@
         <w:ind w:firstLine="709"/>
         <w:jc w:val="both"/>
       </w:pPr>
-      <w:proofErr w:type="spellStart"/>
       <w:r>
         <w:t>Fornecer</w:t>
       </w:r>
-      <w:proofErr w:type="spellEnd"/>
-      <w:r>
-        <w:t xml:space="preserve"> serviços e software de alta qualidade e eficiência.</w:t>
+      <w:r>
+        <w:t xml:space="preserve"> serviços e software de alta qualidade e </w:t>
+      </w:r>
+      <w:r>
+        <w:t>eficiência.</w:t>
       </w:r>
     </w:p>
     <w:p>
@@ -3261,14 +3253,23 @@
       </w:r>
       <w:proofErr w:type="spellStart"/>
       <w:r>
+        <w:rPr>
+          <w:highlight w:val="yellow"/>
+        </w:rPr>
         <w:t>know</w:t>
       </w:r>
       <w:proofErr w:type="spellEnd"/>
       <w:r>
+        <w:rPr>
+          <w:highlight w:val="yellow"/>
+        </w:rPr>
         <w:t xml:space="preserve"> </w:t>
       </w:r>
       <w:proofErr w:type="spellStart"/>
       <w:r>
+        <w:rPr>
+          <w:highlight w:val="yellow"/>
+        </w:rPr>
         <w:t>how</w:t>
       </w:r>
       <w:proofErr w:type="spellEnd"/>
@@ -3465,7 +3466,7 @@
         </w:rPr>
         <w:lastRenderedPageBreak/>
         <w:drawing>
-          <wp:anchor distT="0" distB="0" distL="114300" distR="114300" simplePos="0" relativeHeight="251660288" behindDoc="0" locked="0" layoutInCell="1" allowOverlap="1" wp14:anchorId="2018C529" wp14:editId="71506F70">
+          <wp:anchor distT="0" distB="0" distL="114300" distR="114300" simplePos="0" relativeHeight="251660288" behindDoc="0" locked="0" layoutInCell="1" allowOverlap="1" wp14:anchorId="2018C529" wp14:editId="567CFA88">
             <wp:simplePos x="0" y="0"/>
             <wp:positionH relativeFrom="page">
               <wp:align>center</wp:align>
@@ -3473,8 +3474,8 @@
             <wp:positionV relativeFrom="margin">
               <wp:posOffset>-293739</wp:posOffset>
             </wp:positionV>
-            <wp:extent cx="4951095" cy="4316730"/>
-            <wp:effectExtent l="0" t="0" r="1905" b="7620"/>
+            <wp:extent cx="4951095" cy="3095625"/>
+            <wp:effectExtent l="0" t="0" r="1905" b="9525"/>
             <wp:wrapSquare wrapText="bothSides"/>
             <wp:docPr id="3" name="Imagem 3"/>
             <wp:cNvGraphicFramePr>
@@ -3502,7 +3503,7 @@
                   <pic:spPr>
                     <a:xfrm>
                       <a:off x="0" y="0"/>
-                      <a:ext cx="4951095" cy="4316730"/>
+                      <a:ext cx="4951095" cy="3095625"/>
                     </a:xfrm>
                     <a:prstGeom prst="rect">
                       <a:avLst/>
@@ -3537,14 +3538,6 @@
     <w:p/>
     <w:p/>
     <w:p/>
-    <w:p/>
-    <w:p/>
-    <w:p/>
-    <w:p/>
-    <w:p/>
-    <w:p/>
-    <w:p/>
-    <w:p/>
     <w:p>
       <w:pPr>
         <w:pStyle w:val="Subttulo"/>
@@ -3563,11 +3556,9 @@
         <w:ind w:firstLine="709"/>
         <w:jc w:val="both"/>
       </w:pPr>
-      <w:proofErr w:type="gramStart"/>
-      <w:r>
-        <w:t>Todos colaboradores</w:t>
-      </w:r>
-      <w:proofErr w:type="gramEnd"/>
+      <w:r>
+        <w:t>Todos os colaboradores</w:t>
+      </w:r>
       <w:r>
         <w:t xml:space="preserve"> da </w:t>
       </w:r>
@@ -3578,14 +3569,6 @@
         <w:t xml:space="preserve"> estão imbuídos de responsabilidade de atender todos os clientes, sejam eles clientes e/ou parceiros com ética, honestidade, responsabilidade social e respeito.</w:t>
       </w:r>
     </w:p>
-    <w:p>
-      <w:pPr>
-        <w:spacing w:line="360" w:lineRule="auto"/>
-        <w:ind w:firstLine="709"/>
-        <w:jc w:val="both"/>
-      </w:pPr>
-    </w:p>
-    <w:p/>
     <w:p/>
     <w:p>
       <w:pPr>
@@ -3601,50 +3584,31 @@
     </w:p>
     <w:p>
       <w:pPr>
-        <w:ind w:left="708"/>
-      </w:pPr>
-      <w:r>
-        <w:t>O caso de uso geral procura, por meio de uma linguagem simples, possibilitar</w:t>
-      </w:r>
-      <w:r>
-        <w:t xml:space="preserve"> </w:t>
-      </w:r>
-      <w:r>
-        <w:t>a compreensão por qualquer pessoa do comportamento externo de forma geral do</w:t>
-      </w:r>
-      <w:r>
-        <w:t xml:space="preserve"> </w:t>
-      </w:r>
-      <w:r>
-        <w:t>sistema.</w:t>
-      </w:r>
-    </w:p>
-    <w:p>
-      <w:pPr>
-        <w:pStyle w:val="Subttulo"/>
+        <w:spacing w:line="360" w:lineRule="auto"/>
+        <w:ind w:left="709" w:firstLine="709"/>
+        <w:jc w:val="both"/>
       </w:pPr>
       <w:r>
         <w:rPr>
           <w:noProof/>
           <w:lang w:eastAsia="pt-BR"/>
         </w:rPr>
-        <w:lastRenderedPageBreak/>
         <w:drawing>
-          <wp:anchor distT="0" distB="0" distL="114300" distR="114300" simplePos="0" relativeHeight="251664384" behindDoc="1" locked="0" layoutInCell="1" allowOverlap="1" wp14:anchorId="35D008B6" wp14:editId="08EAECB0">
+          <wp:anchor distT="0" distB="0" distL="114300" distR="114300" simplePos="0" relativeHeight="251664384" behindDoc="1" locked="0" layoutInCell="1" allowOverlap="1" wp14:anchorId="35D008B6" wp14:editId="74507858">
             <wp:simplePos x="0" y="0"/>
             <wp:positionH relativeFrom="column">
-              <wp:posOffset>-587375</wp:posOffset>
+              <wp:posOffset>-794385</wp:posOffset>
             </wp:positionH>
             <wp:positionV relativeFrom="paragraph">
-              <wp:posOffset>266700</wp:posOffset>
+              <wp:posOffset>715645</wp:posOffset>
             </wp:positionV>
-            <wp:extent cx="7067550" cy="3863975"/>
-            <wp:effectExtent l="0" t="0" r="0" b="3175"/>
+            <wp:extent cx="7067550" cy="3667125"/>
+            <wp:effectExtent l="0" t="0" r="0" b="9525"/>
             <wp:wrapTight wrapText="bothSides">
               <wp:wrapPolygon edited="0">
                 <wp:start x="0" y="0"/>
-                <wp:lineTo x="0" y="21511"/>
-                <wp:lineTo x="21542" y="21511"/>
+                <wp:lineTo x="0" y="21544"/>
+                <wp:lineTo x="21542" y="21544"/>
                 <wp:lineTo x="21542" y="0"/>
                 <wp:lineTo x="0" y="0"/>
               </wp:wrapPolygon>
@@ -3660,7 +3624,7 @@
                     <pic:cNvPr id="3" name="EstudoDeCasoDeUso - CondMind2.png"/>
                     <pic:cNvPicPr/>
                   </pic:nvPicPr>
-                  <pic:blipFill>
+                  <pic:blipFill rotWithShape="1">
                     <a:blip r:embed="rId11">
                       <a:extLst>
                         <a:ext uri="{28A0092B-C50C-407E-A947-70E740481C1C}">
@@ -3668,18 +3632,25 @@
                         </a:ext>
                       </a:extLst>
                     </a:blip>
-                    <a:stretch>
-                      <a:fillRect/>
-                    </a:stretch>
+                    <a:srcRect t="3309" b="5654"/>
+                    <a:stretch/>
                   </pic:blipFill>
-                  <pic:spPr>
+                  <pic:spPr bwMode="auto">
                     <a:xfrm>
                       <a:off x="0" y="0"/>
-                      <a:ext cx="7067550" cy="3863975"/>
+                      <a:ext cx="7067550" cy="3667125"/>
                     </a:xfrm>
                     <a:prstGeom prst="rect">
                       <a:avLst/>
                     </a:prstGeom>
+                    <a:ln>
+                      <a:noFill/>
+                    </a:ln>
+                    <a:extLst>
+                      <a:ext uri="{53640926-AAD7-44D8-BBD7-CCE9431645EC}">
+                        <a14:shadowObscured xmlns:a14="http://schemas.microsoft.com/office/drawing/2010/main"/>
+                      </a:ext>
+                    </a:extLst>
                   </pic:spPr>
                 </pic:pic>
               </a:graphicData>
@@ -3693,35 +3664,61 @@
           </wp:anchor>
         </w:drawing>
       </w:r>
-    </w:p>
-    <w:p/>
-    <w:p>
-      <w:pPr>
-        <w:widowControl/>
-        <w:autoSpaceDE/>
-        <w:autoSpaceDN/>
-        <w:spacing w:after="160" w:line="259" w:lineRule="auto"/>
-      </w:pPr>
-      <w:r>
-        <w:br w:type="page"/>
+      <w:r>
+        <w:t>O caso de uso geral procura, por meio de uma linguagem simples, possibilitar</w:t>
+      </w:r>
+      <w:r>
+        <w:t xml:space="preserve"> </w:t>
+      </w:r>
+      <w:r>
+        <w:t>a compreensão por qualquer pessoa do comportamento externo de forma geral do</w:t>
+      </w:r>
+      <w:r>
+        <w:t xml:space="preserve"> </w:t>
+      </w:r>
+      <w:r>
+        <w:t>sistema.</w:t>
       </w:r>
     </w:p>
     <w:p>
       <w:pPr>
-        <w:pStyle w:val="Subttulo"/>
-        <w:numPr>
-          <w:ilvl w:val="1"/>
-          <w:numId w:val="10"/>
-        </w:numPr>
-      </w:pPr>
-      <w:r>
+        <w:spacing w:line="360" w:lineRule="auto"/>
+        <w:ind w:left="426"/>
+        <w:jc w:val="both"/>
+      </w:pPr>
+      <w:r>
+        <w:rPr>
+          <w:b/>
+          <w:bCs/>
+        </w:rPr>
         <w:lastRenderedPageBreak/>
+        <w:t>2.5</w:t>
+      </w:r>
+      <w:r>
+        <w:rPr>
+          <w:b/>
+          <w:bCs/>
+        </w:rPr>
+        <w:tab/>
+      </w:r>
+      <w:r>
+        <w:t xml:space="preserve"> </w:t>
+      </w:r>
+      <w:r>
+        <w:rPr>
+          <w:rFonts w:eastAsiaTheme="minorEastAsia" w:cstheme="minorBidi"/>
+          <w:b/>
+          <w:spacing w:val="15"/>
+          <w:szCs w:val="22"/>
+        </w:rPr>
         <w:t>Descritivos de Caso de Uso</w:t>
       </w:r>
     </w:p>
     <w:p>
       <w:pPr>
-        <w:ind w:left="708"/>
+        <w:spacing w:line="360" w:lineRule="auto"/>
+        <w:ind w:left="709" w:firstLine="709"/>
+        <w:jc w:val="both"/>
       </w:pPr>
       <w:r>
         <w:t>Os</w:t>
@@ -3989,6 +3986,7 @@
               <w:widowControl/>
               <w:autoSpaceDE/>
               <w:autoSpaceDN/>
+              <w:jc w:val="both"/>
               <w:rPr>
                 <w:rFonts w:eastAsia="Times New Roman" w:cs="Arial"/>
                 <w:color w:val="000000"/>
@@ -4050,19 +4048,17 @@
               </w:rPr>
               <w:t xml:space="preserve">Atores </w:t>
             </w:r>
-            <w:proofErr w:type="spellStart"/>
-            <w:r>
-              <w:rPr>
-                <w:rFonts w:eastAsia="Times New Roman" w:cs="Arial"/>
-                <w:b/>
-                <w:bCs/>
-                <w:color w:val="000000"/>
-                <w:szCs w:val="24"/>
-                <w:lang w:eastAsia="pt-BR"/>
-              </w:rPr>
-              <w:t>segundários</w:t>
-            </w:r>
-            <w:proofErr w:type="spellEnd"/>
+            <w:r>
+              <w:rPr>
+                <w:rFonts w:eastAsia="Times New Roman" w:cs="Arial"/>
+                <w:b/>
+                <w:bCs/>
+                <w:color w:val="000000"/>
+                <w:szCs w:val="24"/>
+                <w:lang w:eastAsia="pt-BR"/>
+              </w:rPr>
+              <w:t>secundários</w:t>
+            </w:r>
           </w:p>
         </w:tc>
         <w:tc>
@@ -4083,6 +4079,7 @@
               <w:widowControl/>
               <w:autoSpaceDE/>
               <w:autoSpaceDN/>
+              <w:jc w:val="both"/>
               <w:rPr>
                 <w:rFonts w:eastAsia="Times New Roman" w:cs="Arial"/>
                 <w:color w:val="000000"/>
@@ -4164,33 +4161,23 @@
               <w:widowControl/>
               <w:autoSpaceDE/>
               <w:autoSpaceDN/>
-              <w:rPr>
-                <w:rFonts w:eastAsia="Times New Roman" w:cs="Arial"/>
-                <w:color w:val="000000"/>
-                <w:szCs w:val="24"/>
-                <w:lang w:eastAsia="pt-BR"/>
-              </w:rPr>
-            </w:pPr>
-            <w:r>
-              <w:rPr>
-                <w:rFonts w:eastAsia="Times New Roman" w:cs="Arial"/>
-                <w:color w:val="000000"/>
-                <w:szCs w:val="24"/>
-                <w:lang w:eastAsia="pt-BR"/>
-              </w:rPr>
-              <w:t xml:space="preserve">Este caso de uso descreve o acesso do usuário na intranet </w:t>
-            </w:r>
-            <w:proofErr w:type="spellStart"/>
-            <w:r>
-              <w:rPr>
-                <w:rFonts w:eastAsia="Times New Roman" w:cs="Arial"/>
-                <w:color w:val="000000"/>
-                <w:szCs w:val="24"/>
-                <w:lang w:eastAsia="pt-BR"/>
-              </w:rPr>
-              <w:t>condMind</w:t>
-            </w:r>
-            <w:proofErr w:type="spellEnd"/>
+              <w:jc w:val="both"/>
+              <w:rPr>
+                <w:rFonts w:eastAsia="Times New Roman" w:cs="Arial"/>
+                <w:color w:val="000000"/>
+                <w:szCs w:val="24"/>
+                <w:lang w:eastAsia="pt-BR"/>
+              </w:rPr>
+            </w:pPr>
+            <w:r>
+              <w:rPr>
+                <w:rFonts w:eastAsia="Times New Roman" w:cs="Arial"/>
+                <w:color w:val="000000"/>
+                <w:szCs w:val="24"/>
+                <w:lang w:eastAsia="pt-BR"/>
+              </w:rPr>
+              <w:t>Este caso de uso descreve o acesso do usuário na intranet condMind</w:t>
+            </w:r>
           </w:p>
         </w:tc>
       </w:tr>
@@ -4256,6 +4243,7 @@
               <w:widowControl/>
               <w:autoSpaceDE/>
               <w:autoSpaceDN/>
+              <w:jc w:val="both"/>
               <w:rPr>
                 <w:rFonts w:eastAsia="Times New Roman" w:cs="Arial"/>
                 <w:color w:val="000000"/>
@@ -4272,17 +4260,15 @@
               </w:rPr>
               <w:t xml:space="preserve">Antes do login é </w:t>
             </w:r>
-            <w:proofErr w:type="spellStart"/>
-            <w:r>
-              <w:rPr>
-                <w:rFonts w:eastAsia="Times New Roman" w:cs="Arial"/>
-                <w:color w:val="000000"/>
-                <w:szCs w:val="24"/>
-                <w:lang w:eastAsia="pt-BR"/>
-              </w:rPr>
-              <w:t>necessario</w:t>
-            </w:r>
-            <w:proofErr w:type="spellEnd"/>
+            <w:r>
+              <w:rPr>
+                <w:rFonts w:eastAsia="Times New Roman" w:cs="Arial"/>
+                <w:color w:val="000000"/>
+                <w:szCs w:val="24"/>
+                <w:lang w:eastAsia="pt-BR"/>
+              </w:rPr>
+              <w:t>necessário</w:t>
+            </w:r>
             <w:r>
               <w:rPr>
                 <w:rFonts w:eastAsia="Times New Roman" w:cs="Arial"/>
@@ -4357,6 +4343,7 @@
               <w:widowControl/>
               <w:autoSpaceDE/>
               <w:autoSpaceDN/>
+              <w:jc w:val="both"/>
               <w:rPr>
                 <w:rFonts w:eastAsia="Times New Roman" w:cs="Arial"/>
                 <w:color w:val="000000"/>
@@ -4373,17 +4360,15 @@
               </w:rPr>
               <w:t xml:space="preserve">É </w:t>
             </w:r>
-            <w:proofErr w:type="spellStart"/>
-            <w:r>
-              <w:rPr>
-                <w:rFonts w:eastAsia="Times New Roman" w:cs="Arial"/>
-                <w:color w:val="000000"/>
-                <w:szCs w:val="24"/>
-                <w:lang w:eastAsia="pt-BR"/>
-              </w:rPr>
-              <w:t>necessario</w:t>
-            </w:r>
-            <w:proofErr w:type="spellEnd"/>
+            <w:r>
+              <w:rPr>
+                <w:rFonts w:eastAsia="Times New Roman" w:cs="Arial"/>
+                <w:color w:val="000000"/>
+                <w:szCs w:val="24"/>
+                <w:lang w:eastAsia="pt-BR"/>
+              </w:rPr>
+              <w:t>necessário</w:t>
+            </w:r>
             <w:r>
               <w:rPr>
                 <w:rFonts w:eastAsia="Times New Roman" w:cs="Arial"/>
@@ -4590,6 +4575,7 @@
               <w:widowControl/>
               <w:autoSpaceDE/>
               <w:autoSpaceDN/>
+              <w:jc w:val="both"/>
               <w:rPr>
                 <w:rFonts w:eastAsia="Times New Roman" w:cs="Arial"/>
                 <w:color w:val="000000"/>
@@ -4626,6 +4612,7 @@
               <w:widowControl/>
               <w:autoSpaceDE/>
               <w:autoSpaceDN/>
+              <w:jc w:val="both"/>
               <w:rPr>
                 <w:rFonts w:eastAsia="Times New Roman" w:cs="Arial"/>
                 <w:color w:val="000000"/>
@@ -4728,6 +4715,7 @@
               <w:widowControl/>
               <w:autoSpaceDE/>
               <w:autoSpaceDN/>
+              <w:jc w:val="both"/>
               <w:rPr>
                 <w:rFonts w:eastAsia="Times New Roman" w:cs="Arial"/>
                 <w:color w:val="000000"/>
@@ -4798,6 +4786,7 @@
               <w:widowControl/>
               <w:autoSpaceDE/>
               <w:autoSpaceDN/>
+              <w:jc w:val="both"/>
               <w:rPr>
                 <w:rFonts w:eastAsia="Times New Roman" w:cs="Arial"/>
                 <w:color w:val="000000"/>
@@ -4814,17 +4803,15 @@
               </w:rPr>
               <w:t xml:space="preserve">2. É </w:t>
             </w:r>
-            <w:proofErr w:type="spellStart"/>
-            <w:r>
-              <w:rPr>
-                <w:rFonts w:eastAsia="Times New Roman" w:cs="Arial"/>
-                <w:color w:val="000000"/>
-                <w:szCs w:val="24"/>
-                <w:lang w:eastAsia="pt-BR"/>
-              </w:rPr>
-              <w:t>necessario</w:t>
-            </w:r>
-            <w:proofErr w:type="spellEnd"/>
+            <w:r>
+              <w:rPr>
+                <w:rFonts w:eastAsia="Times New Roman" w:cs="Arial"/>
+                <w:color w:val="000000"/>
+                <w:szCs w:val="24"/>
+                <w:lang w:eastAsia="pt-BR"/>
+              </w:rPr>
+              <w:t>necessário</w:t>
+            </w:r>
             <w:r>
               <w:rPr>
                 <w:rFonts w:eastAsia="Times New Roman" w:cs="Arial"/>
@@ -4888,6 +4875,7 @@
               <w:widowControl/>
               <w:autoSpaceDE/>
               <w:autoSpaceDN/>
+              <w:jc w:val="both"/>
               <w:rPr>
                 <w:rFonts w:eastAsia="Times New Roman" w:cs="Arial"/>
                 <w:color w:val="000000"/>
@@ -4904,17 +4892,15 @@
               </w:rPr>
               <w:t xml:space="preserve">3. O </w:t>
             </w:r>
-            <w:proofErr w:type="spellStart"/>
-            <w:r>
-              <w:rPr>
-                <w:rFonts w:eastAsia="Times New Roman" w:cs="Arial"/>
-                <w:color w:val="000000"/>
-                <w:szCs w:val="24"/>
-                <w:lang w:eastAsia="pt-BR"/>
-              </w:rPr>
-              <w:t>maximo</w:t>
-            </w:r>
-            <w:proofErr w:type="spellEnd"/>
+            <w:r>
+              <w:rPr>
+                <w:rFonts w:eastAsia="Times New Roman" w:cs="Arial"/>
+                <w:color w:val="000000"/>
+                <w:szCs w:val="24"/>
+                <w:lang w:eastAsia="pt-BR"/>
+              </w:rPr>
+              <w:t>máximo</w:t>
+            </w:r>
             <w:r>
               <w:rPr>
                 <w:rFonts w:eastAsia="Times New Roman" w:cs="Arial"/>
@@ -5327,6 +5313,7 @@
               <w:widowControl/>
               <w:autoSpaceDE/>
               <w:autoSpaceDN/>
+              <w:jc w:val="both"/>
               <w:rPr>
                 <w:rFonts w:eastAsia="Times New Roman" w:cs="Arial"/>
                 <w:color w:val="000000"/>
@@ -5408,6 +5395,7 @@
               <w:widowControl/>
               <w:autoSpaceDE/>
               <w:autoSpaceDN/>
+              <w:jc w:val="both"/>
               <w:rPr>
                 <w:rFonts w:eastAsia="Times New Roman" w:cs="Arial"/>
                 <w:color w:val="000000"/>
@@ -5424,17 +5412,15 @@
               </w:rPr>
               <w:t xml:space="preserve">Antes do login é </w:t>
             </w:r>
-            <w:proofErr w:type="spellStart"/>
-            <w:r>
-              <w:rPr>
-                <w:rFonts w:eastAsia="Times New Roman" w:cs="Arial"/>
-                <w:color w:val="000000"/>
-                <w:szCs w:val="24"/>
-                <w:lang w:eastAsia="pt-BR"/>
-              </w:rPr>
-              <w:t>necessario</w:t>
-            </w:r>
-            <w:proofErr w:type="spellEnd"/>
+            <w:r>
+              <w:rPr>
+                <w:rFonts w:eastAsia="Times New Roman" w:cs="Arial"/>
+                <w:color w:val="000000"/>
+                <w:szCs w:val="24"/>
+                <w:lang w:eastAsia="pt-BR"/>
+              </w:rPr>
+              <w:t>necessário</w:t>
+            </w:r>
             <w:r>
               <w:rPr>
                 <w:rFonts w:eastAsia="Times New Roman" w:cs="Arial"/>
@@ -5509,6 +5495,7 @@
               <w:widowControl/>
               <w:autoSpaceDE/>
               <w:autoSpaceDN/>
+              <w:jc w:val="both"/>
               <w:rPr>
                 <w:rFonts w:eastAsia="Times New Roman" w:cs="Arial"/>
                 <w:color w:val="000000"/>
@@ -5525,17 +5512,15 @@
               </w:rPr>
               <w:t xml:space="preserve">É </w:t>
             </w:r>
-            <w:proofErr w:type="spellStart"/>
-            <w:r>
-              <w:rPr>
-                <w:rFonts w:eastAsia="Times New Roman" w:cs="Arial"/>
-                <w:color w:val="000000"/>
-                <w:szCs w:val="24"/>
-                <w:lang w:eastAsia="pt-BR"/>
-              </w:rPr>
-              <w:t>necessario</w:t>
-            </w:r>
-            <w:proofErr w:type="spellEnd"/>
+            <w:r>
+              <w:rPr>
+                <w:rFonts w:eastAsia="Times New Roman" w:cs="Arial"/>
+                <w:color w:val="000000"/>
+                <w:szCs w:val="24"/>
+                <w:lang w:eastAsia="pt-BR"/>
+              </w:rPr>
+              <w:t>necessário</w:t>
+            </w:r>
             <w:r>
               <w:rPr>
                 <w:rFonts w:eastAsia="Times New Roman" w:cs="Arial"/>
@@ -5737,6 +5722,7 @@
               <w:widowControl/>
               <w:autoSpaceDE/>
               <w:autoSpaceDN/>
+              <w:jc w:val="both"/>
               <w:rPr>
                 <w:rFonts w:eastAsia="Times New Roman" w:cs="Arial"/>
                 <w:color w:val="000000"/>
@@ -5773,6 +5759,7 @@
               <w:widowControl/>
               <w:autoSpaceDE/>
               <w:autoSpaceDN/>
+              <w:jc w:val="both"/>
               <w:rPr>
                 <w:rFonts w:eastAsia="Times New Roman" w:cs="Arial"/>
                 <w:color w:val="000000"/>
@@ -5789,17 +5776,15 @@
               </w:rPr>
               <w:t xml:space="preserve">1. Validar se o solicitante é o </w:t>
             </w:r>
-            <w:proofErr w:type="spellStart"/>
-            <w:r>
-              <w:rPr>
-                <w:rFonts w:eastAsia="Times New Roman" w:cs="Arial"/>
-                <w:color w:val="000000"/>
-                <w:szCs w:val="24"/>
-                <w:lang w:eastAsia="pt-BR"/>
-              </w:rPr>
-              <w:t>proprietario</w:t>
-            </w:r>
-            <w:proofErr w:type="spellEnd"/>
+            <w:r>
+              <w:rPr>
+                <w:rFonts w:eastAsia="Times New Roman" w:cs="Arial"/>
+                <w:color w:val="000000"/>
+                <w:szCs w:val="24"/>
+                <w:lang w:eastAsia="pt-BR"/>
+              </w:rPr>
+              <w:t>proprietário</w:t>
+            </w:r>
             <w:r>
               <w:rPr>
                 <w:rFonts w:eastAsia="Times New Roman" w:cs="Arial"/>
@@ -6121,6 +6106,21 @@
               </w:rPr>
             </w:pPr>
           </w:p>
+          <w:p>
+            <w:pPr>
+              <w:widowControl/>
+              <w:autoSpaceDE/>
+              <w:autoSpaceDN/>
+              <w:rPr>
+                <w:rFonts w:eastAsia="Times New Roman" w:cs="Arial"/>
+                <w:b/>
+                <w:bCs/>
+                <w:color w:val="000000"/>
+                <w:szCs w:val="24"/>
+                <w:lang w:eastAsia="pt-BR"/>
+              </w:rPr>
+            </w:pPr>
+          </w:p>
         </w:tc>
         <w:tc>
           <w:tcPr>
@@ -6199,6 +6199,7 @@
                 <w:szCs w:val="24"/>
                 <w:lang w:eastAsia="pt-BR"/>
               </w:rPr>
+              <w:lastRenderedPageBreak/>
               <w:t>Nome do caso de uso</w:t>
             </w:r>
           </w:p>
@@ -6242,19 +6243,17 @@
               </w:rPr>
               <w:t xml:space="preserve">Solicitar alteração do </w:t>
             </w:r>
-            <w:proofErr w:type="spellStart"/>
-            <w:r>
-              <w:rPr>
-                <w:rFonts w:eastAsia="Times New Roman" w:cs="Arial"/>
-                <w:b/>
-                <w:bCs/>
-                <w:color w:val="000000"/>
-                <w:szCs w:val="24"/>
-                <w:lang w:eastAsia="pt-BR"/>
-              </w:rPr>
-              <w:t>proprietario</w:t>
-            </w:r>
-            <w:proofErr w:type="spellEnd"/>
+            <w:r>
+              <w:rPr>
+                <w:rFonts w:eastAsia="Times New Roman" w:cs="Arial"/>
+                <w:b/>
+                <w:bCs/>
+                <w:color w:val="000000"/>
+                <w:szCs w:val="24"/>
+                <w:lang w:eastAsia="pt-BR"/>
+              </w:rPr>
+              <w:t>proprietário</w:t>
+            </w:r>
           </w:p>
         </w:tc>
       </w:tr>
@@ -6379,7 +6378,6 @@
                 <w:szCs w:val="24"/>
                 <w:lang w:eastAsia="pt-BR"/>
               </w:rPr>
-              <w:lastRenderedPageBreak/>
               <w:t>Atores secundários</w:t>
             </w:r>
           </w:p>
@@ -6483,6 +6481,7 @@
               <w:widowControl/>
               <w:autoSpaceDE/>
               <w:autoSpaceDN/>
+              <w:jc w:val="both"/>
               <w:rPr>
                 <w:rFonts w:eastAsia="Times New Roman" w:cs="Arial"/>
                 <w:color w:val="000000"/>
@@ -6580,17 +6579,15 @@
               </w:rPr>
               <w:t xml:space="preserve">Antes do login é </w:t>
             </w:r>
-            <w:proofErr w:type="spellStart"/>
-            <w:r>
-              <w:rPr>
-                <w:rFonts w:eastAsia="Times New Roman" w:cs="Arial"/>
-                <w:color w:val="000000"/>
-                <w:szCs w:val="24"/>
-                <w:lang w:eastAsia="pt-BR"/>
-              </w:rPr>
-              <w:t>necessario</w:t>
-            </w:r>
-            <w:proofErr w:type="spellEnd"/>
+            <w:r>
+              <w:rPr>
+                <w:rFonts w:eastAsia="Times New Roman" w:cs="Arial"/>
+                <w:color w:val="000000"/>
+                <w:szCs w:val="24"/>
+                <w:lang w:eastAsia="pt-BR"/>
+              </w:rPr>
+              <w:t>necessário</w:t>
+            </w:r>
             <w:r>
               <w:rPr>
                 <w:rFonts w:eastAsia="Times New Roman" w:cs="Arial"/>
@@ -6665,6 +6662,7 @@
               <w:widowControl/>
               <w:autoSpaceDE/>
               <w:autoSpaceDN/>
+              <w:jc w:val="both"/>
               <w:rPr>
                 <w:rFonts w:eastAsia="Times New Roman" w:cs="Arial"/>
                 <w:color w:val="000000"/>
@@ -6681,17 +6679,15 @@
               </w:rPr>
               <w:t xml:space="preserve">É </w:t>
             </w:r>
-            <w:proofErr w:type="spellStart"/>
-            <w:r>
-              <w:rPr>
-                <w:rFonts w:eastAsia="Times New Roman" w:cs="Arial"/>
-                <w:color w:val="000000"/>
-                <w:szCs w:val="24"/>
-                <w:lang w:eastAsia="pt-BR"/>
-              </w:rPr>
-              <w:t>necessario</w:t>
-            </w:r>
-            <w:proofErr w:type="spellEnd"/>
+            <w:r>
+              <w:rPr>
+                <w:rFonts w:eastAsia="Times New Roman" w:cs="Arial"/>
+                <w:color w:val="000000"/>
+                <w:szCs w:val="24"/>
+                <w:lang w:eastAsia="pt-BR"/>
+              </w:rPr>
+              <w:t>necessário</w:t>
+            </w:r>
             <w:r>
               <w:rPr>
                 <w:rFonts w:eastAsia="Times New Roman" w:cs="Arial"/>
@@ -6893,6 +6889,7 @@
               <w:widowControl/>
               <w:autoSpaceDE/>
               <w:autoSpaceDN/>
+              <w:jc w:val="both"/>
               <w:rPr>
                 <w:rFonts w:eastAsia="Times New Roman" w:cs="Arial"/>
                 <w:color w:val="000000"/>
@@ -6909,17 +6906,15 @@
               </w:rPr>
               <w:t xml:space="preserve">Estando logado, clicar na opção alterar </w:t>
             </w:r>
-            <w:proofErr w:type="spellStart"/>
-            <w:r>
-              <w:rPr>
-                <w:rFonts w:eastAsia="Times New Roman" w:cs="Arial"/>
-                <w:color w:val="000000"/>
-                <w:szCs w:val="24"/>
-                <w:lang w:eastAsia="pt-BR"/>
-              </w:rPr>
-              <w:t>proprietario</w:t>
-            </w:r>
-            <w:proofErr w:type="spellEnd"/>
+            <w:r>
+              <w:rPr>
+                <w:rFonts w:eastAsia="Times New Roman" w:cs="Arial"/>
+                <w:color w:val="000000"/>
+                <w:szCs w:val="24"/>
+                <w:lang w:eastAsia="pt-BR"/>
+              </w:rPr>
+              <w:t>proprietário</w:t>
+            </w:r>
             <w:r>
               <w:rPr>
                 <w:rFonts w:eastAsia="Times New Roman" w:cs="Arial"/>
@@ -6929,17 +6924,15 @@
               </w:rPr>
               <w:t xml:space="preserve">, informar dados do novo </w:t>
             </w:r>
-            <w:proofErr w:type="spellStart"/>
-            <w:r>
-              <w:rPr>
-                <w:rFonts w:eastAsia="Times New Roman" w:cs="Arial"/>
-                <w:color w:val="000000"/>
-                <w:szCs w:val="24"/>
-                <w:lang w:eastAsia="pt-BR"/>
-              </w:rPr>
-              <w:t>proprietario</w:t>
-            </w:r>
-            <w:proofErr w:type="spellEnd"/>
+            <w:r>
+              <w:rPr>
+                <w:rFonts w:eastAsia="Times New Roman" w:cs="Arial"/>
+                <w:color w:val="000000"/>
+                <w:szCs w:val="24"/>
+                <w:lang w:eastAsia="pt-BR"/>
+              </w:rPr>
+              <w:t>proprietário</w:t>
+            </w:r>
             <w:r>
               <w:rPr>
                 <w:rFonts w:eastAsia="Times New Roman" w:cs="Arial"/>
@@ -6969,6 +6962,7 @@
               <w:widowControl/>
               <w:autoSpaceDE/>
               <w:autoSpaceDN/>
+              <w:jc w:val="both"/>
               <w:rPr>
                 <w:rFonts w:eastAsia="Times New Roman" w:cs="Arial"/>
                 <w:color w:val="000000"/>
@@ -6985,17 +6979,15 @@
               </w:rPr>
               <w:t xml:space="preserve">1. Validar se o solicitante é o </w:t>
             </w:r>
-            <w:proofErr w:type="spellStart"/>
-            <w:r>
-              <w:rPr>
-                <w:rFonts w:eastAsia="Times New Roman" w:cs="Arial"/>
-                <w:color w:val="000000"/>
-                <w:szCs w:val="24"/>
-                <w:lang w:eastAsia="pt-BR"/>
-              </w:rPr>
-              <w:t>proprietario</w:t>
-            </w:r>
-            <w:proofErr w:type="spellEnd"/>
+            <w:r>
+              <w:rPr>
+                <w:rFonts w:eastAsia="Times New Roman" w:cs="Arial"/>
+                <w:color w:val="000000"/>
+                <w:szCs w:val="24"/>
+                <w:lang w:eastAsia="pt-BR"/>
+              </w:rPr>
+              <w:t>proprietário</w:t>
+            </w:r>
             <w:r>
               <w:rPr>
                 <w:rFonts w:eastAsia="Times New Roman" w:cs="Arial"/>
@@ -7696,19 +7688,8 @@
                 <w:szCs w:val="24"/>
                 <w:lang w:eastAsia="pt-BR"/>
               </w:rPr>
-              <w:t xml:space="preserve">Este caso de uso descreve o tráfego do usuário e proprietário da vaga pelo Software </w:t>
-            </w:r>
-            <w:proofErr w:type="spellStart"/>
-            <w:r>
-              <w:rPr>
-                <w:rFonts w:eastAsia="Times New Roman" w:cs="Arial"/>
-                <w:color w:val="000000"/>
-                <w:szCs w:val="24"/>
-                <w:lang w:eastAsia="pt-BR"/>
-              </w:rPr>
-              <w:t>CondMind</w:t>
-            </w:r>
-            <w:proofErr w:type="spellEnd"/>
+              <w:t>Este caso de uso descreve o tráfego do usuário e proprietário da vaga pelo Software CondMind</w:t>
+            </w:r>
           </w:p>
         </w:tc>
       </w:tr>
@@ -8063,6 +8044,7 @@
               <w:widowControl/>
               <w:autoSpaceDE/>
               <w:autoSpaceDN/>
+              <w:jc w:val="both"/>
               <w:rPr>
                 <w:rFonts w:eastAsia="Times New Roman" w:cs="Arial"/>
                 <w:color w:val="000000"/>
@@ -8079,19 +8061,15 @@
               </w:rPr>
               <w:t xml:space="preserve">Estando logado, tem a possibilidade de navegar na </w:t>
             </w:r>
-            <w:proofErr w:type="spellStart"/>
-            <w:proofErr w:type="gramStart"/>
-            <w:r>
-              <w:rPr>
-                <w:rFonts w:eastAsia="Times New Roman" w:cs="Arial"/>
-                <w:color w:val="000000"/>
-                <w:szCs w:val="24"/>
-                <w:lang w:eastAsia="pt-BR"/>
-              </w:rPr>
-              <w:t>pagina</w:t>
-            </w:r>
-            <w:proofErr w:type="spellEnd"/>
-            <w:proofErr w:type="gramEnd"/>
+            <w:r>
+              <w:rPr>
+                <w:rFonts w:eastAsia="Times New Roman" w:cs="Arial"/>
+                <w:color w:val="000000"/>
+                <w:szCs w:val="24"/>
+                <w:lang w:eastAsia="pt-BR"/>
+              </w:rPr>
+              <w:t>página</w:t>
+            </w:r>
             <w:r>
               <w:rPr>
                 <w:rFonts w:eastAsia="Times New Roman" w:cs="Arial"/>
@@ -8121,6 +8099,7 @@
               <w:widowControl/>
               <w:autoSpaceDE/>
               <w:autoSpaceDN/>
+              <w:jc w:val="both"/>
               <w:rPr>
                 <w:rFonts w:eastAsia="Times New Roman" w:cs="Arial"/>
                 <w:color w:val="000000"/>
@@ -8137,19 +8116,15 @@
               </w:rPr>
               <w:t xml:space="preserve">Carregar as </w:t>
             </w:r>
-            <w:proofErr w:type="spellStart"/>
-            <w:proofErr w:type="gramStart"/>
-            <w:r>
-              <w:rPr>
-                <w:rFonts w:eastAsia="Times New Roman" w:cs="Arial"/>
-                <w:color w:val="000000"/>
-                <w:szCs w:val="24"/>
-                <w:lang w:eastAsia="pt-BR"/>
-              </w:rPr>
-              <w:t>paginas</w:t>
-            </w:r>
-            <w:proofErr w:type="spellEnd"/>
-            <w:proofErr w:type="gramEnd"/>
+            <w:r>
+              <w:rPr>
+                <w:rFonts w:eastAsia="Times New Roman" w:cs="Arial"/>
+                <w:color w:val="000000"/>
+                <w:szCs w:val="24"/>
+                <w:lang w:eastAsia="pt-BR"/>
+              </w:rPr>
+              <w:t>páginas</w:t>
+            </w:r>
             <w:r>
               <w:rPr>
                 <w:rFonts w:eastAsia="Times New Roman" w:cs="Arial"/>
@@ -8397,6 +8372,32 @@
               </w:rPr>
             </w:pPr>
           </w:p>
+          <w:p>
+            <w:pPr>
+              <w:widowControl/>
+              <w:autoSpaceDE/>
+              <w:autoSpaceDN/>
+              <w:rPr>
+                <w:rFonts w:eastAsia="Times New Roman" w:cs="Arial"/>
+                <w:color w:val="000000"/>
+                <w:szCs w:val="24"/>
+                <w:lang w:eastAsia="pt-BR"/>
+              </w:rPr>
+            </w:pPr>
+          </w:p>
+          <w:p>
+            <w:pPr>
+              <w:widowControl/>
+              <w:autoSpaceDE/>
+              <w:autoSpaceDN/>
+              <w:rPr>
+                <w:rFonts w:eastAsia="Times New Roman" w:cs="Arial"/>
+                <w:color w:val="000000"/>
+                <w:szCs w:val="24"/>
+                <w:lang w:eastAsia="pt-BR"/>
+              </w:rPr>
+            </w:pPr>
+          </w:p>
         </w:tc>
         <w:tc>
           <w:tcPr>
@@ -8468,6 +8469,7 @@
                 <w:szCs w:val="24"/>
                 <w:lang w:eastAsia="pt-BR"/>
               </w:rPr>
+              <w:lastRenderedPageBreak/>
               <w:t>Nome do caso de uso</w:t>
             </w:r>
           </w:p>
@@ -8716,7 +8718,6 @@
                 <w:szCs w:val="24"/>
                 <w:lang w:eastAsia="pt-BR"/>
               </w:rPr>
-              <w:lastRenderedPageBreak/>
               <w:t>Resumo</w:t>
             </w:r>
           </w:p>
@@ -8739,6 +8740,7 @@
               <w:widowControl/>
               <w:autoSpaceDE/>
               <w:autoSpaceDN/>
+              <w:jc w:val="both"/>
               <w:rPr>
                 <w:rFonts w:eastAsia="Times New Roman" w:cs="Arial"/>
                 <w:color w:val="000000"/>
@@ -9109,6 +9111,7 @@
               <w:widowControl/>
               <w:autoSpaceDE/>
               <w:autoSpaceDN/>
+              <w:jc w:val="both"/>
               <w:rPr>
                 <w:rFonts w:eastAsia="Times New Roman" w:cs="Arial"/>
                 <w:color w:val="000000"/>
@@ -9145,6 +9148,7 @@
               <w:widowControl/>
               <w:autoSpaceDE/>
               <w:autoSpaceDN/>
+              <w:jc w:val="both"/>
               <w:rPr>
                 <w:rFonts w:eastAsia="Times New Roman" w:cs="Arial"/>
                 <w:color w:val="000000"/>
@@ -9161,17 +9165,15 @@
               </w:rPr>
               <w:t xml:space="preserve">Exibir a informação solicitada pelo Ator </w:t>
             </w:r>
-            <w:proofErr w:type="spellStart"/>
-            <w:r>
-              <w:rPr>
-                <w:rFonts w:eastAsia="Times New Roman" w:cs="Arial"/>
-                <w:color w:val="000000"/>
-                <w:szCs w:val="24"/>
-                <w:lang w:eastAsia="pt-BR"/>
-              </w:rPr>
-              <w:t>Pincipal</w:t>
-            </w:r>
-            <w:proofErr w:type="spellEnd"/>
+            <w:r>
+              <w:rPr>
+                <w:rFonts w:eastAsia="Times New Roman" w:cs="Arial"/>
+                <w:color w:val="000000"/>
+                <w:szCs w:val="24"/>
+                <w:lang w:eastAsia="pt-BR"/>
+              </w:rPr>
+              <w:t>Principal</w:t>
+            </w:r>
           </w:p>
         </w:tc>
       </w:tr>
@@ -9394,17 +9396,15 @@
               </w:rPr>
               <w:t xml:space="preserve">3. Não é </w:t>
             </w:r>
-            <w:proofErr w:type="spellStart"/>
-            <w:r>
-              <w:rPr>
-                <w:rFonts w:eastAsia="Times New Roman" w:cs="Arial"/>
-                <w:color w:val="000000"/>
-                <w:szCs w:val="24"/>
-                <w:lang w:eastAsia="pt-BR"/>
-              </w:rPr>
-              <w:t>possivel</w:t>
-            </w:r>
-            <w:proofErr w:type="spellEnd"/>
+            <w:r>
+              <w:rPr>
+                <w:rFonts w:eastAsia="Times New Roman" w:cs="Arial"/>
+                <w:color w:val="000000"/>
+                <w:szCs w:val="24"/>
+                <w:lang w:eastAsia="pt-BR"/>
+              </w:rPr>
+              <w:t>possível</w:t>
+            </w:r>
             <w:r>
               <w:rPr>
                 <w:rFonts w:eastAsia="Times New Roman" w:cs="Arial"/>
@@ -9414,17 +9414,15 @@
               </w:rPr>
               <w:t xml:space="preserve"> gerar dois </w:t>
             </w:r>
-            <w:proofErr w:type="spellStart"/>
-            <w:r>
-              <w:rPr>
-                <w:rFonts w:eastAsia="Times New Roman" w:cs="Arial"/>
-                <w:color w:val="000000"/>
-                <w:szCs w:val="24"/>
-                <w:lang w:eastAsia="pt-BR"/>
-              </w:rPr>
-              <w:t>relatorios</w:t>
-            </w:r>
-            <w:proofErr w:type="spellEnd"/>
+            <w:r>
+              <w:rPr>
+                <w:rFonts w:eastAsia="Times New Roman" w:cs="Arial"/>
+                <w:color w:val="000000"/>
+                <w:szCs w:val="24"/>
+                <w:lang w:eastAsia="pt-BR"/>
+              </w:rPr>
+              <w:t>relatórios</w:t>
+            </w:r>
             <w:r>
               <w:rPr>
                 <w:rFonts w:eastAsia="Times New Roman" w:cs="Arial"/>
@@ -9581,104 +9579,6 @@
               </w:rPr>
             </w:pPr>
           </w:p>
-          <w:p>
-            <w:pPr>
-              <w:widowControl/>
-              <w:autoSpaceDE/>
-              <w:autoSpaceDN/>
-              <w:rPr>
-                <w:rFonts w:ascii="Times New Roman" w:eastAsia="Times New Roman" w:hAnsi="Times New Roman" w:cs="Times New Roman"/>
-                <w:color w:val="auto"/>
-                <w:sz w:val="20"/>
-                <w:szCs w:val="20"/>
-                <w:lang w:eastAsia="pt-BR"/>
-              </w:rPr>
-            </w:pPr>
-          </w:p>
-          <w:p>
-            <w:pPr>
-              <w:widowControl/>
-              <w:autoSpaceDE/>
-              <w:autoSpaceDN/>
-              <w:rPr>
-                <w:rFonts w:ascii="Times New Roman" w:eastAsia="Times New Roman" w:hAnsi="Times New Roman" w:cs="Times New Roman"/>
-                <w:color w:val="auto"/>
-                <w:sz w:val="20"/>
-                <w:szCs w:val="20"/>
-                <w:lang w:eastAsia="pt-BR"/>
-              </w:rPr>
-            </w:pPr>
-          </w:p>
-          <w:p>
-            <w:pPr>
-              <w:widowControl/>
-              <w:autoSpaceDE/>
-              <w:autoSpaceDN/>
-              <w:rPr>
-                <w:rFonts w:ascii="Times New Roman" w:eastAsia="Times New Roman" w:hAnsi="Times New Roman" w:cs="Times New Roman"/>
-                <w:color w:val="auto"/>
-                <w:sz w:val="20"/>
-                <w:szCs w:val="20"/>
-                <w:lang w:eastAsia="pt-BR"/>
-              </w:rPr>
-            </w:pPr>
-          </w:p>
-          <w:p>
-            <w:pPr>
-              <w:widowControl/>
-              <w:autoSpaceDE/>
-              <w:autoSpaceDN/>
-              <w:rPr>
-                <w:rFonts w:ascii="Times New Roman" w:eastAsia="Times New Roman" w:hAnsi="Times New Roman" w:cs="Times New Roman"/>
-                <w:color w:val="auto"/>
-                <w:sz w:val="20"/>
-                <w:szCs w:val="20"/>
-                <w:lang w:eastAsia="pt-BR"/>
-              </w:rPr>
-            </w:pPr>
-          </w:p>
-          <w:p>
-            <w:pPr>
-              <w:widowControl/>
-              <w:autoSpaceDE/>
-              <w:autoSpaceDN/>
-              <w:rPr>
-                <w:rFonts w:ascii="Times New Roman" w:eastAsia="Times New Roman" w:hAnsi="Times New Roman" w:cs="Times New Roman"/>
-                <w:color w:val="auto"/>
-                <w:sz w:val="20"/>
-                <w:szCs w:val="20"/>
-                <w:lang w:eastAsia="pt-BR"/>
-              </w:rPr>
-            </w:pPr>
-          </w:p>
-          <w:p>
-            <w:pPr>
-              <w:widowControl/>
-              <w:autoSpaceDE/>
-              <w:autoSpaceDN/>
-              <w:rPr>
-                <w:rFonts w:ascii="Times New Roman" w:eastAsia="Times New Roman" w:hAnsi="Times New Roman" w:cs="Times New Roman"/>
-                <w:color w:val="auto"/>
-                <w:sz w:val="20"/>
-                <w:szCs w:val="20"/>
-                <w:lang w:eastAsia="pt-BR"/>
-              </w:rPr>
-            </w:pPr>
-          </w:p>
-          <w:p>
-            <w:pPr>
-              <w:widowControl/>
-              <w:autoSpaceDE/>
-              <w:autoSpaceDN/>
-              <w:rPr>
-                <w:rFonts w:ascii="Times New Roman" w:eastAsia="Times New Roman" w:hAnsi="Times New Roman" w:cs="Times New Roman"/>
-                <w:color w:val="auto"/>
-                <w:sz w:val="20"/>
-                <w:szCs w:val="20"/>
-                <w:lang w:eastAsia="pt-BR"/>
-              </w:rPr>
-            </w:pPr>
-          </w:p>
         </w:tc>
       </w:tr>
       <w:tr>
@@ -10413,17 +10313,15 @@
               </w:rPr>
               <w:t xml:space="preserve">1. Validar se o solicitante é o </w:t>
             </w:r>
-            <w:proofErr w:type="spellStart"/>
-            <w:r>
-              <w:rPr>
-                <w:rFonts w:eastAsia="Times New Roman" w:cs="Arial"/>
-                <w:color w:val="000000"/>
-                <w:szCs w:val="24"/>
-                <w:lang w:eastAsia="pt-BR"/>
-              </w:rPr>
-              <w:t>proprietario</w:t>
-            </w:r>
-            <w:proofErr w:type="spellEnd"/>
+            <w:r>
+              <w:rPr>
+                <w:rFonts w:eastAsia="Times New Roman" w:cs="Arial"/>
+                <w:color w:val="000000"/>
+                <w:szCs w:val="24"/>
+                <w:lang w:eastAsia="pt-BR"/>
+              </w:rPr>
+              <w:t>proprietário</w:t>
+            </w:r>
             <w:r>
               <w:rPr>
                 <w:rFonts w:eastAsia="Times New Roman" w:cs="Arial"/>
@@ -10700,6 +10598,71 @@
               </w:rPr>
             </w:pPr>
           </w:p>
+          <w:p>
+            <w:pPr>
+              <w:widowControl/>
+              <w:autoSpaceDE/>
+              <w:autoSpaceDN/>
+              <w:rPr>
+                <w:rFonts w:eastAsia="Times New Roman" w:cs="Arial"/>
+                <w:color w:val="000000"/>
+                <w:szCs w:val="24"/>
+                <w:lang w:eastAsia="pt-BR"/>
+              </w:rPr>
+            </w:pPr>
+          </w:p>
+          <w:p>
+            <w:pPr>
+              <w:widowControl/>
+              <w:autoSpaceDE/>
+              <w:autoSpaceDN/>
+              <w:rPr>
+                <w:rFonts w:eastAsia="Times New Roman" w:cs="Arial"/>
+                <w:color w:val="000000"/>
+                <w:szCs w:val="24"/>
+                <w:lang w:eastAsia="pt-BR"/>
+              </w:rPr>
+            </w:pPr>
+          </w:p>
+          <w:p>
+            <w:pPr>
+              <w:widowControl/>
+              <w:autoSpaceDE/>
+              <w:autoSpaceDN/>
+              <w:rPr>
+                <w:rFonts w:eastAsia="Times New Roman" w:cs="Arial"/>
+                <w:color w:val="000000"/>
+                <w:szCs w:val="24"/>
+                <w:lang w:eastAsia="pt-BR"/>
+              </w:rPr>
+            </w:pPr>
+          </w:p>
+          <w:p>
+            <w:pPr>
+              <w:widowControl/>
+              <w:autoSpaceDE/>
+              <w:autoSpaceDN/>
+              <w:rPr>
+                <w:rFonts w:eastAsia="Times New Roman" w:cs="Arial"/>
+                <w:color w:val="000000"/>
+                <w:szCs w:val="24"/>
+                <w:lang w:eastAsia="pt-BR"/>
+              </w:rPr>
+            </w:pPr>
+          </w:p>
+          <w:p>
+            <w:pPr>
+              <w:widowControl/>
+              <w:autoSpaceDE/>
+              <w:autoSpaceDN/>
+              <w:rPr>
+                <w:rFonts w:eastAsia="Times New Roman" w:cs="Arial"/>
+                <w:color w:val="000000"/>
+                <w:szCs w:val="24"/>
+                <w:lang w:eastAsia="pt-BR"/>
+              </w:rPr>
+            </w:pPr>
+          </w:p>
         </w:tc>
       </w:tr>
       <w:tr>
@@ -10742,6 +10705,7 @@
                 <w:szCs w:val="24"/>
                 <w:lang w:eastAsia="pt-BR"/>
               </w:rPr>
+              <w:lastRenderedPageBreak/>
               <w:t>Nome do caso de uso</w:t>
             </w:r>
           </w:p>
@@ -10909,7 +10873,6 @@
                 <w:szCs w:val="24"/>
                 <w:lang w:eastAsia="pt-BR"/>
               </w:rPr>
-              <w:lastRenderedPageBreak/>
               <w:t>Atores secundários</w:t>
             </w:r>
           </w:p>
@@ -11110,17 +11073,15 @@
               </w:rPr>
               <w:t xml:space="preserve">É necessário possuir um pedido de solicitação de alteração prévio e antes do login é </w:t>
             </w:r>
-            <w:proofErr w:type="spellStart"/>
-            <w:r>
-              <w:rPr>
-                <w:rFonts w:eastAsia="Times New Roman" w:cs="Arial"/>
-                <w:color w:val="000000"/>
-                <w:szCs w:val="24"/>
-                <w:lang w:eastAsia="pt-BR"/>
-              </w:rPr>
-              <w:t>necessario</w:t>
-            </w:r>
-            <w:proofErr w:type="spellEnd"/>
+            <w:r>
+              <w:rPr>
+                <w:rFonts w:eastAsia="Times New Roman" w:cs="Arial"/>
+                <w:color w:val="000000"/>
+                <w:szCs w:val="24"/>
+                <w:lang w:eastAsia="pt-BR"/>
+              </w:rPr>
+              <w:t>necessário</w:t>
+            </w:r>
             <w:r>
               <w:rPr>
                 <w:rFonts w:eastAsia="Times New Roman" w:cs="Arial"/>
@@ -11211,17 +11172,15 @@
               </w:rPr>
               <w:t xml:space="preserve">É </w:t>
             </w:r>
-            <w:proofErr w:type="spellStart"/>
-            <w:r>
-              <w:rPr>
-                <w:rFonts w:eastAsia="Times New Roman" w:cs="Arial"/>
-                <w:color w:val="000000"/>
-                <w:szCs w:val="24"/>
-                <w:lang w:eastAsia="pt-BR"/>
-              </w:rPr>
-              <w:t>necessario</w:t>
-            </w:r>
-            <w:proofErr w:type="spellEnd"/>
+            <w:r>
+              <w:rPr>
+                <w:rFonts w:eastAsia="Times New Roman" w:cs="Arial"/>
+                <w:color w:val="000000"/>
+                <w:szCs w:val="24"/>
+                <w:lang w:eastAsia="pt-BR"/>
+              </w:rPr>
+              <w:t>necessário</w:t>
+            </w:r>
             <w:r>
               <w:rPr>
                 <w:rFonts w:eastAsia="Times New Roman" w:cs="Arial"/>
@@ -11439,17 +11398,15 @@
               </w:rPr>
               <w:t xml:space="preserve">Recebe solicitação do usuário para alteração do </w:t>
             </w:r>
-            <w:proofErr w:type="spellStart"/>
-            <w:r>
-              <w:rPr>
-                <w:rFonts w:eastAsia="Times New Roman" w:cs="Arial"/>
-                <w:color w:val="000000"/>
-                <w:szCs w:val="24"/>
-                <w:lang w:eastAsia="pt-BR"/>
-              </w:rPr>
-              <w:t>proprietario</w:t>
-            </w:r>
-            <w:proofErr w:type="spellEnd"/>
+            <w:r>
+              <w:rPr>
+                <w:rFonts w:eastAsia="Times New Roman" w:cs="Arial"/>
+                <w:color w:val="000000"/>
+                <w:szCs w:val="24"/>
+                <w:lang w:eastAsia="pt-BR"/>
+              </w:rPr>
+              <w:t>proprietário</w:t>
+            </w:r>
             <w:r>
               <w:rPr>
                 <w:rFonts w:eastAsia="Times New Roman" w:cs="Arial"/>
@@ -11500,6 +11457,7 @@
               <w:widowControl/>
               <w:autoSpaceDE/>
               <w:autoSpaceDN/>
+              <w:jc w:val="both"/>
               <w:rPr>
                 <w:rFonts w:eastAsia="Times New Roman" w:cs="Arial"/>
                 <w:color w:val="000000"/>
@@ -11516,17 +11474,15 @@
               </w:rPr>
               <w:t xml:space="preserve">3. Realizar alteração do </w:t>
             </w:r>
-            <w:proofErr w:type="spellStart"/>
-            <w:r>
-              <w:rPr>
-                <w:rFonts w:eastAsia="Times New Roman" w:cs="Arial"/>
-                <w:color w:val="000000"/>
-                <w:szCs w:val="24"/>
-                <w:lang w:eastAsia="pt-BR"/>
-              </w:rPr>
-              <w:t>proprietario</w:t>
-            </w:r>
-            <w:proofErr w:type="spellEnd"/>
+            <w:r>
+              <w:rPr>
+                <w:rFonts w:eastAsia="Times New Roman" w:cs="Arial"/>
+                <w:color w:val="000000"/>
+                <w:szCs w:val="24"/>
+                <w:lang w:eastAsia="pt-BR"/>
+              </w:rPr>
+              <w:t>proprietário</w:t>
+            </w:r>
             <w:r>
               <w:rPr>
                 <w:rFonts w:eastAsia="Times New Roman" w:cs="Arial"/>
@@ -11689,17 +11645,15 @@
               </w:rPr>
               <w:t xml:space="preserve">2. É </w:t>
             </w:r>
-            <w:proofErr w:type="spellStart"/>
-            <w:r>
-              <w:rPr>
-                <w:rFonts w:eastAsia="Times New Roman" w:cs="Arial"/>
-                <w:color w:val="000000"/>
-                <w:szCs w:val="24"/>
-                <w:lang w:eastAsia="pt-BR"/>
-              </w:rPr>
-              <w:t>necessario</w:t>
-            </w:r>
-            <w:proofErr w:type="spellEnd"/>
+            <w:r>
+              <w:rPr>
+                <w:rFonts w:eastAsia="Times New Roman" w:cs="Arial"/>
+                <w:color w:val="000000"/>
+                <w:szCs w:val="24"/>
+                <w:lang w:eastAsia="pt-BR"/>
+              </w:rPr>
+              <w:t>necessário</w:t>
+            </w:r>
             <w:r>
               <w:rPr>
                 <w:rFonts w:eastAsia="Times New Roman" w:cs="Arial"/>
@@ -11709,17 +11663,15 @@
               </w:rPr>
               <w:t xml:space="preserve"> que a nova senha possua ao menos um número, uma letra maiúscula e um </w:t>
             </w:r>
-            <w:proofErr w:type="spellStart"/>
-            <w:r>
-              <w:rPr>
-                <w:rFonts w:eastAsia="Times New Roman" w:cs="Arial"/>
-                <w:color w:val="000000"/>
-                <w:szCs w:val="24"/>
-                <w:lang w:eastAsia="pt-BR"/>
-              </w:rPr>
-              <w:t>caracter</w:t>
-            </w:r>
-            <w:proofErr w:type="spellEnd"/>
+            <w:r>
+              <w:rPr>
+                <w:rFonts w:eastAsia="Times New Roman" w:cs="Arial"/>
+                <w:color w:val="000000"/>
+                <w:szCs w:val="24"/>
+                <w:lang w:eastAsia="pt-BR"/>
+              </w:rPr>
+              <w:t>caractere</w:t>
+            </w:r>
             <w:r>
               <w:rPr>
                 <w:rFonts w:eastAsia="Times New Roman" w:cs="Arial"/>
@@ -11799,17 +11751,15 @@
               </w:rPr>
               <w:t xml:space="preserve">O máximo de alterações </w:t>
             </w:r>
-            <w:proofErr w:type="spellStart"/>
-            <w:r>
-              <w:rPr>
-                <w:rFonts w:eastAsia="Times New Roman" w:cs="Arial"/>
-                <w:color w:val="000000"/>
-                <w:szCs w:val="24"/>
-                <w:lang w:eastAsia="pt-BR"/>
-              </w:rPr>
-              <w:t>perminidas</w:t>
-            </w:r>
-            <w:proofErr w:type="spellEnd"/>
+            <w:r>
+              <w:rPr>
+                <w:rFonts w:eastAsia="Times New Roman" w:cs="Arial"/>
+                <w:color w:val="000000"/>
+                <w:szCs w:val="24"/>
+                <w:lang w:eastAsia="pt-BR"/>
+              </w:rPr>
+              <w:t>permitidas</w:t>
+            </w:r>
             <w:r>
               <w:rPr>
                 <w:rFonts w:eastAsia="Times New Roman" w:cs="Arial"/>
@@ -12616,17 +12566,15 @@
               </w:rPr>
               <w:t xml:space="preserve">Exibir a situação da vaga do </w:t>
             </w:r>
-            <w:proofErr w:type="spellStart"/>
-            <w:r>
-              <w:rPr>
-                <w:rFonts w:eastAsia="Times New Roman" w:cs="Arial"/>
-                <w:color w:val="000000"/>
-                <w:szCs w:val="24"/>
-                <w:lang w:eastAsia="pt-BR"/>
-              </w:rPr>
-              <w:t>proprietario</w:t>
-            </w:r>
-            <w:proofErr w:type="spellEnd"/>
+            <w:r>
+              <w:rPr>
+                <w:rFonts w:eastAsia="Times New Roman" w:cs="Arial"/>
+                <w:color w:val="000000"/>
+                <w:szCs w:val="24"/>
+                <w:lang w:eastAsia="pt-BR"/>
+              </w:rPr>
+              <w:t>proprietário</w:t>
+            </w:r>
             <w:r>
               <w:rPr>
                 <w:rFonts w:eastAsia="Times New Roman" w:cs="Arial"/>
@@ -12822,6 +12770,7 @@
                 <w:szCs w:val="24"/>
                 <w:lang w:eastAsia="pt-BR"/>
               </w:rPr>
+              <w:lastRenderedPageBreak/>
               <w:t>Nome do caso de uso</w:t>
             </w:r>
           </w:p>
@@ -13070,7 +13019,6 @@
                 <w:szCs w:val="24"/>
                 <w:lang w:eastAsia="pt-BR"/>
               </w:rPr>
-              <w:lastRenderedPageBreak/>
               <w:t>Resumo</w:t>
             </w:r>
           </w:p>
@@ -13107,19 +13055,8 @@
                 <w:szCs w:val="24"/>
                 <w:lang w:eastAsia="pt-BR"/>
               </w:rPr>
-              <w:t xml:space="preserve">Este caso de uso descreve o processo de cadastro do usuário na intranet </w:t>
-            </w:r>
-            <w:proofErr w:type="spellStart"/>
-            <w:r>
-              <w:rPr>
-                <w:rFonts w:eastAsia="Times New Roman" w:cs="Arial"/>
-                <w:color w:val="000000"/>
-                <w:szCs w:val="24"/>
-                <w:lang w:eastAsia="pt-BR"/>
-              </w:rPr>
-              <w:t>condMind</w:t>
-            </w:r>
-            <w:proofErr w:type="spellEnd"/>
+              <w:t>Este caso de uso descreve o processo de cadastro do usuário na intranet condMind</w:t>
+            </w:r>
           </w:p>
         </w:tc>
       </w:tr>
@@ -13282,17 +13219,15 @@
               </w:rPr>
               <w:t xml:space="preserve">É </w:t>
             </w:r>
-            <w:proofErr w:type="spellStart"/>
-            <w:r>
-              <w:rPr>
-                <w:rFonts w:eastAsia="Times New Roman" w:cs="Arial"/>
-                <w:color w:val="000000"/>
-                <w:szCs w:val="24"/>
-                <w:lang w:eastAsia="pt-BR"/>
-              </w:rPr>
-              <w:t>necessario</w:t>
-            </w:r>
-            <w:proofErr w:type="spellEnd"/>
+            <w:r>
+              <w:rPr>
+                <w:rFonts w:eastAsia="Times New Roman" w:cs="Arial"/>
+                <w:color w:val="000000"/>
+                <w:szCs w:val="24"/>
+                <w:lang w:eastAsia="pt-BR"/>
+              </w:rPr>
+              <w:t>necessário</w:t>
+            </w:r>
             <w:r>
               <w:rPr>
                 <w:rFonts w:eastAsia="Times New Roman" w:cs="Arial"/>
@@ -13671,6 +13606,71 @@
               </w:rPr>
             </w:pPr>
           </w:p>
+          <w:p>
+            <w:pPr>
+              <w:widowControl/>
+              <w:autoSpaceDE/>
+              <w:autoSpaceDN/>
+              <w:rPr>
+                <w:rFonts w:eastAsia="Times New Roman" w:cs="Arial"/>
+                <w:color w:val="000000"/>
+                <w:szCs w:val="24"/>
+                <w:lang w:eastAsia="pt-BR"/>
+              </w:rPr>
+            </w:pPr>
+          </w:p>
+          <w:p>
+            <w:pPr>
+              <w:widowControl/>
+              <w:autoSpaceDE/>
+              <w:autoSpaceDN/>
+              <w:rPr>
+                <w:rFonts w:eastAsia="Times New Roman" w:cs="Arial"/>
+                <w:color w:val="000000"/>
+                <w:szCs w:val="24"/>
+                <w:lang w:eastAsia="pt-BR"/>
+              </w:rPr>
+            </w:pPr>
+          </w:p>
+          <w:p>
+            <w:pPr>
+              <w:widowControl/>
+              <w:autoSpaceDE/>
+              <w:autoSpaceDN/>
+              <w:rPr>
+                <w:rFonts w:eastAsia="Times New Roman" w:cs="Arial"/>
+                <w:color w:val="000000"/>
+                <w:szCs w:val="24"/>
+                <w:lang w:eastAsia="pt-BR"/>
+              </w:rPr>
+            </w:pPr>
+          </w:p>
+          <w:p>
+            <w:pPr>
+              <w:widowControl/>
+              <w:autoSpaceDE/>
+              <w:autoSpaceDN/>
+              <w:rPr>
+                <w:rFonts w:eastAsia="Times New Roman" w:cs="Arial"/>
+                <w:color w:val="000000"/>
+                <w:szCs w:val="24"/>
+                <w:lang w:eastAsia="pt-BR"/>
+              </w:rPr>
+            </w:pPr>
+          </w:p>
+          <w:p>
+            <w:pPr>
+              <w:widowControl/>
+              <w:autoSpaceDE/>
+              <w:autoSpaceDN/>
+              <w:rPr>
+                <w:rFonts w:eastAsia="Times New Roman" w:cs="Arial"/>
+                <w:color w:val="000000"/>
+                <w:szCs w:val="24"/>
+                <w:lang w:eastAsia="pt-BR"/>
+              </w:rPr>
+            </w:pPr>
+          </w:p>
         </w:tc>
         <w:tc>
           <w:tcPr>
@@ -14040,19 +14040,8 @@
                 <w:szCs w:val="24"/>
                 <w:lang w:eastAsia="pt-BR"/>
               </w:rPr>
-              <w:t xml:space="preserve">Este caso de uso descreve a exclusão do cadastro do usuário na intranet </w:t>
-            </w:r>
-            <w:proofErr w:type="spellStart"/>
-            <w:r>
-              <w:rPr>
-                <w:rFonts w:eastAsia="Times New Roman" w:cs="Arial"/>
-                <w:color w:val="000000"/>
-                <w:szCs w:val="24"/>
-                <w:lang w:eastAsia="pt-BR"/>
-              </w:rPr>
-              <w:t>condMind</w:t>
-            </w:r>
-            <w:proofErr w:type="spellEnd"/>
+              <w:t>Este caso de uso descreve a exclusão do cadastro do usuário na intranet condMind</w:t>
+            </w:r>
           </w:p>
         </w:tc>
       </w:tr>
@@ -14776,32 +14765,6 @@
               </w:rPr>
             </w:pPr>
           </w:p>
-          <w:p>
-            <w:pPr>
-              <w:widowControl/>
-              <w:autoSpaceDE/>
-              <w:autoSpaceDN/>
-              <w:rPr>
-                <w:rFonts w:eastAsia="Times New Roman" w:cs="Arial"/>
-                <w:color w:val="000000"/>
-                <w:szCs w:val="24"/>
-                <w:lang w:eastAsia="pt-BR"/>
-              </w:rPr>
-            </w:pPr>
-          </w:p>
-          <w:p>
-            <w:pPr>
-              <w:widowControl/>
-              <w:autoSpaceDE/>
-              <w:autoSpaceDN/>
-              <w:rPr>
-                <w:rFonts w:eastAsia="Times New Roman" w:cs="Arial"/>
-                <w:color w:val="000000"/>
-                <w:szCs w:val="24"/>
-                <w:lang w:eastAsia="pt-BR"/>
-              </w:rPr>
-            </w:pPr>
-          </w:p>
         </w:tc>
         <w:tc>
           <w:tcPr>
@@ -14873,6 +14836,7 @@
                 <w:szCs w:val="24"/>
                 <w:lang w:eastAsia="pt-BR"/>
               </w:rPr>
+              <w:lastRenderedPageBreak/>
               <w:t>Nome do caso de uso</w:t>
             </w:r>
           </w:p>
@@ -15157,19 +15121,8 @@
                 <w:szCs w:val="24"/>
                 <w:lang w:eastAsia="pt-BR"/>
               </w:rPr>
-              <w:t xml:space="preserve">Este caso de uso descreve o sorteio e o cadastro de vagas do condomínio na intranet </w:t>
-            </w:r>
-            <w:proofErr w:type="spellStart"/>
-            <w:r>
-              <w:rPr>
-                <w:rFonts w:eastAsia="Times New Roman" w:cs="Arial"/>
-                <w:color w:val="000000"/>
-                <w:szCs w:val="24"/>
-                <w:lang w:eastAsia="pt-BR"/>
-              </w:rPr>
-              <w:t>condMind</w:t>
-            </w:r>
-            <w:proofErr w:type="spellEnd"/>
+              <w:t>Este caso de uso descreve o sorteio e o cadastro de vagas do condomínio na intranet condMind</w:t>
+            </w:r>
           </w:p>
         </w:tc>
       </w:tr>
@@ -15213,7 +15166,6 @@
                 <w:szCs w:val="24"/>
                 <w:lang w:eastAsia="pt-BR"/>
               </w:rPr>
-              <w:lastRenderedPageBreak/>
               <w:t>Pré-Condições</w:t>
             </w:r>
           </w:p>

</xml_diff>

<commit_message>
ptcc 100%atualizado entregue p professor
</commit_message>
<xml_diff>
--- a/TCC/PTCC/DOCUMENTACAO_TCC.docx
+++ b/TCC/PTCC/DOCUMENTACAO_TCC.docx
@@ -1,6 +1,6 @@
 
 <file path=word/document.xml><?xml version="1.0" encoding="utf-8"?>
-<w:document xmlns:wpc="http://schemas.microsoft.com/office/word/2010/wordprocessingCanvas" xmlns:cx="http://schemas.microsoft.com/office/drawing/2014/chartex" xmlns:cx1="http://schemas.microsoft.com/office/drawing/2015/9/8/chartex" xmlns:cx2="http://schemas.microsoft.com/office/drawing/2015/10/21/chartex" xmlns:cx3="http://schemas.microsoft.com/office/drawing/2016/5/9/chartex" xmlns:cx4="http://schemas.microsoft.com/office/drawing/2016/5/10/chartex" xmlns:cx5="http://schemas.microsoft.com/office/drawing/2016/5/11/chartex" xmlns:cx6="http://schemas.microsoft.com/office/drawing/2016/5/12/chartex" xmlns:cx7="http://schemas.microsoft.com/office/drawing/2016/5/13/chartex" xmlns:cx8="http://schemas.microsoft.com/office/drawing/2016/5/14/chartex" xmlns:mc="http://schemas.openxmlformats.org/markup-compatibility/2006" xmlns:aink="http://schemas.microsoft.com/office/drawing/2016/ink" xmlns:am3d="http://schemas.microsoft.com/office/drawing/2017/model3d" xmlns:o="urn:schemas-microsoft-com:office:office" xmlns:oel="http://schemas.microsoft.com/office/2019/extlst" xmlns:r="http://schemas.openxmlformats.org/officeDocument/2006/relationships" xmlns:m="http://schemas.openxmlformats.org/officeDocument/2006/math" xmlns:v="urn:schemas-microsoft-com:vml" xmlns:wp14="http://schemas.microsoft.com/office/word/2010/wordprocessingDrawing" xmlns:wp="http://schemas.openxmlformats.org/drawingml/2006/wordprocessingDrawing" xmlns:w10="urn:schemas-microsoft-com:office:word" xmlns:w="http://schemas.openxmlformats.org/wordprocessingml/2006/main" xmlns:w14="http://schemas.microsoft.com/office/word/2010/wordml" xmlns:w15="http://schemas.microsoft.com/office/word/2012/wordml" xmlns:w16cex="http://schemas.microsoft.com/office/word/2018/wordml/cex" xmlns:w16cid="http://schemas.microsoft.com/office/word/2016/wordml/cid" xmlns:w16="http://schemas.microsoft.com/office/word/2018/wordml" xmlns:w16sdtdh="http://schemas.microsoft.com/office/word/2020/wordml/sdtdatahash" xmlns:w16se="http://schemas.microsoft.com/office/word/2015/wordml/symex" xmlns:wpg="http://schemas.microsoft.com/office/word/2010/wordprocessingGroup" xmlns:wpi="http://schemas.microsoft.com/office/word/2010/wordprocessingInk" xmlns:wne="http://schemas.microsoft.com/office/word/2006/wordml" xmlns:wps="http://schemas.microsoft.com/office/word/2010/wordprocessingShape" mc:Ignorable="w14 w15 w16se w16cid w16 w16cex w16sdtdh wp14">
+<w:document xmlns:wpc="http://schemas.microsoft.com/office/word/2010/wordprocessingCanvas" xmlns:cx="http://schemas.microsoft.com/office/drawing/2014/chartex" xmlns:mc="http://schemas.openxmlformats.org/markup-compatibility/2006" xmlns:o="urn:schemas-microsoft-com:office:office" xmlns:r="http://schemas.openxmlformats.org/officeDocument/2006/relationships" xmlns:m="http://schemas.openxmlformats.org/officeDocument/2006/math" xmlns:v="urn:schemas-microsoft-com:vml" xmlns:wp14="http://schemas.microsoft.com/office/word/2010/wordprocessingDrawing" xmlns:wp="http://schemas.openxmlformats.org/drawingml/2006/wordprocessingDrawing" xmlns:w10="urn:schemas-microsoft-com:office:word" xmlns:w="http://schemas.openxmlformats.org/wordprocessingml/2006/main" xmlns:w14="http://schemas.microsoft.com/office/word/2010/wordml" xmlns:w15="http://schemas.microsoft.com/office/word/2012/wordml" xmlns:w16se="http://schemas.microsoft.com/office/word/2015/wordml/symex" xmlns:wpg="http://schemas.microsoft.com/office/word/2010/wordprocessingGroup" xmlns:wpi="http://schemas.microsoft.com/office/word/2010/wordprocessingInk" xmlns:wne="http://schemas.microsoft.com/office/word/2006/wordml" xmlns:wps="http://schemas.microsoft.com/office/word/2010/wordprocessingShape" mc:Ignorable="w14 w15 w16se wp14">
   <w:body>
     <w:p>
       <w:pPr>
@@ -1066,7 +1066,7 @@
                 <v:stroke joinstyle="miter"/>
                 <v:path gradientshapeok="t" o:connecttype="rect"/>
               </v:shapetype>
-              <v:shape id="Caixa de Texto 2" o:spid="_x0000_s1026" type="#_x0000_t202" style="position:absolute;left:0;text-align:left;margin-left:187.9pt;margin-top:11.2pt;width:303.75pt;height:105pt;z-index:251659264;visibility:visible;mso-wrap-style:square;mso-width-percent:0;mso-wrap-distance-left:9pt;mso-wrap-distance-top:0;mso-wrap-distance-right:9pt;mso-wrap-distance-bottom:0;mso-position-horizontal:absolute;mso-position-horizontal-relative:text;mso-position-vertical:absolute;mso-position-vertical-relative:text;mso-width-percent:0;mso-width-relative:margin;v-text-anchor:top" o:gfxdata="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" filled="f" stroked="f" strokeweight=".5pt">
+              <v:shape id="Caixa de Texto 2" o:spid="_x0000_s1026" type="#_x0000_t202" style="position:absolute;left:0;text-align:left;margin-left:187.9pt;margin-top:11.2pt;width:303.75pt;height:105pt;z-index:251659264;visibility:visible;mso-wrap-style:square;mso-width-percent:0;mso-wrap-distance-left:9pt;mso-wrap-distance-top:0;mso-wrap-distance-right:9pt;mso-wrap-distance-bottom:0;mso-position-horizontal:absolute;mso-position-horizontal-relative:text;mso-position-vertical:absolute;mso-position-vertical-relative:text;mso-width-percent:0;mso-width-relative:margin;v-text-anchor:top" o:gfxdata="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" filled="f" stroked="f" strokeweight=".5pt">
                 <v:textbox>
                   <w:txbxContent>
                     <w:p>
@@ -2582,7 +2582,7 @@
               </wp:anchor>
             </w:drawing>
           </mc:Choice>
-          <mc:Fallback>
+          <mc:Fallback xmlns:cx1="http://schemas.microsoft.com/office/drawing/2015/9/8/chartex" xmlns:cx2="http://schemas.microsoft.com/office/drawing/2015/10/21/chartex" xmlns:cx3="http://schemas.microsoft.com/office/drawing/2016/5/9/chartex" xmlns:cx4="http://schemas.microsoft.com/office/drawing/2016/5/10/chartex" xmlns:cx5="http://schemas.microsoft.com/office/drawing/2016/5/11/chartex" xmlns:cx6="http://schemas.microsoft.com/office/drawing/2016/5/12/chartex" xmlns:cx7="http://schemas.microsoft.com/office/drawing/2016/5/13/chartex" xmlns:cx8="http://schemas.microsoft.com/office/drawing/2016/5/14/chartex" xmlns:aink="http://schemas.microsoft.com/office/drawing/2016/ink" xmlns:am3d="http://schemas.microsoft.com/office/drawing/2017/model3d" xmlns:oel="http://schemas.microsoft.com/office/2019/extlst" xmlns:w16cex="http://schemas.microsoft.com/office/word/2018/wordml/cex" xmlns:w16cid="http://schemas.microsoft.com/office/word/2016/wordml/cid" xmlns:w16="http://schemas.microsoft.com/office/word/2018/wordml" xmlns:w16sdtdh="http://schemas.microsoft.com/office/word/2020/wordml/sdtdatahash">
             <w:pict>
               <v:shape w14:anchorId="64D82E53" id="Forma Livre 1" o:spid="_x0000_s1026" style="position:absolute;margin-left:85.1pt;margin-top:8.5pt;width:440.05pt;height:.1pt;z-index:-251658240;visibility:visible;mso-wrap-style:square;mso-width-percent:0;mso-height-percent:0;mso-wrap-distance-left:0;mso-wrap-distance-top:0;mso-wrap-distance-right:0;mso-wrap-distance-bottom:0;mso-position-horizontal:absolute;mso-position-horizontal-relative:page;mso-position-vertical:absolute;mso-position-vertical-relative:text;mso-width-percent:0;mso-height-percent:0;mso-width-relative:page;mso-height-relative:page;v-text-anchor:top" coordsize="8801,1270" o:gfxdata="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" path="m,l3068,t67,l6067,t67,l8800,e" filled="f" strokeweight=".26669mm">
                 <v:path arrowok="t" o:connecttype="custom" o:connectlocs="0,0;1948180,0;1990725,0;3852545,0;3895090,0;5588000,0" o:connectangles="0,0,0,0,0,0"/>
@@ -2806,21 +2806,7 @@
         <w:rPr>
           <w:b/>
         </w:rPr>
-        <w:t>Front-</w:t>
-      </w:r>
-      <w:proofErr w:type="spellStart"/>
-      <w:r>
-        <w:rPr>
-          <w:b/>
-        </w:rPr>
-        <w:t>End</w:t>
-      </w:r>
-      <w:proofErr w:type="spellEnd"/>
-      <w:r>
-        <w:rPr>
-          <w:b/>
-        </w:rPr>
-        <w:t>:</w:t>
+        <w:t>Front-End:</w:t>
       </w:r>
       <w:r>
         <w:rPr>
@@ -2842,21 +2828,7 @@
         <w:rPr>
           <w:b/>
         </w:rPr>
-        <w:t>Back-</w:t>
-      </w:r>
-      <w:proofErr w:type="spellStart"/>
-      <w:r>
-        <w:rPr>
-          <w:b/>
-        </w:rPr>
-        <w:t>End</w:t>
-      </w:r>
-      <w:proofErr w:type="spellEnd"/>
-      <w:r>
-        <w:rPr>
-          <w:b/>
-        </w:rPr>
-        <w:t>:</w:t>
+        <w:t>Back-End:</w:t>
       </w:r>
       <w:r>
         <w:t xml:space="preserve"> Responsável por toda estrutura lógica e organizacional do software, essa área é responsável por interligar todos os polos do projeto.</w:t>
@@ -3018,11 +2990,9 @@
         <w:ind w:firstLine="709"/>
         <w:jc w:val="both"/>
       </w:pPr>
-      <w:proofErr w:type="spellStart"/>
       <w:r>
         <w:t>Fornecer</w:t>
       </w:r>
-      <w:proofErr w:type="spellEnd"/>
       <w:r>
         <w:t xml:space="preserve"> serviços e software de alta qualidade e </w:t>
       </w:r>
@@ -3161,15 +3131,7 @@
         <w:t>O logo é uma forma de homenagear o matemático C</w:t>
       </w:r>
       <w:r>
-        <w:t xml:space="preserve">laude </w:t>
-      </w:r>
-      <w:proofErr w:type="spellStart"/>
-      <w:r>
-        <w:t>Elwood</w:t>
-      </w:r>
-      <w:proofErr w:type="spellEnd"/>
-      <w:r>
-        <w:t xml:space="preserve"> </w:t>
+        <w:t xml:space="preserve">laude Elwood </w:t>
       </w:r>
       <w:r>
         <w:rPr>
@@ -3253,19 +3215,9 @@
       <w:r>
         <w:t xml:space="preserve">e tradicional experiência alcançada ao longo dos anos de atuação, a empresa conta com inovadoras propostas de soluções, gestão e aplicação de tecnologias, demonstrando </w:t>
       </w:r>
-      <w:proofErr w:type="spellStart"/>
-      <w:r>
-        <w:t>know</w:t>
-      </w:r>
-      <w:proofErr w:type="spellEnd"/>
-      <w:r>
-        <w:t xml:space="preserve"> </w:t>
-      </w:r>
-      <w:proofErr w:type="spellStart"/>
-      <w:r>
-        <w:t>how</w:t>
-      </w:r>
-      <w:proofErr w:type="spellEnd"/>
+      <w:r>
+        <w:t>know how</w:t>
+      </w:r>
       <w:r>
         <w:t xml:space="preserve"> de quem sempre pensa na frente e em prol de seus clientes.</w:t>
       </w:r>
@@ -3567,8 +3519,8 @@
           <w:lang w:eastAsia="pt-BR"/>
         </w:rPr>
         <w:drawing>
-          <wp:inline distT="0" distB="0" distL="0" distR="0" wp14:anchorId="7E575347" wp14:editId="3BC6E50F">
-            <wp:extent cx="2514600" cy="2894965"/>
+          <wp:inline distT="0" distB="0" distL="0" distR="0" wp14:anchorId="7E575347" wp14:editId="3D4127D0">
+            <wp:extent cx="2247900" cy="2894965"/>
             <wp:effectExtent l="0" t="0" r="0" b="0"/>
             <wp:docPr id="6" name="Imagem 6"/>
             <wp:cNvGraphicFramePr>
@@ -3582,7 +3534,7 @@
                     <pic:cNvPicPr/>
                   </pic:nvPicPr>
                   <pic:blipFill>
-                    <a:blip r:embed="rId11">
+                    <a:blip r:embed="rId11" cstate="print">
                       <a:extLst>
                         <a:ext uri="{28A0092B-C50C-407E-A947-70E740481C1C}">
                           <a14:useLocalDpi xmlns:a14="http://schemas.microsoft.com/office/drawing/2010/main" val="0"/>
@@ -3596,7 +3548,7 @@
                   <pic:spPr>
                     <a:xfrm>
                       <a:off x="0" y="0"/>
-                      <a:ext cx="2514600" cy="2894965"/>
+                      <a:ext cx="2247900" cy="2894965"/>
                     </a:xfrm>
                     <a:prstGeom prst="rect">
                       <a:avLst/>
@@ -3761,7 +3713,19 @@
         <w:jc w:val="both"/>
       </w:pPr>
       <w:r>
-        <w:t>O logo é uma junção do nome CondMind com sua principal oferta, a disponibilidade de vagas por um clique em seu dispositivo móvel.</w:t>
+        <w:t>O logo é uma junção do nome CondMind com sua principal oferta, a disponibilidade de vagas</w:t>
+      </w:r>
+      <w:r>
+        <w:t xml:space="preserve"> em condomínios</w:t>
+      </w:r>
+      <w:r>
+        <w:t xml:space="preserve"> </w:t>
+      </w:r>
+      <w:r>
+        <w:t>com</w:t>
+      </w:r>
+      <w:r>
+        <w:t xml:space="preserve"> um clique em seu dispositivo móvel.</w:t>
       </w:r>
     </w:p>
     <w:p/>
@@ -5211,17 +5175,15 @@
                 <w:sz w:val="24"/>
                 <w:lang w:val="pt-BR"/>
               </w:rPr>
-              <w:t xml:space="preserve">Ferramentas: Visual Studio </w:t>
-            </w:r>
-            <w:proofErr w:type="spellStart"/>
+              <w:t>Ferramentas</w:t>
+            </w:r>
             <w:r>
               <w:rPr>
                 <w:sz w:val="24"/>
                 <w:lang w:val="pt-BR"/>
               </w:rPr>
-              <w:t>Code,PhpMyAdmin,Photoshop</w:t>
-            </w:r>
-            <w:proofErr w:type="spellEnd"/>
+              <w:t>: Visual Studio Code, PhpMyAdmin</w:t>
+            </w:r>
             <w:r>
               <w:rPr>
                 <w:sz w:val="24"/>
@@ -5267,21 +5229,12 @@
               </w:rPr>
               <w:t xml:space="preserve"> </w:t>
             </w:r>
-            <w:proofErr w:type="spellStart"/>
             <w:r>
               <w:rPr>
                 <w:sz w:val="24"/>
                 <w:lang w:val="pt-BR"/>
               </w:rPr>
-              <w:t>Astah</w:t>
-            </w:r>
-            <w:proofErr w:type="spellEnd"/>
-            <w:r>
-              <w:rPr>
-                <w:sz w:val="24"/>
-                <w:lang w:val="pt-BR"/>
-              </w:rPr>
-              <w:t>,</w:t>
+              <w:t>Astah,</w:t>
             </w:r>
             <w:r>
               <w:rPr>
@@ -5975,9 +5928,71 @@
         <w:lastRenderedPageBreak/>
         <w:t>Mapa Mental</w:t>
       </w:r>
+    </w:p>
+    <w:p>
+      <w:pPr>
+        <w:pStyle w:val="Subttulo"/>
+      </w:pPr>
+      <w:r>
+        <w:rPr>
+          <w:noProof/>
+          <w:lang w:eastAsia="pt-BR"/>
+        </w:rPr>
+        <w:drawing>
+          <wp:anchor distT="0" distB="0" distL="114300" distR="114300" simplePos="0" relativeHeight="251665408" behindDoc="0" locked="0" layoutInCell="1" allowOverlap="1" wp14:anchorId="64CDC651" wp14:editId="3A725B7E">
+            <wp:simplePos x="0" y="0"/>
+            <wp:positionH relativeFrom="margin">
+              <wp:align>center</wp:align>
+            </wp:positionH>
+            <wp:positionV relativeFrom="paragraph">
+              <wp:posOffset>319405</wp:posOffset>
+            </wp:positionV>
+            <wp:extent cx="5760085" cy="4434840"/>
+            <wp:effectExtent l="0" t="0" r="0" b="0"/>
+            <wp:wrapTopAndBottom/>
+            <wp:docPr id="3" name="Imagem 3"/>
+            <wp:cNvGraphicFramePr>
+              <a:graphicFrameLocks xmlns:a="http://schemas.openxmlformats.org/drawingml/2006/main" noChangeAspect="1"/>
+            </wp:cNvGraphicFramePr>
+            <a:graphic xmlns:a="http://schemas.openxmlformats.org/drawingml/2006/main">
+              <a:graphicData uri="http://schemas.openxmlformats.org/drawingml/2006/picture">
+                <pic:pic xmlns:pic="http://schemas.openxmlformats.org/drawingml/2006/picture">
+                  <pic:nvPicPr>
+                    <pic:cNvPr id="3" name="283a1eab-b99f-4d01-bd41-4a3e82c38c3c.png"/>
+                    <pic:cNvPicPr/>
+                  </pic:nvPicPr>
+                  <pic:blipFill>
+                    <a:blip r:embed="rId12">
+                      <a:extLst>
+                        <a:ext uri="{28A0092B-C50C-407E-A947-70E740481C1C}">
+                          <a14:useLocalDpi xmlns:a14="http://schemas.microsoft.com/office/drawing/2010/main" val="0"/>
+                        </a:ext>
+                      </a:extLst>
+                    </a:blip>
+                    <a:stretch>
+                      <a:fillRect/>
+                    </a:stretch>
+                  </pic:blipFill>
+                  <pic:spPr>
+                    <a:xfrm>
+                      <a:off x="0" y="0"/>
+                      <a:ext cx="5760085" cy="4434840"/>
+                    </a:xfrm>
+                    <a:prstGeom prst="rect">
+                      <a:avLst/>
+                    </a:prstGeom>
+                  </pic:spPr>
+                </pic:pic>
+              </a:graphicData>
+            </a:graphic>
+          </wp:anchor>
+        </w:drawing>
+      </w:r>
       <w:r>
         <w:br w:type="page"/>
       </w:r>
+      <w:bookmarkStart w:id="0" w:name="_GoBack"/>
+      <w:bookmarkEnd w:id="0"/>
     </w:p>
     <w:p>
       <w:pPr>
@@ -6018,7 +6033,7 @@
                     <pic:cNvPicPr/>
                   </pic:nvPicPr>
                   <pic:blipFill>
-                    <a:blip r:embed="rId12"/>
+                    <a:blip r:embed="rId13"/>
                     <a:stretch>
                       <a:fillRect/>
                     </a:stretch>
@@ -6062,24 +6077,25 @@
       <w:r>
         <w:rPr>
           <w:noProof/>
+          <w:lang w:eastAsia="pt-BR"/>
         </w:rPr>
         <w:drawing>
-          <wp:anchor distT="0" distB="0" distL="114300" distR="114300" simplePos="0" relativeHeight="251664384" behindDoc="1" locked="0" layoutInCell="1" allowOverlap="1" wp14:anchorId="35D008B6" wp14:editId="74507858">
+          <wp:anchor distT="0" distB="0" distL="114300" distR="114300" simplePos="0" relativeHeight="251664384" behindDoc="1" locked="0" layoutInCell="1" allowOverlap="1" wp14:anchorId="35D008B6" wp14:editId="50BD6D44">
             <wp:simplePos x="0" y="0"/>
             <wp:positionH relativeFrom="column">
               <wp:posOffset>-794385</wp:posOffset>
             </wp:positionH>
             <wp:positionV relativeFrom="paragraph">
-              <wp:posOffset>715645</wp:posOffset>
+              <wp:posOffset>836930</wp:posOffset>
             </wp:positionV>
-            <wp:extent cx="7067550" cy="3667125"/>
+            <wp:extent cx="6934200" cy="3667125"/>
             <wp:effectExtent l="0" t="0" r="0" b="9525"/>
             <wp:wrapTight wrapText="bothSides">
               <wp:wrapPolygon edited="0">
                 <wp:start x="0" y="0"/>
                 <wp:lineTo x="0" y="21544"/>
-                <wp:lineTo x="21542" y="21544"/>
-                <wp:lineTo x="21542" y="0"/>
+                <wp:lineTo x="21541" y="21544"/>
+                <wp:lineTo x="21541" y="0"/>
                 <wp:lineTo x="0" y="0"/>
               </wp:wrapPolygon>
             </wp:wrapTight>
@@ -6095,20 +6111,20 @@
                     <pic:cNvPicPr/>
                   </pic:nvPicPr>
                   <pic:blipFill rotWithShape="1">
-                    <a:blip r:embed="rId13">
+                    <a:blip r:embed="rId14">
                       <a:extLst>
                         <a:ext uri="{28A0092B-C50C-407E-A947-70E740481C1C}">
                           <a14:useLocalDpi xmlns:a14="http://schemas.microsoft.com/office/drawing/2010/main" val="0"/>
                         </a:ext>
                       </a:extLst>
                     </a:blip>
-                    <a:srcRect t="3309" b="5654"/>
+                    <a:srcRect t="3309" r="1887" b="5654"/>
                     <a:stretch/>
                   </pic:blipFill>
                   <pic:spPr bwMode="auto">
                     <a:xfrm>
                       <a:off x="0" y="0"/>
-                      <a:ext cx="7067550" cy="3667125"/>
+                      <a:ext cx="6934200" cy="3667125"/>
                     </a:xfrm>
                     <a:prstGeom prst="rect">
                       <a:avLst/>
@@ -6276,7 +6292,7 @@
     </w:p>
     <w:tbl>
       <w:tblPr>
-        <w:tblW w:w="9780" w:type="dxa"/>
+        <w:tblW w:w="9062" w:type="dxa"/>
         <w:tblCellMar>
           <w:left w:w="70" w:type="dxa"/>
           <w:right w:w="70" w:type="dxa"/>
@@ -6285,7 +6301,7 @@
       </w:tblPr>
       <w:tblGrid>
         <w:gridCol w:w="3280"/>
-        <w:gridCol w:w="6500"/>
+        <w:gridCol w:w="5782"/>
       </w:tblGrid>
       <w:tr>
         <w:trPr>
@@ -6333,7 +6349,7 @@
         </w:tc>
         <w:tc>
           <w:tcPr>
-            <w:tcW w:w="6500" w:type="dxa"/>
+            <w:tcW w:w="5782" w:type="dxa"/>
             <w:tcBorders>
               <w:top w:val="single" w:sz="8" w:space="0" w:color="auto"/>
               <w:left w:val="nil"/>
@@ -6419,7 +6435,7 @@
         </w:tc>
         <w:tc>
           <w:tcPr>
-            <w:tcW w:w="6500" w:type="dxa"/>
+            <w:tcW w:w="5782" w:type="dxa"/>
             <w:tcBorders>
               <w:top w:val="nil"/>
               <w:left w:val="nil"/>
@@ -6512,7 +6528,7 @@
         </w:tc>
         <w:tc>
           <w:tcPr>
-            <w:tcW w:w="6500" w:type="dxa"/>
+            <w:tcW w:w="5782" w:type="dxa"/>
             <w:tcBorders>
               <w:top w:val="nil"/>
               <w:left w:val="nil"/>
@@ -6594,7 +6610,7 @@
         </w:tc>
         <w:tc>
           <w:tcPr>
-            <w:tcW w:w="6500" w:type="dxa"/>
+            <w:tcW w:w="5782" w:type="dxa"/>
             <w:tcBorders>
               <w:top w:val="single" w:sz="8" w:space="0" w:color="auto"/>
               <w:left w:val="nil"/>
@@ -6676,7 +6692,7 @@
         </w:tc>
         <w:tc>
           <w:tcPr>
-            <w:tcW w:w="6500" w:type="dxa"/>
+            <w:tcW w:w="5782" w:type="dxa"/>
             <w:tcBorders>
               <w:top w:val="nil"/>
               <w:left w:val="nil"/>
@@ -6776,7 +6792,7 @@
         </w:tc>
         <w:tc>
           <w:tcPr>
-            <w:tcW w:w="6500" w:type="dxa"/>
+            <w:tcW w:w="5782" w:type="dxa"/>
             <w:tcBorders>
               <w:top w:val="nil"/>
               <w:left w:val="nil"/>
@@ -6876,7 +6892,7 @@
         </w:tc>
         <w:tc>
           <w:tcPr>
-            <w:tcW w:w="6500" w:type="dxa"/>
+            <w:tcW w:w="5782" w:type="dxa"/>
             <w:tcBorders>
               <w:top w:val="single" w:sz="8" w:space="0" w:color="auto"/>
               <w:left w:val="nil"/>
@@ -6962,7 +6978,7 @@
         </w:tc>
         <w:tc>
           <w:tcPr>
-            <w:tcW w:w="6500" w:type="dxa"/>
+            <w:tcW w:w="5782" w:type="dxa"/>
             <w:tcBorders>
               <w:top w:val="nil"/>
               <w:left w:val="nil"/>
@@ -7045,7 +7061,7 @@
         </w:tc>
         <w:tc>
           <w:tcPr>
-            <w:tcW w:w="6500" w:type="dxa"/>
+            <w:tcW w:w="5782" w:type="dxa"/>
             <w:tcBorders>
               <w:top w:val="nil"/>
               <w:left w:val="nil"/>
@@ -7078,17 +7094,15 @@
               </w:rPr>
               <w:t xml:space="preserve">Validar o identificador e senha, conferir com o banco de dados e se corresponder permitir o acesso </w:t>
             </w:r>
-            <w:proofErr w:type="spellStart"/>
-            <w:r>
-              <w:rPr>
-                <w:rFonts w:eastAsia="Times New Roman" w:cs="Arial"/>
-                <w:color w:val="000000"/>
-                <w:szCs w:val="24"/>
-                <w:lang w:eastAsia="pt-BR"/>
-              </w:rPr>
-              <w:t>a</w:t>
-            </w:r>
-            <w:proofErr w:type="spellEnd"/>
+            <w:r>
+              <w:rPr>
+                <w:rFonts w:eastAsia="Times New Roman" w:cs="Arial"/>
+                <w:color w:val="000000"/>
+                <w:szCs w:val="24"/>
+                <w:lang w:eastAsia="pt-BR"/>
+              </w:rPr>
+              <w:t>à</w:t>
+            </w:r>
             <w:r>
               <w:rPr>
                 <w:rFonts w:eastAsia="Times New Roman" w:cs="Arial"/>
@@ -7148,7 +7162,7 @@
         </w:tc>
         <w:tc>
           <w:tcPr>
-            <w:tcW w:w="6500" w:type="dxa"/>
+            <w:tcW w:w="5782" w:type="dxa"/>
             <w:tcBorders>
               <w:top w:val="nil"/>
               <w:left w:val="nil"/>
@@ -7219,7 +7233,7 @@
         </w:tc>
         <w:tc>
           <w:tcPr>
-            <w:tcW w:w="6500" w:type="dxa"/>
+            <w:tcW w:w="5782" w:type="dxa"/>
             <w:tcBorders>
               <w:top w:val="nil"/>
               <w:left w:val="nil"/>
@@ -7308,7 +7322,7 @@
         </w:tc>
         <w:tc>
           <w:tcPr>
-            <w:tcW w:w="6500" w:type="dxa"/>
+            <w:tcW w:w="5782" w:type="dxa"/>
             <w:tcBorders>
               <w:top w:val="nil"/>
               <w:left w:val="nil"/>
@@ -7396,7 +7410,7 @@
         </w:tc>
         <w:tc>
           <w:tcPr>
-            <w:tcW w:w="6500" w:type="dxa"/>
+            <w:tcW w:w="5782" w:type="dxa"/>
             <w:tcBorders>
               <w:top w:val="nil"/>
               <w:left w:val="nil"/>
@@ -7498,7 +7512,7 @@
         </w:tc>
         <w:tc>
           <w:tcPr>
-            <w:tcW w:w="6500" w:type="dxa"/>
+            <w:tcW w:w="5782" w:type="dxa"/>
             <w:tcBorders>
               <w:top w:val="single" w:sz="4" w:space="0" w:color="auto"/>
               <w:left w:val="nil"/>
@@ -7584,7 +7598,7 @@
         </w:tc>
         <w:tc>
           <w:tcPr>
-            <w:tcW w:w="6500" w:type="dxa"/>
+            <w:tcW w:w="5782" w:type="dxa"/>
             <w:tcBorders>
               <w:top w:val="nil"/>
               <w:left w:val="nil"/>
@@ -7665,7 +7679,7 @@
         </w:tc>
         <w:tc>
           <w:tcPr>
-            <w:tcW w:w="6500" w:type="dxa"/>
+            <w:tcW w:w="5782" w:type="dxa"/>
             <w:tcBorders>
               <w:top w:val="nil"/>
               <w:left w:val="nil"/>
@@ -7746,7 +7760,7 @@
         </w:tc>
         <w:tc>
           <w:tcPr>
-            <w:tcW w:w="6500" w:type="dxa"/>
+            <w:tcW w:w="5782" w:type="dxa"/>
             <w:tcBorders>
               <w:top w:val="nil"/>
               <w:left w:val="nil"/>
@@ -7828,7 +7842,7 @@
         </w:tc>
         <w:tc>
           <w:tcPr>
-            <w:tcW w:w="6500" w:type="dxa"/>
+            <w:tcW w:w="5782" w:type="dxa"/>
             <w:tcBorders>
               <w:top w:val="nil"/>
               <w:left w:val="nil"/>
@@ -7928,7 +7942,7 @@
         </w:tc>
         <w:tc>
           <w:tcPr>
-            <w:tcW w:w="6500" w:type="dxa"/>
+            <w:tcW w:w="5782" w:type="dxa"/>
             <w:tcBorders>
               <w:top w:val="nil"/>
               <w:left w:val="nil"/>
@@ -8028,7 +8042,7 @@
         </w:tc>
         <w:tc>
           <w:tcPr>
-            <w:tcW w:w="6500" w:type="dxa"/>
+            <w:tcW w:w="5782" w:type="dxa"/>
             <w:tcBorders>
               <w:top w:val="nil"/>
               <w:left w:val="nil"/>
@@ -8109,7 +8123,7 @@
         </w:tc>
         <w:tc>
           <w:tcPr>
-            <w:tcW w:w="6500" w:type="dxa"/>
+            <w:tcW w:w="5782" w:type="dxa"/>
             <w:tcBorders>
               <w:top w:val="nil"/>
               <w:left w:val="nil"/>
@@ -8192,7 +8206,7 @@
         </w:tc>
         <w:tc>
           <w:tcPr>
-            <w:tcW w:w="6500" w:type="dxa"/>
+            <w:tcW w:w="5782" w:type="dxa"/>
             <w:tcBorders>
               <w:top w:val="nil"/>
               <w:left w:val="nil"/>
@@ -8303,7 +8317,7 @@
         </w:tc>
         <w:tc>
           <w:tcPr>
-            <w:tcW w:w="6500" w:type="dxa"/>
+            <w:tcW w:w="5782" w:type="dxa"/>
             <w:tcBorders>
               <w:top w:val="nil"/>
               <w:left w:val="nil"/>
@@ -8373,7 +8387,7 @@
         </w:tc>
         <w:tc>
           <w:tcPr>
-            <w:tcW w:w="6500" w:type="dxa"/>
+            <w:tcW w:w="5782" w:type="dxa"/>
             <w:tcBorders>
               <w:top w:val="nil"/>
               <w:left w:val="nil"/>
@@ -8443,7 +8457,7 @@
         </w:tc>
         <w:tc>
           <w:tcPr>
-            <w:tcW w:w="6500" w:type="dxa"/>
+            <w:tcW w:w="5782" w:type="dxa"/>
             <w:tcBorders>
               <w:top w:val="nil"/>
               <w:left w:val="nil"/>
@@ -8543,7 +8557,7 @@
         </w:tc>
         <w:tc>
           <w:tcPr>
-            <w:tcW w:w="6500" w:type="dxa"/>
+            <w:tcW w:w="5782" w:type="dxa"/>
             <w:tcBorders>
               <w:top w:val="nil"/>
               <w:left w:val="nil"/>
@@ -8618,13 +8632,14 @@
                 <w:szCs w:val="24"/>
                 <w:lang w:eastAsia="pt-BR"/>
               </w:rPr>
+              <w:lastRenderedPageBreak/>
               <w:t>Nome do caso de uso</w:t>
             </w:r>
           </w:p>
         </w:tc>
         <w:tc>
           <w:tcPr>
-            <w:tcW w:w="6500" w:type="dxa"/>
+            <w:tcW w:w="5782" w:type="dxa"/>
             <w:tcBorders>
               <w:top w:val="single" w:sz="4" w:space="0" w:color="auto"/>
               <w:left w:val="nil"/>
@@ -8721,7 +8736,7 @@
         </w:tc>
         <w:tc>
           <w:tcPr>
-            <w:tcW w:w="6500" w:type="dxa"/>
+            <w:tcW w:w="5782" w:type="dxa"/>
             <w:tcBorders>
               <w:top w:val="nil"/>
               <w:left w:val="nil"/>
@@ -8796,14 +8811,13 @@
                 <w:szCs w:val="24"/>
                 <w:lang w:eastAsia="pt-BR"/>
               </w:rPr>
-              <w:lastRenderedPageBreak/>
               <w:t>Atores secundários</w:t>
             </w:r>
           </w:p>
         </w:tc>
         <w:tc>
           <w:tcPr>
-            <w:tcW w:w="6500" w:type="dxa"/>
+            <w:tcW w:w="5782" w:type="dxa"/>
             <w:tcBorders>
               <w:top w:val="nil"/>
               <w:left w:val="nil"/>
@@ -8884,7 +8898,7 @@
         </w:tc>
         <w:tc>
           <w:tcPr>
-            <w:tcW w:w="6500" w:type="dxa"/>
+            <w:tcW w:w="5782" w:type="dxa"/>
             <w:tcBorders>
               <w:top w:val="nil"/>
               <w:left w:val="nil"/>
@@ -8966,7 +8980,7 @@
         </w:tc>
         <w:tc>
           <w:tcPr>
-            <w:tcW w:w="6500" w:type="dxa"/>
+            <w:tcW w:w="5782" w:type="dxa"/>
             <w:tcBorders>
               <w:top w:val="nil"/>
               <w:left w:val="nil"/>
@@ -9065,7 +9079,7 @@
         </w:tc>
         <w:tc>
           <w:tcPr>
-            <w:tcW w:w="6500" w:type="dxa"/>
+            <w:tcW w:w="5782" w:type="dxa"/>
             <w:tcBorders>
               <w:top w:val="nil"/>
               <w:left w:val="nil"/>
@@ -9165,7 +9179,7 @@
         </w:tc>
         <w:tc>
           <w:tcPr>
-            <w:tcW w:w="6500" w:type="dxa"/>
+            <w:tcW w:w="5782" w:type="dxa"/>
             <w:tcBorders>
               <w:top w:val="nil"/>
               <w:left w:val="nil"/>
@@ -9246,7 +9260,7 @@
         </w:tc>
         <w:tc>
           <w:tcPr>
-            <w:tcW w:w="6500" w:type="dxa"/>
+            <w:tcW w:w="5782" w:type="dxa"/>
             <w:tcBorders>
               <w:top w:val="nil"/>
               <w:left w:val="nil"/>
@@ -9365,7 +9379,7 @@
         </w:tc>
         <w:tc>
           <w:tcPr>
-            <w:tcW w:w="6500" w:type="dxa"/>
+            <w:tcW w:w="5782" w:type="dxa"/>
             <w:tcBorders>
               <w:top w:val="nil"/>
               <w:left w:val="nil"/>
@@ -9476,7 +9490,7 @@
         </w:tc>
         <w:tc>
           <w:tcPr>
-            <w:tcW w:w="6500" w:type="dxa"/>
+            <w:tcW w:w="5782" w:type="dxa"/>
             <w:tcBorders>
               <w:top w:val="nil"/>
               <w:left w:val="nil"/>
@@ -9546,7 +9560,7 @@
         </w:tc>
         <w:tc>
           <w:tcPr>
-            <w:tcW w:w="6500" w:type="dxa"/>
+            <w:tcW w:w="5782" w:type="dxa"/>
             <w:tcBorders>
               <w:top w:val="nil"/>
               <w:left w:val="nil"/>
@@ -9616,7 +9630,7 @@
         </w:tc>
         <w:tc>
           <w:tcPr>
-            <w:tcW w:w="6500" w:type="dxa"/>
+            <w:tcW w:w="5782" w:type="dxa"/>
             <w:tcBorders>
               <w:top w:val="nil"/>
               <w:left w:val="nil"/>
@@ -9685,7 +9699,7 @@
         </w:tc>
         <w:tc>
           <w:tcPr>
-            <w:tcW w:w="6500" w:type="dxa"/>
+            <w:tcW w:w="5782" w:type="dxa"/>
             <w:tcBorders>
               <w:top w:val="nil"/>
               <w:left w:val="nil"/>
@@ -9787,7 +9801,7 @@
         </w:tc>
         <w:tc>
           <w:tcPr>
-            <w:tcW w:w="6500" w:type="dxa"/>
+            <w:tcW w:w="5782" w:type="dxa"/>
             <w:tcBorders>
               <w:top w:val="single" w:sz="8" w:space="0" w:color="auto"/>
               <w:left w:val="nil"/>
@@ -9873,7 +9887,7 @@
         </w:tc>
         <w:tc>
           <w:tcPr>
-            <w:tcW w:w="6500" w:type="dxa"/>
+            <w:tcW w:w="5782" w:type="dxa"/>
             <w:tcBorders>
               <w:top w:val="nil"/>
               <w:left w:val="nil"/>
@@ -9954,7 +9968,7 @@
         </w:tc>
         <w:tc>
           <w:tcPr>
-            <w:tcW w:w="6500" w:type="dxa"/>
+            <w:tcW w:w="5782" w:type="dxa"/>
             <w:tcBorders>
               <w:top w:val="nil"/>
               <w:left w:val="nil"/>
@@ -10035,7 +10049,7 @@
         </w:tc>
         <w:tc>
           <w:tcPr>
-            <w:tcW w:w="6500" w:type="dxa"/>
+            <w:tcW w:w="5782" w:type="dxa"/>
             <w:tcBorders>
               <w:top w:val="nil"/>
               <w:left w:val="nil"/>
@@ -10116,7 +10130,7 @@
         </w:tc>
         <w:tc>
           <w:tcPr>
-            <w:tcW w:w="6500" w:type="dxa"/>
+            <w:tcW w:w="5782" w:type="dxa"/>
             <w:tcBorders>
               <w:top w:val="nil"/>
               <w:left w:val="nil"/>
@@ -10197,7 +10211,7 @@
         </w:tc>
         <w:tc>
           <w:tcPr>
-            <w:tcW w:w="6500" w:type="dxa"/>
+            <w:tcW w:w="5782" w:type="dxa"/>
             <w:tcBorders>
               <w:top w:val="nil"/>
               <w:left w:val="nil"/>
@@ -10278,7 +10292,7 @@
         </w:tc>
         <w:tc>
           <w:tcPr>
-            <w:tcW w:w="6500" w:type="dxa"/>
+            <w:tcW w:w="5782" w:type="dxa"/>
             <w:tcBorders>
               <w:top w:val="nil"/>
               <w:left w:val="nil"/>
@@ -10359,7 +10373,7 @@
         </w:tc>
         <w:tc>
           <w:tcPr>
-            <w:tcW w:w="6500" w:type="dxa"/>
+            <w:tcW w:w="5782" w:type="dxa"/>
             <w:tcBorders>
               <w:top w:val="nil"/>
               <w:left w:val="nil"/>
@@ -10460,7 +10474,7 @@
         </w:tc>
         <w:tc>
           <w:tcPr>
-            <w:tcW w:w="6500" w:type="dxa"/>
+            <w:tcW w:w="5782" w:type="dxa"/>
             <w:tcBorders>
               <w:top w:val="nil"/>
               <w:left w:val="nil"/>
@@ -10561,7 +10575,7 @@
         </w:tc>
         <w:tc>
           <w:tcPr>
-            <w:tcW w:w="6500" w:type="dxa"/>
+            <w:tcW w:w="5782" w:type="dxa"/>
             <w:tcBorders>
               <w:top w:val="nil"/>
               <w:left w:val="nil"/>
@@ -10631,7 +10645,7 @@
         </w:tc>
         <w:tc>
           <w:tcPr>
-            <w:tcW w:w="6500" w:type="dxa"/>
+            <w:tcW w:w="5782" w:type="dxa"/>
             <w:tcBorders>
               <w:top w:val="nil"/>
               <w:left w:val="nil"/>
@@ -10778,7 +10792,7 @@
         </w:tc>
         <w:tc>
           <w:tcPr>
-            <w:tcW w:w="6500" w:type="dxa"/>
+            <w:tcW w:w="5782" w:type="dxa"/>
             <w:tcBorders>
               <w:top w:val="nil"/>
               <w:left w:val="nil"/>
@@ -10972,13 +10986,14 @@
                 <w:szCs w:val="24"/>
                 <w:lang w:eastAsia="pt-BR"/>
               </w:rPr>
+              <w:lastRenderedPageBreak/>
               <w:t>Nome do caso de uso</w:t>
             </w:r>
           </w:p>
         </w:tc>
         <w:tc>
           <w:tcPr>
-            <w:tcW w:w="6500" w:type="dxa"/>
+            <w:tcW w:w="5782" w:type="dxa"/>
             <w:tcBorders>
               <w:top w:val="single" w:sz="8" w:space="0" w:color="auto"/>
               <w:left w:val="nil"/>
@@ -11064,7 +11079,7 @@
         </w:tc>
         <w:tc>
           <w:tcPr>
-            <w:tcW w:w="6500" w:type="dxa"/>
+            <w:tcW w:w="5782" w:type="dxa"/>
             <w:tcBorders>
               <w:top w:val="nil"/>
               <w:left w:val="nil"/>
@@ -11145,7 +11160,7 @@
         </w:tc>
         <w:tc>
           <w:tcPr>
-            <w:tcW w:w="6500" w:type="dxa"/>
+            <w:tcW w:w="5782" w:type="dxa"/>
             <w:tcBorders>
               <w:top w:val="nil"/>
               <w:left w:val="nil"/>
@@ -11220,14 +11235,13 @@
                 <w:szCs w:val="24"/>
                 <w:lang w:eastAsia="pt-BR"/>
               </w:rPr>
-              <w:lastRenderedPageBreak/>
               <w:t>Resumo</w:t>
             </w:r>
           </w:p>
         </w:tc>
         <w:tc>
           <w:tcPr>
-            <w:tcW w:w="6500" w:type="dxa"/>
+            <w:tcW w:w="5782" w:type="dxa"/>
             <w:tcBorders>
               <w:top w:val="nil"/>
               <w:left w:val="nil"/>
@@ -11309,7 +11323,7 @@
         </w:tc>
         <w:tc>
           <w:tcPr>
-            <w:tcW w:w="6500" w:type="dxa"/>
+            <w:tcW w:w="5782" w:type="dxa"/>
             <w:tcBorders>
               <w:top w:val="nil"/>
               <w:left w:val="nil"/>
@@ -11390,7 +11404,7 @@
         </w:tc>
         <w:tc>
           <w:tcPr>
-            <w:tcW w:w="6500" w:type="dxa"/>
+            <w:tcW w:w="5782" w:type="dxa"/>
             <w:tcBorders>
               <w:top w:val="nil"/>
               <w:left w:val="nil"/>
@@ -11471,7 +11485,7 @@
         </w:tc>
         <w:tc>
           <w:tcPr>
-            <w:tcW w:w="6500" w:type="dxa"/>
+            <w:tcW w:w="5782" w:type="dxa"/>
             <w:tcBorders>
               <w:top w:val="nil"/>
               <w:left w:val="nil"/>
@@ -11552,7 +11566,7 @@
         </w:tc>
         <w:tc>
           <w:tcPr>
-            <w:tcW w:w="6500" w:type="dxa"/>
+            <w:tcW w:w="5782" w:type="dxa"/>
             <w:tcBorders>
               <w:top w:val="nil"/>
               <w:left w:val="nil"/>
@@ -11635,7 +11649,7 @@
         </w:tc>
         <w:tc>
           <w:tcPr>
-            <w:tcW w:w="6500" w:type="dxa"/>
+            <w:tcW w:w="5782" w:type="dxa"/>
             <w:tcBorders>
               <w:top w:val="nil"/>
               <w:left w:val="nil"/>
@@ -11727,7 +11741,7 @@
         </w:tc>
         <w:tc>
           <w:tcPr>
-            <w:tcW w:w="6500" w:type="dxa"/>
+            <w:tcW w:w="5782" w:type="dxa"/>
             <w:tcBorders>
               <w:top w:val="nil"/>
               <w:left w:val="nil"/>
@@ -11797,7 +11811,7 @@
         </w:tc>
         <w:tc>
           <w:tcPr>
-            <w:tcW w:w="6500" w:type="dxa"/>
+            <w:tcW w:w="5782" w:type="dxa"/>
             <w:tcBorders>
               <w:top w:val="nil"/>
               <w:left w:val="nil"/>
@@ -11867,7 +11881,7 @@
         </w:tc>
         <w:tc>
           <w:tcPr>
-            <w:tcW w:w="6500" w:type="dxa"/>
+            <w:tcW w:w="5782" w:type="dxa"/>
             <w:tcBorders>
               <w:top w:val="single" w:sz="4" w:space="0" w:color="auto"/>
               <w:left w:val="nil"/>
@@ -11972,7 +11986,7 @@
         </w:tc>
         <w:tc>
           <w:tcPr>
-            <w:tcW w:w="6500" w:type="dxa"/>
+            <w:tcW w:w="5782" w:type="dxa"/>
             <w:tcBorders>
               <w:top w:val="nil"/>
               <w:left w:val="nil"/>
@@ -12130,7 +12144,7 @@
         </w:tc>
         <w:tc>
           <w:tcPr>
-            <w:tcW w:w="6500" w:type="dxa"/>
+            <w:tcW w:w="5782" w:type="dxa"/>
             <w:tcBorders>
               <w:top w:val="single" w:sz="8" w:space="0" w:color="auto"/>
               <w:left w:val="nil"/>
@@ -12216,7 +12230,7 @@
         </w:tc>
         <w:tc>
           <w:tcPr>
-            <w:tcW w:w="6500" w:type="dxa"/>
+            <w:tcW w:w="5782" w:type="dxa"/>
             <w:tcBorders>
               <w:top w:val="nil"/>
               <w:left w:val="nil"/>
@@ -12297,7 +12311,7 @@
         </w:tc>
         <w:tc>
           <w:tcPr>
-            <w:tcW w:w="6500" w:type="dxa"/>
+            <w:tcW w:w="5782" w:type="dxa"/>
             <w:tcBorders>
               <w:top w:val="nil"/>
               <w:left w:val="nil"/>
@@ -12378,7 +12392,7 @@
         </w:tc>
         <w:tc>
           <w:tcPr>
-            <w:tcW w:w="6500" w:type="dxa"/>
+            <w:tcW w:w="5782" w:type="dxa"/>
             <w:tcBorders>
               <w:top w:val="nil"/>
               <w:left w:val="nil"/>
@@ -12459,7 +12473,7 @@
         </w:tc>
         <w:tc>
           <w:tcPr>
-            <w:tcW w:w="6500" w:type="dxa"/>
+            <w:tcW w:w="5782" w:type="dxa"/>
             <w:tcBorders>
               <w:top w:val="nil"/>
               <w:left w:val="nil"/>
@@ -12540,7 +12554,7 @@
         </w:tc>
         <w:tc>
           <w:tcPr>
-            <w:tcW w:w="6500" w:type="dxa"/>
+            <w:tcW w:w="5782" w:type="dxa"/>
             <w:tcBorders>
               <w:top w:val="nil"/>
               <w:left w:val="nil"/>
@@ -12621,7 +12635,7 @@
         </w:tc>
         <w:tc>
           <w:tcPr>
-            <w:tcW w:w="6500" w:type="dxa"/>
+            <w:tcW w:w="5782" w:type="dxa"/>
             <w:tcBorders>
               <w:top w:val="nil"/>
               <w:left w:val="nil"/>
@@ -12702,7 +12716,7 @@
         </w:tc>
         <w:tc>
           <w:tcPr>
-            <w:tcW w:w="6500" w:type="dxa"/>
+            <w:tcW w:w="5782" w:type="dxa"/>
             <w:tcBorders>
               <w:top w:val="nil"/>
               <w:left w:val="nil"/>
@@ -12784,7 +12798,7 @@
         </w:tc>
         <w:tc>
           <w:tcPr>
-            <w:tcW w:w="6500" w:type="dxa"/>
+            <w:tcW w:w="5782" w:type="dxa"/>
             <w:tcBorders>
               <w:top w:val="nil"/>
               <w:left w:val="nil"/>
@@ -12894,7 +12908,7 @@
         </w:tc>
         <w:tc>
           <w:tcPr>
-            <w:tcW w:w="6500" w:type="dxa"/>
+            <w:tcW w:w="5782" w:type="dxa"/>
             <w:tcBorders>
               <w:top w:val="nil"/>
               <w:left w:val="nil"/>
@@ -12964,7 +12978,7 @@
         </w:tc>
         <w:tc>
           <w:tcPr>
-            <w:tcW w:w="6500" w:type="dxa"/>
+            <w:tcW w:w="5782" w:type="dxa"/>
             <w:tcBorders>
               <w:top w:val="nil"/>
               <w:left w:val="nil"/>
@@ -13034,7 +13048,7 @@
         </w:tc>
         <w:tc>
           <w:tcPr>
-            <w:tcW w:w="6500" w:type="dxa"/>
+            <w:tcW w:w="5782" w:type="dxa"/>
             <w:tcBorders>
               <w:top w:val="nil"/>
               <w:left w:val="nil"/>
@@ -13075,7 +13089,7 @@
         </w:trPr>
         <w:tc>
           <w:tcPr>
-            <w:tcW w:w="9780" w:type="dxa"/>
+            <w:tcW w:w="9062" w:type="dxa"/>
             <w:gridSpan w:val="2"/>
             <w:tcBorders>
               <w:top w:val="nil"/>
@@ -13208,13 +13222,14 @@
                 <w:szCs w:val="24"/>
                 <w:lang w:eastAsia="pt-BR"/>
               </w:rPr>
+              <w:lastRenderedPageBreak/>
               <w:t>Nome do caso de uso</w:t>
             </w:r>
           </w:p>
         </w:tc>
         <w:tc>
           <w:tcPr>
-            <w:tcW w:w="6500" w:type="dxa"/>
+            <w:tcW w:w="5782" w:type="dxa"/>
             <w:tcBorders>
               <w:top w:val="single" w:sz="8" w:space="0" w:color="auto"/>
               <w:left w:val="nil"/>
@@ -13300,7 +13315,7 @@
         </w:tc>
         <w:tc>
           <w:tcPr>
-            <w:tcW w:w="6500" w:type="dxa"/>
+            <w:tcW w:w="5782" w:type="dxa"/>
             <w:tcBorders>
               <w:top w:val="nil"/>
               <w:left w:val="nil"/>
@@ -13381,7 +13396,7 @@
         </w:tc>
         <w:tc>
           <w:tcPr>
-            <w:tcW w:w="6500" w:type="dxa"/>
+            <w:tcW w:w="5782" w:type="dxa"/>
             <w:tcBorders>
               <w:top w:val="nil"/>
               <w:left w:val="nil"/>
@@ -13456,14 +13471,13 @@
                 <w:szCs w:val="24"/>
                 <w:lang w:eastAsia="pt-BR"/>
               </w:rPr>
-              <w:lastRenderedPageBreak/>
               <w:t>Resumo</w:t>
             </w:r>
           </w:p>
         </w:tc>
         <w:tc>
           <w:tcPr>
-            <w:tcW w:w="6500" w:type="dxa"/>
+            <w:tcW w:w="5782" w:type="dxa"/>
             <w:tcBorders>
               <w:top w:val="nil"/>
               <w:left w:val="nil"/>
@@ -13544,7 +13558,7 @@
         </w:tc>
         <w:tc>
           <w:tcPr>
-            <w:tcW w:w="6500" w:type="dxa"/>
+            <w:tcW w:w="5782" w:type="dxa"/>
             <w:tcBorders>
               <w:top w:val="nil"/>
               <w:left w:val="nil"/>
@@ -13643,7 +13657,7 @@
         </w:tc>
         <w:tc>
           <w:tcPr>
-            <w:tcW w:w="6500" w:type="dxa"/>
+            <w:tcW w:w="5782" w:type="dxa"/>
             <w:tcBorders>
               <w:top w:val="nil"/>
               <w:left w:val="nil"/>
@@ -13742,7 +13756,7 @@
         </w:tc>
         <w:tc>
           <w:tcPr>
-            <w:tcW w:w="6500" w:type="dxa"/>
+            <w:tcW w:w="5782" w:type="dxa"/>
             <w:tcBorders>
               <w:top w:val="nil"/>
               <w:left w:val="nil"/>
@@ -13823,7 +13837,7 @@
         </w:tc>
         <w:tc>
           <w:tcPr>
-            <w:tcW w:w="6500" w:type="dxa"/>
+            <w:tcW w:w="5782" w:type="dxa"/>
             <w:tcBorders>
               <w:top w:val="nil"/>
               <w:left w:val="nil"/>
@@ -13944,7 +13958,7 @@
         </w:tc>
         <w:tc>
           <w:tcPr>
-            <w:tcW w:w="6500" w:type="dxa"/>
+            <w:tcW w:w="5782" w:type="dxa"/>
             <w:tcBorders>
               <w:top w:val="nil"/>
               <w:left w:val="nil"/>
@@ -14046,7 +14060,7 @@
         </w:tc>
         <w:tc>
           <w:tcPr>
-            <w:tcW w:w="6500" w:type="dxa"/>
+            <w:tcW w:w="5782" w:type="dxa"/>
             <w:tcBorders>
               <w:top w:val="nil"/>
               <w:left w:val="nil"/>
@@ -14116,7 +14130,7 @@
         </w:tc>
         <w:tc>
           <w:tcPr>
-            <w:tcW w:w="6500" w:type="dxa"/>
+            <w:tcW w:w="5782" w:type="dxa"/>
             <w:tcBorders>
               <w:top w:val="nil"/>
               <w:left w:val="nil"/>
@@ -14222,7 +14236,7 @@
         </w:tc>
         <w:tc>
           <w:tcPr>
-            <w:tcW w:w="6500" w:type="dxa"/>
+            <w:tcW w:w="5782" w:type="dxa"/>
             <w:tcBorders>
               <w:top w:val="nil"/>
               <w:left w:val="nil"/>
@@ -14309,7 +14323,7 @@
         </w:tc>
         <w:tc>
           <w:tcPr>
-            <w:tcW w:w="6500" w:type="dxa"/>
+            <w:tcW w:w="5782" w:type="dxa"/>
             <w:tcBorders>
               <w:top w:val="nil"/>
               <w:left w:val="nil"/>
@@ -14383,7 +14397,7 @@
         </w:tc>
         <w:tc>
           <w:tcPr>
-            <w:tcW w:w="6500" w:type="dxa"/>
+            <w:tcW w:w="5782" w:type="dxa"/>
             <w:tcBorders>
               <w:top w:val="single" w:sz="8" w:space="0" w:color="auto"/>
               <w:left w:val="nil"/>
@@ -14469,7 +14483,7 @@
         </w:tc>
         <w:tc>
           <w:tcPr>
-            <w:tcW w:w="6500" w:type="dxa"/>
+            <w:tcW w:w="5782" w:type="dxa"/>
             <w:tcBorders>
               <w:top w:val="nil"/>
               <w:left w:val="nil"/>
@@ -14550,7 +14564,7 @@
         </w:tc>
         <w:tc>
           <w:tcPr>
-            <w:tcW w:w="6500" w:type="dxa"/>
+            <w:tcW w:w="5782" w:type="dxa"/>
             <w:tcBorders>
               <w:top w:val="nil"/>
               <w:left w:val="nil"/>
@@ -14631,7 +14645,7 @@
         </w:tc>
         <w:tc>
           <w:tcPr>
-            <w:tcW w:w="6500" w:type="dxa"/>
+            <w:tcW w:w="5782" w:type="dxa"/>
             <w:tcBorders>
               <w:top w:val="nil"/>
               <w:left w:val="nil"/>
@@ -14712,7 +14726,7 @@
         </w:tc>
         <w:tc>
           <w:tcPr>
-            <w:tcW w:w="6500" w:type="dxa"/>
+            <w:tcW w:w="5782" w:type="dxa"/>
             <w:tcBorders>
               <w:top w:val="nil"/>
               <w:left w:val="nil"/>
@@ -14793,7 +14807,7 @@
         </w:tc>
         <w:tc>
           <w:tcPr>
-            <w:tcW w:w="6500" w:type="dxa"/>
+            <w:tcW w:w="5782" w:type="dxa"/>
             <w:tcBorders>
               <w:top w:val="nil"/>
               <w:left w:val="nil"/>
@@ -14874,7 +14888,7 @@
         </w:tc>
         <w:tc>
           <w:tcPr>
-            <w:tcW w:w="6500" w:type="dxa"/>
+            <w:tcW w:w="5782" w:type="dxa"/>
             <w:tcBorders>
               <w:top w:val="nil"/>
               <w:left w:val="nil"/>
@@ -14955,7 +14969,7 @@
         </w:tc>
         <w:tc>
           <w:tcPr>
-            <w:tcW w:w="6500" w:type="dxa"/>
+            <w:tcW w:w="5782" w:type="dxa"/>
             <w:tcBorders>
               <w:top w:val="nil"/>
               <w:left w:val="nil"/>
@@ -15037,7 +15051,7 @@
         </w:tc>
         <w:tc>
           <w:tcPr>
-            <w:tcW w:w="6500" w:type="dxa"/>
+            <w:tcW w:w="5782" w:type="dxa"/>
             <w:tcBorders>
               <w:top w:val="nil"/>
               <w:left w:val="nil"/>
@@ -15136,7 +15150,7 @@
         </w:tc>
         <w:tc>
           <w:tcPr>
-            <w:tcW w:w="6500" w:type="dxa"/>
+            <w:tcW w:w="5782" w:type="dxa"/>
             <w:tcBorders>
               <w:top w:val="nil"/>
               <w:left w:val="nil"/>
@@ -15205,7 +15219,7 @@
         </w:tc>
         <w:tc>
           <w:tcPr>
-            <w:tcW w:w="6500" w:type="dxa"/>
+            <w:tcW w:w="5782" w:type="dxa"/>
             <w:tcBorders>
               <w:top w:val="nil"/>
               <w:left w:val="nil"/>
@@ -15279,7 +15293,7 @@
         </w:tc>
         <w:tc>
           <w:tcPr>
-            <w:tcW w:w="6500" w:type="dxa"/>
+            <w:tcW w:w="5782" w:type="dxa"/>
             <w:tcBorders>
               <w:top w:val="single" w:sz="4" w:space="0" w:color="auto"/>
               <w:left w:val="nil"/>
@@ -15365,7 +15379,7 @@
         </w:tc>
         <w:tc>
           <w:tcPr>
-            <w:tcW w:w="6500" w:type="dxa"/>
+            <w:tcW w:w="5782" w:type="dxa"/>
             <w:tcBorders>
               <w:top w:val="nil"/>
               <w:left w:val="nil"/>
@@ -15446,7 +15460,7 @@
         </w:tc>
         <w:tc>
           <w:tcPr>
-            <w:tcW w:w="6500" w:type="dxa"/>
+            <w:tcW w:w="5782" w:type="dxa"/>
             <w:tcBorders>
               <w:top w:val="nil"/>
               <w:left w:val="nil"/>
@@ -15521,14 +15535,13 @@
                 <w:szCs w:val="24"/>
                 <w:lang w:eastAsia="pt-BR"/>
               </w:rPr>
-              <w:lastRenderedPageBreak/>
               <w:t>Resumo</w:t>
             </w:r>
           </w:p>
         </w:tc>
         <w:tc>
           <w:tcPr>
-            <w:tcW w:w="6500" w:type="dxa"/>
+            <w:tcW w:w="5782" w:type="dxa"/>
             <w:tcBorders>
               <w:top w:val="nil"/>
               <w:left w:val="nil"/>
@@ -15609,7 +15622,7 @@
         </w:tc>
         <w:tc>
           <w:tcPr>
-            <w:tcW w:w="6500" w:type="dxa"/>
+            <w:tcW w:w="5782" w:type="dxa"/>
             <w:tcBorders>
               <w:top w:val="nil"/>
               <w:left w:val="nil"/>
@@ -15690,7 +15703,7 @@
         </w:tc>
         <w:tc>
           <w:tcPr>
-            <w:tcW w:w="6500" w:type="dxa"/>
+            <w:tcW w:w="5782" w:type="dxa"/>
             <w:tcBorders>
               <w:top w:val="nil"/>
               <w:left w:val="nil"/>
@@ -15789,7 +15802,7 @@
         </w:tc>
         <w:tc>
           <w:tcPr>
-            <w:tcW w:w="6500" w:type="dxa"/>
+            <w:tcW w:w="5782" w:type="dxa"/>
             <w:tcBorders>
               <w:top w:val="nil"/>
               <w:left w:val="nil"/>
@@ -15870,7 +15883,7 @@
         </w:tc>
         <w:tc>
           <w:tcPr>
-            <w:tcW w:w="6500" w:type="dxa"/>
+            <w:tcW w:w="5782" w:type="dxa"/>
             <w:tcBorders>
               <w:top w:val="nil"/>
               <w:left w:val="nil"/>
@@ -15952,7 +15965,7 @@
         </w:tc>
         <w:tc>
           <w:tcPr>
-            <w:tcW w:w="6500" w:type="dxa"/>
+            <w:tcW w:w="5782" w:type="dxa"/>
             <w:tcBorders>
               <w:top w:val="nil"/>
               <w:left w:val="nil"/>
@@ -16043,7 +16056,7 @@
         </w:tc>
         <w:tc>
           <w:tcPr>
-            <w:tcW w:w="6500" w:type="dxa"/>
+            <w:tcW w:w="5782" w:type="dxa"/>
             <w:tcBorders>
               <w:top w:val="nil"/>
               <w:left w:val="nil"/>
@@ -16177,7 +16190,7 @@
         </w:tc>
         <w:tc>
           <w:tcPr>
-            <w:tcW w:w="6500" w:type="dxa"/>
+            <w:tcW w:w="5782" w:type="dxa"/>
             <w:tcBorders>
               <w:top w:val="nil"/>
               <w:left w:val="nil"/>
@@ -16265,7 +16278,7 @@
         </w:tc>
         <w:tc>
           <w:tcPr>
-            <w:tcW w:w="6500" w:type="dxa"/>
+            <w:tcW w:w="5782" w:type="dxa"/>
             <w:tcBorders>
               <w:top w:val="single" w:sz="4" w:space="0" w:color="auto"/>
               <w:left w:val="nil"/>
@@ -16351,7 +16364,7 @@
         </w:tc>
         <w:tc>
           <w:tcPr>
-            <w:tcW w:w="6500" w:type="dxa"/>
+            <w:tcW w:w="5782" w:type="dxa"/>
             <w:tcBorders>
               <w:top w:val="nil"/>
               <w:left w:val="nil"/>
@@ -16432,7 +16445,7 @@
         </w:tc>
         <w:tc>
           <w:tcPr>
-            <w:tcW w:w="6500" w:type="dxa"/>
+            <w:tcW w:w="5782" w:type="dxa"/>
             <w:tcBorders>
               <w:top w:val="nil"/>
               <w:left w:val="nil"/>
@@ -16513,7 +16526,7 @@
         </w:tc>
         <w:tc>
           <w:tcPr>
-            <w:tcW w:w="6500" w:type="dxa"/>
+            <w:tcW w:w="5782" w:type="dxa"/>
             <w:tcBorders>
               <w:top w:val="nil"/>
               <w:left w:val="nil"/>
@@ -16594,7 +16607,7 @@
         </w:tc>
         <w:tc>
           <w:tcPr>
-            <w:tcW w:w="6500" w:type="dxa"/>
+            <w:tcW w:w="5782" w:type="dxa"/>
             <w:tcBorders>
               <w:top w:val="nil"/>
               <w:left w:val="nil"/>
@@ -16675,7 +16688,7 @@
         </w:tc>
         <w:tc>
           <w:tcPr>
-            <w:tcW w:w="6500" w:type="dxa"/>
+            <w:tcW w:w="5782" w:type="dxa"/>
             <w:tcBorders>
               <w:top w:val="nil"/>
               <w:left w:val="nil"/>
@@ -16756,7 +16769,7 @@
         </w:tc>
         <w:tc>
           <w:tcPr>
-            <w:tcW w:w="6500" w:type="dxa"/>
+            <w:tcW w:w="5782" w:type="dxa"/>
             <w:tcBorders>
               <w:top w:val="nil"/>
               <w:left w:val="nil"/>
@@ -16837,7 +16850,7 @@
         </w:tc>
         <w:tc>
           <w:tcPr>
-            <w:tcW w:w="6500" w:type="dxa"/>
+            <w:tcW w:w="5782" w:type="dxa"/>
             <w:tcBorders>
               <w:top w:val="nil"/>
               <w:left w:val="nil"/>
@@ -16949,7 +16962,7 @@
         </w:tc>
         <w:tc>
           <w:tcPr>
-            <w:tcW w:w="6500" w:type="dxa"/>
+            <w:tcW w:w="5782" w:type="dxa"/>
             <w:tcBorders>
               <w:top w:val="nil"/>
               <w:left w:val="nil"/>
@@ -17041,7 +17054,7 @@
         </w:tc>
         <w:tc>
           <w:tcPr>
-            <w:tcW w:w="6500" w:type="dxa"/>
+            <w:tcW w:w="5782" w:type="dxa"/>
             <w:tcBorders>
               <w:top w:val="nil"/>
               <w:left w:val="nil"/>
@@ -17111,7 +17124,7 @@
         </w:tc>
         <w:tc>
           <w:tcPr>
-            <w:tcW w:w="6500" w:type="dxa"/>
+            <w:tcW w:w="5782" w:type="dxa"/>
             <w:tcBorders>
               <w:top w:val="nil"/>
               <w:left w:val="nil"/>
@@ -17271,7 +17284,7 @@
         </w:tc>
         <w:tc>
           <w:tcPr>
-            <w:tcW w:w="6500" w:type="dxa"/>
+            <w:tcW w:w="5782" w:type="dxa"/>
             <w:tcBorders>
               <w:top w:val="nil"/>
               <w:left w:val="nil"/>
@@ -17339,13 +17352,14 @@
                 <w:szCs w:val="24"/>
                 <w:lang w:eastAsia="pt-BR"/>
               </w:rPr>
+              <w:lastRenderedPageBreak/>
               <w:t>Nome do caso de uso</w:t>
             </w:r>
           </w:p>
         </w:tc>
         <w:tc>
           <w:tcPr>
-            <w:tcW w:w="6500" w:type="dxa"/>
+            <w:tcW w:w="5782" w:type="dxa"/>
             <w:tcBorders>
               <w:top w:val="single" w:sz="4" w:space="0" w:color="auto"/>
               <w:left w:val="nil"/>
@@ -17431,7 +17445,7 @@
         </w:tc>
         <w:tc>
           <w:tcPr>
-            <w:tcW w:w="6500" w:type="dxa"/>
+            <w:tcW w:w="5782" w:type="dxa"/>
             <w:tcBorders>
               <w:top w:val="nil"/>
               <w:left w:val="nil"/>
@@ -17512,7 +17526,7 @@
         </w:tc>
         <w:tc>
           <w:tcPr>
-            <w:tcW w:w="6500" w:type="dxa"/>
+            <w:tcW w:w="5782" w:type="dxa"/>
             <w:tcBorders>
               <w:top w:val="nil"/>
               <w:left w:val="nil"/>
@@ -17587,14 +17601,13 @@
                 <w:szCs w:val="24"/>
                 <w:lang w:eastAsia="pt-BR"/>
               </w:rPr>
-              <w:lastRenderedPageBreak/>
               <w:t>Resumo</w:t>
             </w:r>
           </w:p>
         </w:tc>
         <w:tc>
           <w:tcPr>
-            <w:tcW w:w="6500" w:type="dxa"/>
+            <w:tcW w:w="5782" w:type="dxa"/>
             <w:tcBorders>
               <w:top w:val="nil"/>
               <w:left w:val="nil"/>
@@ -17675,7 +17688,7 @@
         </w:tc>
         <w:tc>
           <w:tcPr>
-            <w:tcW w:w="6500" w:type="dxa"/>
+            <w:tcW w:w="5782" w:type="dxa"/>
             <w:tcBorders>
               <w:top w:val="nil"/>
               <w:left w:val="nil"/>
@@ -17756,7 +17769,7 @@
         </w:tc>
         <w:tc>
           <w:tcPr>
-            <w:tcW w:w="6500" w:type="dxa"/>
+            <w:tcW w:w="5782" w:type="dxa"/>
             <w:tcBorders>
               <w:top w:val="nil"/>
               <w:left w:val="nil"/>
@@ -17837,7 +17850,7 @@
         </w:tc>
         <w:tc>
           <w:tcPr>
-            <w:tcW w:w="6500" w:type="dxa"/>
+            <w:tcW w:w="5782" w:type="dxa"/>
             <w:tcBorders>
               <w:top w:val="nil"/>
               <w:left w:val="nil"/>
@@ -17918,7 +17931,7 @@
         </w:tc>
         <w:tc>
           <w:tcPr>
-            <w:tcW w:w="6500" w:type="dxa"/>
+            <w:tcW w:w="5782" w:type="dxa"/>
             <w:tcBorders>
               <w:top w:val="nil"/>
               <w:left w:val="nil"/>
@@ -18000,7 +18013,7 @@
         </w:tc>
         <w:tc>
           <w:tcPr>
-            <w:tcW w:w="6500" w:type="dxa"/>
+            <w:tcW w:w="5782" w:type="dxa"/>
             <w:tcBorders>
               <w:top w:val="nil"/>
               <w:left w:val="nil"/>
@@ -18081,7 +18094,7 @@
         </w:tc>
         <w:tc>
           <w:tcPr>
-            <w:tcW w:w="6500" w:type="dxa"/>
+            <w:tcW w:w="5782" w:type="dxa"/>
             <w:tcBorders>
               <w:top w:val="nil"/>
               <w:left w:val="nil"/>
@@ -18162,7 +18175,7 @@
         </w:tc>
         <w:tc>
           <w:tcPr>
-            <w:tcW w:w="6500" w:type="dxa"/>
+            <w:tcW w:w="5782" w:type="dxa"/>
             <w:tcBorders>
               <w:top w:val="nil"/>
               <w:left w:val="nil"/>
@@ -18242,7 +18255,7 @@
                     <pic:cNvPicPr/>
                   </pic:nvPicPr>
                   <pic:blipFill>
-                    <a:blip r:embed="rId14">
+                    <a:blip r:embed="rId15">
                       <a:extLst>
                         <a:ext uri="{28A0092B-C50C-407E-A947-70E740481C1C}">
                           <a14:useLocalDpi xmlns:a14="http://schemas.microsoft.com/office/drawing/2010/main" val="0"/>
@@ -18280,7 +18293,7 @@
 </file>
 
 <file path=word/endnotes.xml><?xml version="1.0" encoding="utf-8"?>
-<w:endnotes xmlns:wpc="http://schemas.microsoft.com/office/word/2010/wordprocessingCanvas" xmlns:cx="http://schemas.microsoft.com/office/drawing/2014/chartex" xmlns:cx1="http://schemas.microsoft.com/office/drawing/2015/9/8/chartex" xmlns:cx2="http://schemas.microsoft.com/office/drawing/2015/10/21/chartex" xmlns:cx3="http://schemas.microsoft.com/office/drawing/2016/5/9/chartex" xmlns:cx4="http://schemas.microsoft.com/office/drawing/2016/5/10/chartex" xmlns:cx5="http://schemas.microsoft.com/office/drawing/2016/5/11/chartex" xmlns:cx6="http://schemas.microsoft.com/office/drawing/2016/5/12/chartex" xmlns:cx7="http://schemas.microsoft.com/office/drawing/2016/5/13/chartex" xmlns:cx8="http://schemas.microsoft.com/office/drawing/2016/5/14/chartex" xmlns:mc="http://schemas.openxmlformats.org/markup-compatibility/2006" xmlns:aink="http://schemas.microsoft.com/office/drawing/2016/ink" xmlns:am3d="http://schemas.microsoft.com/office/drawing/2017/model3d" xmlns:o="urn:schemas-microsoft-com:office:office" xmlns:oel="http://schemas.microsoft.com/office/2019/extlst" xmlns:r="http://schemas.openxmlformats.org/officeDocument/2006/relationships" xmlns:m="http://schemas.openxmlformats.org/officeDocument/2006/math" xmlns:v="urn:schemas-microsoft-com:vml" xmlns:wp14="http://schemas.microsoft.com/office/word/2010/wordprocessingDrawing" xmlns:wp="http://schemas.openxmlformats.org/drawingml/2006/wordprocessingDrawing" xmlns:w10="urn:schemas-microsoft-com:office:word" xmlns:w="http://schemas.openxmlformats.org/wordprocessingml/2006/main" xmlns:w14="http://schemas.microsoft.com/office/word/2010/wordml" xmlns:w15="http://schemas.microsoft.com/office/word/2012/wordml" xmlns:w16cex="http://schemas.microsoft.com/office/word/2018/wordml/cex" xmlns:w16cid="http://schemas.microsoft.com/office/word/2016/wordml/cid" xmlns:w16="http://schemas.microsoft.com/office/word/2018/wordml" xmlns:w16sdtdh="http://schemas.microsoft.com/office/word/2020/wordml/sdtdatahash" xmlns:w16se="http://schemas.microsoft.com/office/word/2015/wordml/symex" xmlns:wpg="http://schemas.microsoft.com/office/word/2010/wordprocessingGroup" xmlns:wpi="http://schemas.microsoft.com/office/word/2010/wordprocessingInk" xmlns:wne="http://schemas.microsoft.com/office/word/2006/wordml" xmlns:wps="http://schemas.microsoft.com/office/word/2010/wordprocessingShape" mc:Ignorable="w14 w15 w16se w16cid w16 w16cex w16sdtdh wp14">
+<w:endnotes xmlns:wpc="http://schemas.microsoft.com/office/word/2010/wordprocessingCanvas" xmlns:cx="http://schemas.microsoft.com/office/drawing/2014/chartex" xmlns:mc="http://schemas.openxmlformats.org/markup-compatibility/2006" xmlns:o="urn:schemas-microsoft-com:office:office" xmlns:r="http://schemas.openxmlformats.org/officeDocument/2006/relationships" xmlns:m="http://schemas.openxmlformats.org/officeDocument/2006/math" xmlns:v="urn:schemas-microsoft-com:vml" xmlns:wp14="http://schemas.microsoft.com/office/word/2010/wordprocessingDrawing" xmlns:wp="http://schemas.openxmlformats.org/drawingml/2006/wordprocessingDrawing" xmlns:w10="urn:schemas-microsoft-com:office:word" xmlns:w="http://schemas.openxmlformats.org/wordprocessingml/2006/main" xmlns:w14="http://schemas.microsoft.com/office/word/2010/wordml" xmlns:w15="http://schemas.microsoft.com/office/word/2012/wordml" xmlns:w16se="http://schemas.microsoft.com/office/word/2015/wordml/symex" xmlns:wpg="http://schemas.microsoft.com/office/word/2010/wordprocessingGroup" xmlns:wpi="http://schemas.microsoft.com/office/word/2010/wordprocessingInk" xmlns:wne="http://schemas.microsoft.com/office/word/2006/wordml" xmlns:wps="http://schemas.microsoft.com/office/word/2010/wordprocessingShape" mc:Ignorable="w14 w15 w16se wp14">
   <w:endnote w:type="separator" w:id="-1">
     <w:p>
       <w:r>
@@ -18299,7 +18312,7 @@
 </file>
 
 <file path=word/footnotes.xml><?xml version="1.0" encoding="utf-8"?>
-<w:footnotes xmlns:wpc="http://schemas.microsoft.com/office/word/2010/wordprocessingCanvas" xmlns:cx="http://schemas.microsoft.com/office/drawing/2014/chartex" xmlns:cx1="http://schemas.microsoft.com/office/drawing/2015/9/8/chartex" xmlns:cx2="http://schemas.microsoft.com/office/drawing/2015/10/21/chartex" xmlns:cx3="http://schemas.microsoft.com/office/drawing/2016/5/9/chartex" xmlns:cx4="http://schemas.microsoft.com/office/drawing/2016/5/10/chartex" xmlns:cx5="http://schemas.microsoft.com/office/drawing/2016/5/11/chartex" xmlns:cx6="http://schemas.microsoft.com/office/drawing/2016/5/12/chartex" xmlns:cx7="http://schemas.microsoft.com/office/drawing/2016/5/13/chartex" xmlns:cx8="http://schemas.microsoft.com/office/drawing/2016/5/14/chartex" xmlns:mc="http://schemas.openxmlformats.org/markup-compatibility/2006" xmlns:aink="http://schemas.microsoft.com/office/drawing/2016/ink" xmlns:am3d="http://schemas.microsoft.com/office/drawing/2017/model3d" xmlns:o="urn:schemas-microsoft-com:office:office" xmlns:oel="http://schemas.microsoft.com/office/2019/extlst" xmlns:r="http://schemas.openxmlformats.org/officeDocument/2006/relationships" xmlns:m="http://schemas.openxmlformats.org/officeDocument/2006/math" xmlns:v="urn:schemas-microsoft-com:vml" xmlns:wp14="http://schemas.microsoft.com/office/word/2010/wordprocessingDrawing" xmlns:wp="http://schemas.openxmlformats.org/drawingml/2006/wordprocessingDrawing" xmlns:w10="urn:schemas-microsoft-com:office:word" xmlns:w="http://schemas.openxmlformats.org/wordprocessingml/2006/main" xmlns:w14="http://schemas.microsoft.com/office/word/2010/wordml" xmlns:w15="http://schemas.microsoft.com/office/word/2012/wordml" xmlns:w16cex="http://schemas.microsoft.com/office/word/2018/wordml/cex" xmlns:w16cid="http://schemas.microsoft.com/office/word/2016/wordml/cid" xmlns:w16="http://schemas.microsoft.com/office/word/2018/wordml" xmlns:w16sdtdh="http://schemas.microsoft.com/office/word/2020/wordml/sdtdatahash" xmlns:w16se="http://schemas.microsoft.com/office/word/2015/wordml/symex" xmlns:wpg="http://schemas.microsoft.com/office/word/2010/wordprocessingGroup" xmlns:wpi="http://schemas.microsoft.com/office/word/2010/wordprocessingInk" xmlns:wne="http://schemas.microsoft.com/office/word/2006/wordml" xmlns:wps="http://schemas.microsoft.com/office/word/2010/wordprocessingShape" mc:Ignorable="w14 w15 w16se w16cid w16 w16cex w16sdtdh wp14">
+<w:footnotes xmlns:wpc="http://schemas.microsoft.com/office/word/2010/wordprocessingCanvas" xmlns:cx="http://schemas.microsoft.com/office/drawing/2014/chartex" xmlns:mc="http://schemas.openxmlformats.org/markup-compatibility/2006" xmlns:o="urn:schemas-microsoft-com:office:office" xmlns:r="http://schemas.openxmlformats.org/officeDocument/2006/relationships" xmlns:m="http://schemas.openxmlformats.org/officeDocument/2006/math" xmlns:v="urn:schemas-microsoft-com:vml" xmlns:wp14="http://schemas.microsoft.com/office/word/2010/wordprocessingDrawing" xmlns:wp="http://schemas.openxmlformats.org/drawingml/2006/wordprocessingDrawing" xmlns:w10="urn:schemas-microsoft-com:office:word" xmlns:w="http://schemas.openxmlformats.org/wordprocessingml/2006/main" xmlns:w14="http://schemas.microsoft.com/office/word/2010/wordml" xmlns:w15="http://schemas.microsoft.com/office/word/2012/wordml" xmlns:w16se="http://schemas.microsoft.com/office/word/2015/wordml/symex" xmlns:wpg="http://schemas.microsoft.com/office/word/2010/wordprocessingGroup" xmlns:wpi="http://schemas.microsoft.com/office/word/2010/wordprocessingInk" xmlns:wne="http://schemas.microsoft.com/office/word/2006/wordml" xmlns:wps="http://schemas.microsoft.com/office/word/2010/wordprocessingShape" mc:Ignorable="w14 w15 w16se wp14">
   <w:footnote w:type="separator" w:id="-1">
     <w:p>
       <w:r>
@@ -18318,7 +18331,7 @@
 </file>
 
 <file path=word/numbering.xml><?xml version="1.0" encoding="utf-8"?>
-<w:numbering xmlns:wpc="http://schemas.microsoft.com/office/word/2010/wordprocessingCanvas" xmlns:cx="http://schemas.microsoft.com/office/drawing/2014/chartex" xmlns:cx1="http://schemas.microsoft.com/office/drawing/2015/9/8/chartex" xmlns:cx2="http://schemas.microsoft.com/office/drawing/2015/10/21/chartex" xmlns:cx3="http://schemas.microsoft.com/office/drawing/2016/5/9/chartex" xmlns:cx4="http://schemas.microsoft.com/office/drawing/2016/5/10/chartex" xmlns:cx5="http://schemas.microsoft.com/office/drawing/2016/5/11/chartex" xmlns:cx6="http://schemas.microsoft.com/office/drawing/2016/5/12/chartex" xmlns:cx7="http://schemas.microsoft.com/office/drawing/2016/5/13/chartex" xmlns:cx8="http://schemas.microsoft.com/office/drawing/2016/5/14/chartex" xmlns:mc="http://schemas.openxmlformats.org/markup-compatibility/2006" xmlns:aink="http://schemas.microsoft.com/office/drawing/2016/ink" xmlns:am3d="http://schemas.microsoft.com/office/drawing/2017/model3d" xmlns:o="urn:schemas-microsoft-com:office:office" xmlns:oel="http://schemas.microsoft.com/office/2019/extlst" xmlns:r="http://schemas.openxmlformats.org/officeDocument/2006/relationships" xmlns:m="http://schemas.openxmlformats.org/officeDocument/2006/math" xmlns:v="urn:schemas-microsoft-com:vml" xmlns:wp14="http://schemas.microsoft.com/office/word/2010/wordprocessingDrawing" xmlns:wp="http://schemas.openxmlformats.org/drawingml/2006/wordprocessingDrawing" xmlns:w10="urn:schemas-microsoft-com:office:word" xmlns:w="http://schemas.openxmlformats.org/wordprocessingml/2006/main" xmlns:w14="http://schemas.microsoft.com/office/word/2010/wordml" xmlns:w15="http://schemas.microsoft.com/office/word/2012/wordml" xmlns:w16cex="http://schemas.microsoft.com/office/word/2018/wordml/cex" xmlns:w16cid="http://schemas.microsoft.com/office/word/2016/wordml/cid" xmlns:w16="http://schemas.microsoft.com/office/word/2018/wordml" xmlns:w16sdtdh="http://schemas.microsoft.com/office/word/2020/wordml/sdtdatahash" xmlns:w16se="http://schemas.microsoft.com/office/word/2015/wordml/symex" xmlns:wpg="http://schemas.microsoft.com/office/word/2010/wordprocessingGroup" xmlns:wpi="http://schemas.microsoft.com/office/word/2010/wordprocessingInk" xmlns:wne="http://schemas.microsoft.com/office/word/2006/wordml" xmlns:wps="http://schemas.microsoft.com/office/word/2010/wordprocessingShape" mc:Ignorable="w14 w15 w16se w16cid w16 w16cex w16sdtdh wp14">
+<w:numbering xmlns:wpc="http://schemas.microsoft.com/office/word/2010/wordprocessingCanvas" xmlns:cx="http://schemas.microsoft.com/office/drawing/2014/chartex" xmlns:mc="http://schemas.openxmlformats.org/markup-compatibility/2006" xmlns:o="urn:schemas-microsoft-com:office:office" xmlns:r="http://schemas.openxmlformats.org/officeDocument/2006/relationships" xmlns:m="http://schemas.openxmlformats.org/officeDocument/2006/math" xmlns:v="urn:schemas-microsoft-com:vml" xmlns:wp14="http://schemas.microsoft.com/office/word/2010/wordprocessingDrawing" xmlns:wp="http://schemas.openxmlformats.org/drawingml/2006/wordprocessingDrawing" xmlns:w10="urn:schemas-microsoft-com:office:word" xmlns:w="http://schemas.openxmlformats.org/wordprocessingml/2006/main" xmlns:w14="http://schemas.microsoft.com/office/word/2010/wordml" xmlns:w15="http://schemas.microsoft.com/office/word/2012/wordml" xmlns:w16se="http://schemas.microsoft.com/office/word/2015/wordml/symex" xmlns:wpg="http://schemas.microsoft.com/office/word/2010/wordprocessingGroup" xmlns:wpi="http://schemas.microsoft.com/office/word/2010/wordprocessingInk" xmlns:wne="http://schemas.microsoft.com/office/word/2006/wordml" xmlns:wps="http://schemas.microsoft.com/office/word/2010/wordprocessingShape" mc:Ignorable="w14 w15 w16se wp14">
   <w:abstractNum w:abstractNumId="0" w15:restartNumberingAfterBreak="0">
     <w:nsid w:val="1454188C"/>
     <w:multiLevelType w:val="multilevel"/>
@@ -19493,50 +19506,50 @@
       </w:rPr>
     </w:lvl>
   </w:abstractNum>
-  <w:num w:numId="1" w16cid:durableId="1055350140">
+  <w:num w:numId="1">
     <w:abstractNumId w:val="1"/>
   </w:num>
-  <w:num w:numId="2" w16cid:durableId="1582518294">
+  <w:num w:numId="2">
     <w:abstractNumId w:val="10"/>
   </w:num>
-  <w:num w:numId="3" w16cid:durableId="338504927">
+  <w:num w:numId="3">
     <w:abstractNumId w:val="10"/>
   </w:num>
-  <w:num w:numId="4" w16cid:durableId="306591371">
+  <w:num w:numId="4">
     <w:abstractNumId w:val="11"/>
   </w:num>
-  <w:num w:numId="5" w16cid:durableId="1699889575">
+  <w:num w:numId="5">
     <w:abstractNumId w:val="0"/>
   </w:num>
-  <w:num w:numId="6" w16cid:durableId="54545745">
+  <w:num w:numId="6">
     <w:abstractNumId w:val="7"/>
   </w:num>
-  <w:num w:numId="7" w16cid:durableId="950357656">
+  <w:num w:numId="7">
     <w:abstractNumId w:val="8"/>
   </w:num>
-  <w:num w:numId="8" w16cid:durableId="691035966">
+  <w:num w:numId="8">
     <w:abstractNumId w:val="9"/>
   </w:num>
-  <w:num w:numId="9" w16cid:durableId="1843736434">
+  <w:num w:numId="9">
     <w:abstractNumId w:val="4"/>
   </w:num>
-  <w:num w:numId="10" w16cid:durableId="1514804122">
+  <w:num w:numId="10">
     <w:abstractNumId w:val="3"/>
   </w:num>
-  <w:num w:numId="11" w16cid:durableId="1939558304">
+  <w:num w:numId="11">
     <w:abstractNumId w:val="5"/>
   </w:num>
-  <w:num w:numId="12" w16cid:durableId="2017148602">
+  <w:num w:numId="12">
     <w:abstractNumId w:val="2"/>
   </w:num>
-  <w:num w:numId="13" w16cid:durableId="534267646">
+  <w:num w:numId="13">
     <w:abstractNumId w:val="6"/>
   </w:num>
 </w:numbering>
 </file>
 
 <file path=word/styles.xml><?xml version="1.0" encoding="utf-8"?>
-<w:styles xmlns:mc="http://schemas.openxmlformats.org/markup-compatibility/2006" xmlns:r="http://schemas.openxmlformats.org/officeDocument/2006/relationships" xmlns:w="http://schemas.openxmlformats.org/wordprocessingml/2006/main" xmlns:w14="http://schemas.microsoft.com/office/word/2010/wordml" xmlns:w15="http://schemas.microsoft.com/office/word/2012/wordml" xmlns:w16cex="http://schemas.microsoft.com/office/word/2018/wordml/cex" xmlns:w16cid="http://schemas.microsoft.com/office/word/2016/wordml/cid" xmlns:w16="http://schemas.microsoft.com/office/word/2018/wordml" xmlns:w16sdtdh="http://schemas.microsoft.com/office/word/2020/wordml/sdtdatahash" xmlns:w16se="http://schemas.microsoft.com/office/word/2015/wordml/symex" mc:Ignorable="w14 w15 w16se w16cid w16 w16cex w16sdtdh">
+<w:styles xmlns:mc="http://schemas.openxmlformats.org/markup-compatibility/2006" xmlns:r="http://schemas.openxmlformats.org/officeDocument/2006/relationships" xmlns:w="http://schemas.openxmlformats.org/wordprocessingml/2006/main" xmlns:w14="http://schemas.microsoft.com/office/word/2010/wordml" xmlns:w15="http://schemas.microsoft.com/office/word/2012/wordml" xmlns:w16se="http://schemas.microsoft.com/office/word/2015/wordml/symex" mc:Ignorable="w14 w15 w16se">
   <w:docDefaults>
     <w:rPrDefault>
       <w:rPr>
@@ -19553,7 +19566,7 @@
       </w:pPr>
     </w:pPrDefault>
   </w:docDefaults>
-  <w:latentStyles w:defLockedState="0" w:defUIPriority="99" w:defSemiHidden="0" w:defUnhideWhenUsed="0" w:defQFormat="0" w:count="376">
+  <w:latentStyles w:defLockedState="0" w:defUIPriority="99" w:defSemiHidden="0" w:defUnhideWhenUsed="0" w:defQFormat="0" w:count="371">
     <w:lsdException w:name="Normal" w:uiPriority="1" w:qFormat="1"/>
     <w:lsdException w:name="heading 1" w:uiPriority="9" w:qFormat="1"/>
     <w:lsdException w:name="heading 2" w:semiHidden="1" w:uiPriority="9" w:unhideWhenUsed="1" w:qFormat="1"/>
@@ -19925,11 +19938,6 @@
     <w:lsdException w:name="List Table 5 Dark Accent 6" w:uiPriority="50"/>
     <w:lsdException w:name="List Table 6 Colorful Accent 6" w:uiPriority="51"/>
     <w:lsdException w:name="List Table 7 Colorful Accent 6" w:uiPriority="52"/>
-    <w:lsdException w:name="Mention" w:semiHidden="1" w:unhideWhenUsed="1"/>
-    <w:lsdException w:name="Smart Hyperlink" w:semiHidden="1" w:unhideWhenUsed="1"/>
-    <w:lsdException w:name="Hashtag" w:semiHidden="1" w:unhideWhenUsed="1"/>
-    <w:lsdException w:name="Unresolved Mention" w:semiHidden="1" w:unhideWhenUsed="1"/>
-    <w:lsdException w:name="Smart Link" w:semiHidden="1" w:unhideWhenUsed="1"/>
   </w:latentStyles>
   <w:style w:type="paragraph" w:default="1" w:styleId="Normal">
     <w:name w:val="Normal"/>
@@ -20471,7 +20479,7 @@
 </file>
 
 <file path=customXml/itemProps1.xml><?xml version="1.0" encoding="utf-8"?>
-<ds:datastoreItem xmlns:ds="http://schemas.openxmlformats.org/officeDocument/2006/customXml" ds:itemID="{A17F041F-0B94-40AD-B6A7-C0DAE1E0B560}">
+<ds:datastoreItem xmlns:ds="http://schemas.openxmlformats.org/officeDocument/2006/customXml" ds:itemID="{4B2B79B0-43BA-4D14-8084-0D34AA96A67F}">
   <ds:schemaRefs>
     <ds:schemaRef ds:uri="http://schemas.openxmlformats.org/officeDocument/2006/bibliography"/>
   </ds:schemaRefs>

</xml_diff>

<commit_message>
correções no MER e DER
</commit_message>
<xml_diff>
--- a/TCC/PTCC/DOCUMENTACAO_TCC.docx
+++ b/TCC/PTCC/DOCUMENTACAO_TCC.docx
@@ -1,6 +1,6 @@
 
 <file path=word/document.xml><?xml version="1.0" encoding="utf-8"?>
-<w:document xmlns:wpc="http://schemas.microsoft.com/office/word/2010/wordprocessingCanvas" xmlns:cx="http://schemas.microsoft.com/office/drawing/2014/chartex" xmlns:mc="http://schemas.openxmlformats.org/markup-compatibility/2006" xmlns:o="urn:schemas-microsoft-com:office:office" xmlns:r="http://schemas.openxmlformats.org/officeDocument/2006/relationships" xmlns:m="http://schemas.openxmlformats.org/officeDocument/2006/math" xmlns:v="urn:schemas-microsoft-com:vml" xmlns:wp14="http://schemas.microsoft.com/office/word/2010/wordprocessingDrawing" xmlns:wp="http://schemas.openxmlformats.org/drawingml/2006/wordprocessingDrawing" xmlns:w10="urn:schemas-microsoft-com:office:word" xmlns:w="http://schemas.openxmlformats.org/wordprocessingml/2006/main" xmlns:w14="http://schemas.microsoft.com/office/word/2010/wordml" xmlns:w15="http://schemas.microsoft.com/office/word/2012/wordml" xmlns:w16se="http://schemas.microsoft.com/office/word/2015/wordml/symex" xmlns:wpg="http://schemas.microsoft.com/office/word/2010/wordprocessingGroup" xmlns:wpi="http://schemas.microsoft.com/office/word/2010/wordprocessingInk" xmlns:wne="http://schemas.microsoft.com/office/word/2006/wordml" xmlns:wps="http://schemas.microsoft.com/office/word/2010/wordprocessingShape" mc:Ignorable="w14 w15 w16se wp14">
+<w:document xmlns:wpc="http://schemas.microsoft.com/office/word/2010/wordprocessingCanvas" xmlns:cx="http://schemas.microsoft.com/office/drawing/2014/chartex" xmlns:cx1="http://schemas.microsoft.com/office/drawing/2015/9/8/chartex" xmlns:cx2="http://schemas.microsoft.com/office/drawing/2015/10/21/chartex" xmlns:cx3="http://schemas.microsoft.com/office/drawing/2016/5/9/chartex" xmlns:cx4="http://schemas.microsoft.com/office/drawing/2016/5/10/chartex" xmlns:cx5="http://schemas.microsoft.com/office/drawing/2016/5/11/chartex" xmlns:cx6="http://schemas.microsoft.com/office/drawing/2016/5/12/chartex" xmlns:cx7="http://schemas.microsoft.com/office/drawing/2016/5/13/chartex" xmlns:cx8="http://schemas.microsoft.com/office/drawing/2016/5/14/chartex" xmlns:mc="http://schemas.openxmlformats.org/markup-compatibility/2006" xmlns:aink="http://schemas.microsoft.com/office/drawing/2016/ink" xmlns:am3d="http://schemas.microsoft.com/office/drawing/2017/model3d" xmlns:o="urn:schemas-microsoft-com:office:office" xmlns:oel="http://schemas.microsoft.com/office/2019/extlst" xmlns:r="http://schemas.openxmlformats.org/officeDocument/2006/relationships" xmlns:m="http://schemas.openxmlformats.org/officeDocument/2006/math" xmlns:v="urn:schemas-microsoft-com:vml" xmlns:wp14="http://schemas.microsoft.com/office/word/2010/wordprocessingDrawing" xmlns:wp="http://schemas.openxmlformats.org/drawingml/2006/wordprocessingDrawing" xmlns:w10="urn:schemas-microsoft-com:office:word" xmlns:w="http://schemas.openxmlformats.org/wordprocessingml/2006/main" xmlns:w14="http://schemas.microsoft.com/office/word/2010/wordml" xmlns:w15="http://schemas.microsoft.com/office/word/2012/wordml" xmlns:w16cex="http://schemas.microsoft.com/office/word/2018/wordml/cex" xmlns:w16cid="http://schemas.microsoft.com/office/word/2016/wordml/cid" xmlns:w16="http://schemas.microsoft.com/office/word/2018/wordml" xmlns:w16sdtdh="http://schemas.microsoft.com/office/word/2020/wordml/sdtdatahash" xmlns:w16se="http://schemas.microsoft.com/office/word/2015/wordml/symex" xmlns:wpg="http://schemas.microsoft.com/office/word/2010/wordprocessingGroup" xmlns:wpi="http://schemas.microsoft.com/office/word/2010/wordprocessingInk" xmlns:wne="http://schemas.microsoft.com/office/word/2006/wordml" xmlns:wps="http://schemas.microsoft.com/office/word/2010/wordprocessingShape" mc:Ignorable="w14 w15 w16se w16cid w16 w16cex w16sdtdh wp14">
   <w:body>
     <w:p>
       <w:pPr>
@@ -1997,9 +1997,11 @@
         </w:rPr>
         <w:t xml:space="preserve"> </w:t>
       </w:r>
+      <w:proofErr w:type="spellStart"/>
       <w:r>
         <w:t>Etec</w:t>
       </w:r>
+      <w:proofErr w:type="spellEnd"/>
       <w:r>
         <w:rPr>
           <w:spacing w:val="13"/>
@@ -2582,7 +2584,7 @@
               </wp:anchor>
             </w:drawing>
           </mc:Choice>
-          <mc:Fallback xmlns:cx1="http://schemas.microsoft.com/office/drawing/2015/9/8/chartex" xmlns:cx2="http://schemas.microsoft.com/office/drawing/2015/10/21/chartex" xmlns:cx3="http://schemas.microsoft.com/office/drawing/2016/5/9/chartex" xmlns:cx4="http://schemas.microsoft.com/office/drawing/2016/5/10/chartex" xmlns:cx5="http://schemas.microsoft.com/office/drawing/2016/5/11/chartex" xmlns:cx6="http://schemas.microsoft.com/office/drawing/2016/5/12/chartex" xmlns:cx7="http://schemas.microsoft.com/office/drawing/2016/5/13/chartex" xmlns:cx8="http://schemas.microsoft.com/office/drawing/2016/5/14/chartex" xmlns:aink="http://schemas.microsoft.com/office/drawing/2016/ink" xmlns:am3d="http://schemas.microsoft.com/office/drawing/2017/model3d" xmlns:oel="http://schemas.microsoft.com/office/2019/extlst" xmlns:w16cex="http://schemas.microsoft.com/office/word/2018/wordml/cex" xmlns:w16cid="http://schemas.microsoft.com/office/word/2016/wordml/cid" xmlns:w16="http://schemas.microsoft.com/office/word/2018/wordml" xmlns:w16sdtdh="http://schemas.microsoft.com/office/word/2020/wordml/sdtdatahash">
+          <mc:Fallback>
             <w:pict>
               <v:shape w14:anchorId="64D82E53" id="Forma Livre 1" o:spid="_x0000_s1026" style="position:absolute;margin-left:85.1pt;margin-top:8.5pt;width:440.05pt;height:.1pt;z-index:-251658240;visibility:visible;mso-wrap-style:square;mso-width-percent:0;mso-height-percent:0;mso-wrap-distance-left:0;mso-wrap-distance-top:0;mso-wrap-distance-right:0;mso-wrap-distance-bottom:0;mso-position-horizontal:absolute;mso-position-horizontal-relative:page;mso-position-vertical:absolute;mso-position-vertical-relative:text;mso-width-percent:0;mso-height-percent:0;mso-width-relative:page;mso-height-relative:page;v-text-anchor:top" coordsize="8801,1270" o:gfxdata="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" path="m,l3068,t67,l6067,t67,l8800,e" filled="f" strokeweight=".26669mm">
                 <v:path arrowok="t" o:connecttype="custom" o:connectlocs="0,0;1948180,0;1990725,0;3852545,0;3895090,0;5588000,0" o:connectangles="0,0,0,0,0,0"/>
@@ -2806,7 +2808,21 @@
         <w:rPr>
           <w:b/>
         </w:rPr>
-        <w:t>Front-End:</w:t>
+        <w:t>Front-</w:t>
+      </w:r>
+      <w:proofErr w:type="spellStart"/>
+      <w:r>
+        <w:rPr>
+          <w:b/>
+        </w:rPr>
+        <w:t>End</w:t>
+      </w:r>
+      <w:proofErr w:type="spellEnd"/>
+      <w:r>
+        <w:rPr>
+          <w:b/>
+        </w:rPr>
+        <w:t>:</w:t>
       </w:r>
       <w:r>
         <w:rPr>
@@ -2828,7 +2844,21 @@
         <w:rPr>
           <w:b/>
         </w:rPr>
-        <w:t>Back-End:</w:t>
+        <w:t>Back-</w:t>
+      </w:r>
+      <w:proofErr w:type="spellStart"/>
+      <w:r>
+        <w:rPr>
+          <w:b/>
+        </w:rPr>
+        <w:t>End</w:t>
+      </w:r>
+      <w:proofErr w:type="spellEnd"/>
+      <w:r>
+        <w:rPr>
+          <w:b/>
+        </w:rPr>
+        <w:t>:</w:t>
       </w:r>
       <w:r>
         <w:t xml:space="preserve"> Responsável por toda estrutura lógica e organizacional do software, essa área é responsável por interligar todos os polos do projeto.</w:t>
@@ -2990,9 +3020,11 @@
         <w:ind w:firstLine="709"/>
         <w:jc w:val="both"/>
       </w:pPr>
+      <w:proofErr w:type="spellStart"/>
       <w:r>
         <w:t>Fornecer</w:t>
       </w:r>
+      <w:proofErr w:type="spellEnd"/>
       <w:r>
         <w:t xml:space="preserve"> serviços e software de alta qualidade e </w:t>
       </w:r>
@@ -3131,7 +3163,15 @@
         <w:t>O logo é uma forma de homenagear o matemático C</w:t>
       </w:r>
       <w:r>
-        <w:t xml:space="preserve">laude Elwood </w:t>
+        <w:t xml:space="preserve">laude </w:t>
+      </w:r>
+      <w:proofErr w:type="spellStart"/>
+      <w:r>
+        <w:t>Elwood</w:t>
+      </w:r>
+      <w:proofErr w:type="spellEnd"/>
+      <w:r>
+        <w:t xml:space="preserve"> </w:t>
       </w:r>
       <w:r>
         <w:rPr>
@@ -3215,9 +3255,19 @@
       <w:r>
         <w:t xml:space="preserve">e tradicional experiência alcançada ao longo dos anos de atuação, a empresa conta com inovadoras propostas de soluções, gestão e aplicação de tecnologias, demonstrando </w:t>
       </w:r>
-      <w:r>
-        <w:t>know how</w:t>
-      </w:r>
+      <w:proofErr w:type="spellStart"/>
+      <w:r>
+        <w:t>know</w:t>
+      </w:r>
+      <w:proofErr w:type="spellEnd"/>
+      <w:r>
+        <w:t xml:space="preserve"> </w:t>
+      </w:r>
+      <w:proofErr w:type="spellStart"/>
+      <w:r>
+        <w:t>how</w:t>
+      </w:r>
+      <w:proofErr w:type="spellEnd"/>
       <w:r>
         <w:t xml:space="preserve"> de quem sempre pensa na frente e em prol de seus clientes.</w:t>
       </w:r>
@@ -3713,7 +3763,15 @@
         <w:jc w:val="both"/>
       </w:pPr>
       <w:r>
-        <w:t>O logo é uma junção do nome CondMind com sua principal oferta, a disponibilidade de vagas</w:t>
+        <w:t xml:space="preserve">O logo é uma junção do nome </w:t>
+      </w:r>
+      <w:proofErr w:type="spellStart"/>
+      <w:r>
+        <w:t>CondMind</w:t>
+      </w:r>
+      <w:proofErr w:type="spellEnd"/>
+      <w:r>
+        <w:t xml:space="preserve"> com sua principal oferta, a disponibilidade de vagas</w:t>
       </w:r>
       <w:r>
         <w:t xml:space="preserve"> em condomínios</w:t>
@@ -5182,13 +5240,38 @@
                 <w:sz w:val="24"/>
                 <w:lang w:val="pt-BR"/>
               </w:rPr>
-              <w:t>: Visual Studio Code, PhpMyAdmin</w:t>
-            </w:r>
+              <w:t xml:space="preserve">: Visual Studio </w:t>
+            </w:r>
+            <w:proofErr w:type="spellStart"/>
             <w:r>
               <w:rPr>
                 <w:sz w:val="24"/>
                 <w:lang w:val="pt-BR"/>
               </w:rPr>
+              <w:t>Code</w:t>
+            </w:r>
+            <w:proofErr w:type="spellEnd"/>
+            <w:r>
+              <w:rPr>
+                <w:sz w:val="24"/>
+                <w:lang w:val="pt-BR"/>
+              </w:rPr>
+              <w:t xml:space="preserve">, </w:t>
+            </w:r>
+            <w:proofErr w:type="spellStart"/>
+            <w:r>
+              <w:rPr>
+                <w:sz w:val="24"/>
+                <w:lang w:val="pt-BR"/>
+              </w:rPr>
+              <w:t>PhpMyAdmin</w:t>
+            </w:r>
+            <w:proofErr w:type="spellEnd"/>
+            <w:r>
+              <w:rPr>
+                <w:sz w:val="24"/>
+                <w:lang w:val="pt-BR"/>
+              </w:rPr>
               <w:t>, Photoshop,</w:t>
             </w:r>
             <w:r>
@@ -5229,12 +5312,21 @@
               </w:rPr>
               <w:t xml:space="preserve"> </w:t>
             </w:r>
+            <w:proofErr w:type="spellStart"/>
             <w:r>
               <w:rPr>
                 <w:sz w:val="24"/>
                 <w:lang w:val="pt-BR"/>
               </w:rPr>
-              <w:t>Astah,</w:t>
+              <w:t>Astah</w:t>
+            </w:r>
+            <w:proofErr w:type="spellEnd"/>
+            <w:r>
+              <w:rPr>
+                <w:sz w:val="24"/>
+                <w:lang w:val="pt-BR"/>
+              </w:rPr>
+              <w:t>,</w:t>
             </w:r>
             <w:r>
               <w:rPr>
@@ -6001,6 +6093,9 @@
         </w:numPr>
       </w:pPr>
       <w:r>
+        <w:rPr>
+          <w:noProof/>
+        </w:rPr>
         <w:lastRenderedPageBreak/>
         <w:drawing>
           <wp:anchor distT="0" distB="0" distL="114300" distR="114300" simplePos="0" relativeHeight="251666432" behindDoc="1" locked="0" layoutInCell="1" allowOverlap="1" wp14:anchorId="241B80F7" wp14:editId="06E400D8">
@@ -6674,8 +6769,19 @@
                 <w:szCs w:val="24"/>
                 <w:lang w:eastAsia="pt-BR"/>
               </w:rPr>
-              <w:t>Este caso de uso descreve o acesso do usuário na intranet condMind</w:t>
-            </w:r>
+              <w:t xml:space="preserve">Este caso de uso descreve o acesso do usuário na intranet </w:t>
+            </w:r>
+            <w:proofErr w:type="spellStart"/>
+            <w:r>
+              <w:rPr>
+                <w:rFonts w:eastAsia="Times New Roman" w:cs="Arial"/>
+                <w:color w:val="000000"/>
+                <w:szCs w:val="24"/>
+                <w:lang w:eastAsia="pt-BR"/>
+              </w:rPr>
+              <w:t>condMind</w:t>
+            </w:r>
+            <w:proofErr w:type="spellEnd"/>
           </w:p>
         </w:tc>
       </w:tr>
@@ -8623,6 +8729,45 @@
               <w:t> </w:t>
             </w:r>
           </w:p>
+          <w:p>
+            <w:pPr>
+              <w:widowControl/>
+              <w:autoSpaceDE/>
+              <w:autoSpaceDN/>
+              <w:rPr>
+                <w:rFonts w:eastAsia="Times New Roman" w:cs="Arial"/>
+                <w:color w:val="000000"/>
+                <w:szCs w:val="24"/>
+                <w:lang w:eastAsia="pt-BR"/>
+              </w:rPr>
+            </w:pPr>
+          </w:p>
+          <w:p>
+            <w:pPr>
+              <w:widowControl/>
+              <w:autoSpaceDE/>
+              <w:autoSpaceDN/>
+              <w:rPr>
+                <w:rFonts w:eastAsia="Times New Roman" w:cs="Arial"/>
+                <w:color w:val="000000"/>
+                <w:szCs w:val="24"/>
+                <w:lang w:eastAsia="pt-BR"/>
+              </w:rPr>
+            </w:pPr>
+          </w:p>
+          <w:p>
+            <w:pPr>
+              <w:widowControl/>
+              <w:autoSpaceDE/>
+              <w:autoSpaceDN/>
+              <w:rPr>
+                <w:rFonts w:eastAsia="Times New Roman" w:cs="Arial"/>
+                <w:color w:val="000000"/>
+                <w:szCs w:val="24"/>
+                <w:lang w:eastAsia="pt-BR"/>
+              </w:rPr>
+            </w:pPr>
+          </w:p>
         </w:tc>
       </w:tr>
       <w:tr>
@@ -9786,6 +9931,20 @@
               </w:rPr>
             </w:pPr>
           </w:p>
+          <w:p>
+            <w:pPr>
+              <w:widowControl/>
+              <w:autoSpaceDE/>
+              <w:autoSpaceDN/>
+              <w:rPr>
+                <w:rFonts w:ascii="Times New Roman" w:eastAsia="Times New Roman" w:hAnsi="Times New Roman" w:cs="Times New Roman"/>
+                <w:color w:val="auto"/>
+                <w:sz w:val="20"/>
+                <w:szCs w:val="20"/>
+                <w:lang w:eastAsia="pt-BR"/>
+              </w:rPr>
+            </w:pPr>
+          </w:p>
         </w:tc>
       </w:tr>
       <w:tr>
@@ -10112,8 +10271,19 @@
                 <w:szCs w:val="24"/>
                 <w:lang w:eastAsia="pt-BR"/>
               </w:rPr>
-              <w:t>Este caso de uso descreve o tráfego do usuário e proprietário da vaga pelo Software CondMind</w:t>
-            </w:r>
+              <w:t xml:space="preserve">Este caso de uso descreve o tráfego do usuário e proprietário da vaga pelo Software </w:t>
+            </w:r>
+            <w:proofErr w:type="spellStart"/>
+            <w:r>
+              <w:rPr>
+                <w:rFonts w:eastAsia="Times New Roman" w:cs="Arial"/>
+                <w:color w:val="000000"/>
+                <w:szCs w:val="24"/>
+                <w:lang w:eastAsia="pt-BR"/>
+              </w:rPr>
+              <w:t>CondMind</w:t>
+            </w:r>
+            <w:proofErr w:type="spellEnd"/>
           </w:p>
         </w:tc>
       </w:tr>
@@ -12073,6 +12243,20 @@
               </w:rPr>
             </w:pPr>
           </w:p>
+          <w:p>
+            <w:pPr>
+              <w:widowControl/>
+              <w:autoSpaceDE/>
+              <w:autoSpaceDN/>
+              <w:rPr>
+                <w:rFonts w:ascii="Times New Roman" w:eastAsia="Times New Roman" w:hAnsi="Times New Roman" w:cs="Times New Roman"/>
+                <w:color w:val="auto"/>
+                <w:sz w:val="20"/>
+                <w:szCs w:val="20"/>
+                <w:lang w:eastAsia="pt-BR"/>
+              </w:rPr>
+            </w:pPr>
+          </w:p>
         </w:tc>
       </w:tr>
       <w:tr>
@@ -13183,6 +13367,19 @@
               </w:rPr>
             </w:pPr>
           </w:p>
+          <w:p>
+            <w:pPr>
+              <w:widowControl/>
+              <w:autoSpaceDE/>
+              <w:autoSpaceDN/>
+              <w:rPr>
+                <w:rFonts w:eastAsia="Times New Roman" w:cs="Arial"/>
+                <w:color w:val="000000"/>
+                <w:szCs w:val="24"/>
+                <w:lang w:eastAsia="pt-BR"/>
+              </w:rPr>
+            </w:pPr>
+          </w:p>
         </w:tc>
       </w:tr>
       <w:tr>
@@ -15602,8 +15799,19 @@
                 <w:szCs w:val="24"/>
                 <w:lang w:eastAsia="pt-BR"/>
               </w:rPr>
-              <w:t>Este caso de uso descreve o processo de cadastro do usuário na intranet condMind</w:t>
-            </w:r>
+              <w:t xml:space="preserve">Este caso de uso descreve o processo de cadastro do usuário na intranet </w:t>
+            </w:r>
+            <w:proofErr w:type="spellStart"/>
+            <w:r>
+              <w:rPr>
+                <w:rFonts w:eastAsia="Times New Roman" w:cs="Arial"/>
+                <w:color w:val="000000"/>
+                <w:szCs w:val="24"/>
+                <w:lang w:eastAsia="pt-BR"/>
+              </w:rPr>
+              <w:t>condMind</w:t>
+            </w:r>
+            <w:proofErr w:type="spellEnd"/>
           </w:p>
         </w:tc>
       </w:tr>
@@ -16208,6 +16416,34 @@
               </w:rPr>
             </w:pPr>
           </w:p>
+          <w:p>
+            <w:pPr>
+              <w:widowControl/>
+              <w:autoSpaceDE/>
+              <w:autoSpaceDN/>
+              <w:rPr>
+                <w:rFonts w:ascii="Times New Roman" w:eastAsia="Times New Roman" w:hAnsi="Times New Roman" w:cs="Times New Roman"/>
+                <w:color w:val="auto"/>
+                <w:sz w:val="20"/>
+                <w:szCs w:val="20"/>
+                <w:lang w:eastAsia="pt-BR"/>
+              </w:rPr>
+            </w:pPr>
+          </w:p>
+          <w:p>
+            <w:pPr>
+              <w:widowControl/>
+              <w:autoSpaceDE/>
+              <w:autoSpaceDN/>
+              <w:rPr>
+                <w:rFonts w:ascii="Times New Roman" w:eastAsia="Times New Roman" w:hAnsi="Times New Roman" w:cs="Times New Roman"/>
+                <w:color w:val="auto"/>
+                <w:sz w:val="20"/>
+                <w:szCs w:val="20"/>
+                <w:lang w:eastAsia="pt-BR"/>
+              </w:rPr>
+            </w:pPr>
+          </w:p>
         </w:tc>
       </w:tr>
       <w:tr>
@@ -16534,8 +16770,19 @@
                 <w:szCs w:val="24"/>
                 <w:lang w:eastAsia="pt-BR"/>
               </w:rPr>
-              <w:t>Este caso de uso descreve a exclusão do cadastro do usuário na intranet condMind</w:t>
-            </w:r>
+              <w:t xml:space="preserve">Este caso de uso descreve a exclusão do cadastro do usuário na intranet </w:t>
+            </w:r>
+            <w:proofErr w:type="spellStart"/>
+            <w:r>
+              <w:rPr>
+                <w:rFonts w:eastAsia="Times New Roman" w:cs="Arial"/>
+                <w:color w:val="000000"/>
+                <w:szCs w:val="24"/>
+                <w:lang w:eastAsia="pt-BR"/>
+              </w:rPr>
+              <w:t>condMind</w:t>
+            </w:r>
+            <w:proofErr w:type="spellEnd"/>
           </w:p>
         </w:tc>
       </w:tr>
@@ -17259,6 +17506,32 @@
               </w:rPr>
             </w:pPr>
           </w:p>
+          <w:p>
+            <w:pPr>
+              <w:widowControl/>
+              <w:autoSpaceDE/>
+              <w:autoSpaceDN/>
+              <w:rPr>
+                <w:rFonts w:eastAsia="Times New Roman" w:cs="Arial"/>
+                <w:color w:val="000000"/>
+                <w:szCs w:val="24"/>
+                <w:lang w:eastAsia="pt-BR"/>
+              </w:rPr>
+            </w:pPr>
+          </w:p>
+          <w:p>
+            <w:pPr>
+              <w:widowControl/>
+              <w:autoSpaceDE/>
+              <w:autoSpaceDN/>
+              <w:rPr>
+                <w:rFonts w:eastAsia="Times New Roman" w:cs="Arial"/>
+                <w:color w:val="000000"/>
+                <w:szCs w:val="24"/>
+                <w:lang w:eastAsia="pt-BR"/>
+              </w:rPr>
+            </w:pPr>
+          </w:p>
         </w:tc>
         <w:tc>
           <w:tcPr>
@@ -17274,6 +17547,104 @@
             <w:vAlign w:val="bottom"/>
             <w:hideMark/>
           </w:tcPr>
+          <w:p>
+            <w:pPr>
+              <w:widowControl/>
+              <w:autoSpaceDE/>
+              <w:autoSpaceDN/>
+              <w:rPr>
+                <w:rFonts w:ascii="Times New Roman" w:eastAsia="Times New Roman" w:hAnsi="Times New Roman" w:cs="Times New Roman"/>
+                <w:color w:val="auto"/>
+                <w:sz w:val="20"/>
+                <w:szCs w:val="20"/>
+                <w:lang w:eastAsia="pt-BR"/>
+              </w:rPr>
+            </w:pPr>
+          </w:p>
+          <w:p>
+            <w:pPr>
+              <w:widowControl/>
+              <w:autoSpaceDE/>
+              <w:autoSpaceDN/>
+              <w:rPr>
+                <w:rFonts w:ascii="Times New Roman" w:eastAsia="Times New Roman" w:hAnsi="Times New Roman" w:cs="Times New Roman"/>
+                <w:color w:val="auto"/>
+                <w:sz w:val="20"/>
+                <w:szCs w:val="20"/>
+                <w:lang w:eastAsia="pt-BR"/>
+              </w:rPr>
+            </w:pPr>
+          </w:p>
+          <w:p>
+            <w:pPr>
+              <w:widowControl/>
+              <w:autoSpaceDE/>
+              <w:autoSpaceDN/>
+              <w:rPr>
+                <w:rFonts w:ascii="Times New Roman" w:eastAsia="Times New Roman" w:hAnsi="Times New Roman" w:cs="Times New Roman"/>
+                <w:color w:val="auto"/>
+                <w:sz w:val="20"/>
+                <w:szCs w:val="20"/>
+                <w:lang w:eastAsia="pt-BR"/>
+              </w:rPr>
+            </w:pPr>
+          </w:p>
+          <w:p>
+            <w:pPr>
+              <w:widowControl/>
+              <w:autoSpaceDE/>
+              <w:autoSpaceDN/>
+              <w:rPr>
+                <w:rFonts w:ascii="Times New Roman" w:eastAsia="Times New Roman" w:hAnsi="Times New Roman" w:cs="Times New Roman"/>
+                <w:color w:val="auto"/>
+                <w:sz w:val="20"/>
+                <w:szCs w:val="20"/>
+                <w:lang w:eastAsia="pt-BR"/>
+              </w:rPr>
+            </w:pPr>
+          </w:p>
+          <w:p>
+            <w:pPr>
+              <w:widowControl/>
+              <w:autoSpaceDE/>
+              <w:autoSpaceDN/>
+              <w:rPr>
+                <w:rFonts w:ascii="Times New Roman" w:eastAsia="Times New Roman" w:hAnsi="Times New Roman" w:cs="Times New Roman"/>
+                <w:color w:val="auto"/>
+                <w:sz w:val="20"/>
+                <w:szCs w:val="20"/>
+                <w:lang w:eastAsia="pt-BR"/>
+              </w:rPr>
+            </w:pPr>
+          </w:p>
+          <w:p>
+            <w:pPr>
+              <w:widowControl/>
+              <w:autoSpaceDE/>
+              <w:autoSpaceDN/>
+              <w:rPr>
+                <w:rFonts w:ascii="Times New Roman" w:eastAsia="Times New Roman" w:hAnsi="Times New Roman" w:cs="Times New Roman"/>
+                <w:color w:val="auto"/>
+                <w:sz w:val="20"/>
+                <w:szCs w:val="20"/>
+                <w:lang w:eastAsia="pt-BR"/>
+              </w:rPr>
+            </w:pPr>
+          </w:p>
+          <w:p>
+            <w:pPr>
+              <w:widowControl/>
+              <w:autoSpaceDE/>
+              <w:autoSpaceDN/>
+              <w:rPr>
+                <w:rFonts w:ascii="Times New Roman" w:eastAsia="Times New Roman" w:hAnsi="Times New Roman" w:cs="Times New Roman"/>
+                <w:color w:val="auto"/>
+                <w:sz w:val="20"/>
+                <w:szCs w:val="20"/>
+                <w:lang w:eastAsia="pt-BR"/>
+              </w:rPr>
+            </w:pPr>
+          </w:p>
           <w:p>
             <w:pPr>
               <w:widowControl/>
@@ -17615,8 +17986,19 @@
                 <w:szCs w:val="24"/>
                 <w:lang w:eastAsia="pt-BR"/>
               </w:rPr>
-              <w:t>Este caso de uso descreve o sorteio e o cadastro de vagas do condomínio na intranet condMind</w:t>
-            </w:r>
+              <w:t xml:space="preserve">Este caso de uso descreve o sorteio e o cadastro de vagas do condomínio na intranet </w:t>
+            </w:r>
+            <w:proofErr w:type="spellStart"/>
+            <w:r>
+              <w:rPr>
+                <w:rFonts w:eastAsia="Times New Roman" w:cs="Arial"/>
+                <w:color w:val="000000"/>
+                <w:szCs w:val="24"/>
+                <w:lang w:eastAsia="pt-BR"/>
+              </w:rPr>
+              <w:t>condMind</w:t>
+            </w:r>
+            <w:proofErr w:type="spellEnd"/>
           </w:p>
         </w:tc>
       </w:tr>
@@ -18207,21 +18589,23 @@
       <w:pPr>
         <w:pStyle w:val="PargrafodaLista"/>
       </w:pPr>
-    </w:p>
-    <w:p>
-      <w:pPr>
-        <w:ind w:left="-993"/>
-      </w:pPr>
       <w:r>
         <w:rPr>
           <w:noProof/>
-          <w:lang w:eastAsia="pt-BR"/>
         </w:rPr>
         <w:drawing>
-          <wp:inline distT="0" distB="0" distL="0" distR="0" wp14:anchorId="6A99FE77" wp14:editId="1F465D2D">
-            <wp:extent cx="6890625" cy="2933700"/>
-            <wp:effectExtent l="0" t="0" r="5715" b="0"/>
-            <wp:docPr id="12" name="Imagem 12"/>
+          <wp:anchor distT="0" distB="0" distL="114300" distR="114300" simplePos="0" relativeHeight="251667456" behindDoc="0" locked="0" layoutInCell="1" allowOverlap="1" wp14:anchorId="2F53F54D" wp14:editId="4B8E22D0">
+            <wp:simplePos x="0" y="0"/>
+            <wp:positionH relativeFrom="column">
+              <wp:posOffset>-78266</wp:posOffset>
+            </wp:positionH>
+            <wp:positionV relativeFrom="paragraph">
+              <wp:posOffset>177800</wp:posOffset>
+            </wp:positionV>
+            <wp:extent cx="5760085" cy="3385185"/>
+            <wp:effectExtent l="0" t="0" r="0" b="5715"/>
+            <wp:wrapSquare wrapText="bothSides"/>
+            <wp:docPr id="10" name="Imagem 10" descr="Diagrama&#10;&#10;Descrição gerada automaticamente"/>
             <wp:cNvGraphicFramePr>
               <a:graphicFrameLocks xmlns:a="http://schemas.openxmlformats.org/drawingml/2006/main" noChangeAspect="1"/>
             </wp:cNvGraphicFramePr>
@@ -18229,11 +18613,11 @@
               <a:graphicData uri="http://schemas.openxmlformats.org/drawingml/2006/picture">
                 <pic:pic xmlns:pic="http://schemas.openxmlformats.org/drawingml/2006/picture">
                   <pic:nvPicPr>
-                    <pic:cNvPr id="12" name="DigramaClasseCondMind.drawio.png"/>
+                    <pic:cNvPr id="10" name="Imagem 10" descr="Diagrama&#10;&#10;Descrição gerada automaticamente"/>
                     <pic:cNvPicPr/>
                   </pic:nvPicPr>
                   <pic:blipFill>
-                    <a:blip r:embed="rId16">
+                    <a:blip r:embed="rId16" cstate="print">
                       <a:extLst>
                         <a:ext uri="{BEBA8EAE-BF5A-486C-A8C5-ECC9F3942E4B}">
                           <a14:imgProps xmlns:a14="http://schemas.microsoft.com/office/drawing/2010/main">
@@ -18256,7 +18640,7 @@
                   <pic:spPr>
                     <a:xfrm>
                       <a:off x="0" y="0"/>
-                      <a:ext cx="6901104" cy="2938162"/>
+                      <a:ext cx="5760085" cy="3385185"/>
                     </a:xfrm>
                     <a:prstGeom prst="rect">
                       <a:avLst/>
@@ -18265,7 +18649,7 @@
                 </pic:pic>
               </a:graphicData>
             </a:graphic>
-          </wp:inline>
+          </wp:anchor>
         </w:drawing>
       </w:r>
     </w:p>
@@ -18303,23 +18687,6 @@
       <w:pPr>
         <w:ind w:left="-993"/>
       </w:pPr>
-    </w:p>
-    <w:p>
-      <w:pPr>
-        <w:ind w:left="-993"/>
-      </w:pPr>
-    </w:p>
-    <w:p>
-      <w:pPr>
-        <w:ind w:left="-993"/>
-      </w:pPr>
-    </w:p>
-    <w:p>
-      <w:pPr>
-        <w:ind w:left="-993"/>
-      </w:pPr>
-      <w:bookmarkStart w:id="0" w:name="_GoBack"/>
-      <w:bookmarkEnd w:id="0"/>
     </w:p>
     <w:p>
       <w:pPr>
@@ -18349,13 +18716,20 @@
       <w:r>
         <w:rPr>
           <w:noProof/>
-          <w:lang w:eastAsia="pt-BR"/>
         </w:rPr>
         <w:drawing>
-          <wp:inline distT="0" distB="0" distL="0" distR="0" wp14:anchorId="45D93620" wp14:editId="5DD711DA">
-            <wp:extent cx="5760085" cy="3444875"/>
-            <wp:effectExtent l="0" t="0" r="0" b="3175"/>
-            <wp:docPr id="13" name="Imagem 13"/>
+          <wp:anchor distT="0" distB="0" distL="114300" distR="114300" simplePos="0" relativeHeight="251668480" behindDoc="0" locked="0" layoutInCell="1" allowOverlap="1" wp14:anchorId="58EB9B2C" wp14:editId="26E1CC73">
+            <wp:simplePos x="0" y="0"/>
+            <wp:positionH relativeFrom="column">
+              <wp:posOffset>-15079</wp:posOffset>
+            </wp:positionH>
+            <wp:positionV relativeFrom="paragraph">
+              <wp:posOffset>0</wp:posOffset>
+            </wp:positionV>
+            <wp:extent cx="5760085" cy="3678555"/>
+            <wp:effectExtent l="0" t="0" r="0" b="0"/>
+            <wp:wrapSquare wrapText="bothSides"/>
+            <wp:docPr id="11" name="Imagem 11" descr="Diagrama&#10;&#10;Descrição gerada automaticamente"/>
             <wp:cNvGraphicFramePr>
               <a:graphicFrameLocks xmlns:a="http://schemas.openxmlformats.org/drawingml/2006/main" noChangeAspect="1"/>
             </wp:cNvGraphicFramePr>
@@ -18363,10 +18737,10 @@
               <a:graphicData uri="http://schemas.openxmlformats.org/drawingml/2006/picture">
                 <pic:pic xmlns:pic="http://schemas.openxmlformats.org/drawingml/2006/picture">
                   <pic:nvPicPr>
-                    <pic:cNvPr id="13" name="download.png"/>
+                    <pic:cNvPr id="11" name="Imagem 11" descr="Diagrama&#10;&#10;Descrição gerada automaticamente"/>
                     <pic:cNvPicPr/>
                   </pic:nvPicPr>
-                  <pic:blipFill rotWithShape="1">
+                  <pic:blipFill>
                     <a:blip r:embed="rId18">
                       <a:extLst>
                         <a:ext uri="{BEBA8EAE-BF5A-486C-A8C5-ECC9F3942E4B}">
@@ -18383,30 +18757,23 @@
                         </a:ext>
                       </a:extLst>
                     </a:blip>
-                    <a:srcRect t="31459"/>
-                    <a:stretch/>
+                    <a:stretch>
+                      <a:fillRect/>
+                    </a:stretch>
                   </pic:blipFill>
-                  <pic:spPr bwMode="auto">
+                  <pic:spPr>
                     <a:xfrm>
                       <a:off x="0" y="0"/>
-                      <a:ext cx="5760085" cy="3444875"/>
+                      <a:ext cx="5760085" cy="3678555"/>
                     </a:xfrm>
                     <a:prstGeom prst="rect">
                       <a:avLst/>
                     </a:prstGeom>
-                    <a:ln>
-                      <a:noFill/>
-                    </a:ln>
-                    <a:extLst>
-                      <a:ext uri="{53640926-AAD7-44D8-BBD7-CCE9431645EC}">
-                        <a14:shadowObscured xmlns:a14="http://schemas.microsoft.com/office/drawing/2010/main"/>
-                      </a:ext>
-                    </a:extLst>
                   </pic:spPr>
                 </pic:pic>
               </a:graphicData>
             </a:graphic>
-          </wp:inline>
+          </wp:anchor>
         </w:drawing>
       </w:r>
     </w:p>
@@ -18421,7 +18788,7 @@
 </file>
 
 <file path=word/endnotes.xml><?xml version="1.0" encoding="utf-8"?>
-<w:endnotes xmlns:wpc="http://schemas.microsoft.com/office/word/2010/wordprocessingCanvas" xmlns:cx="http://schemas.microsoft.com/office/drawing/2014/chartex" xmlns:mc="http://schemas.openxmlformats.org/markup-compatibility/2006" xmlns:o="urn:schemas-microsoft-com:office:office" xmlns:r="http://schemas.openxmlformats.org/officeDocument/2006/relationships" xmlns:m="http://schemas.openxmlformats.org/officeDocument/2006/math" xmlns:v="urn:schemas-microsoft-com:vml" xmlns:wp14="http://schemas.microsoft.com/office/word/2010/wordprocessingDrawing" xmlns:wp="http://schemas.openxmlformats.org/drawingml/2006/wordprocessingDrawing" xmlns:w10="urn:schemas-microsoft-com:office:word" xmlns:w="http://schemas.openxmlformats.org/wordprocessingml/2006/main" xmlns:w14="http://schemas.microsoft.com/office/word/2010/wordml" xmlns:w15="http://schemas.microsoft.com/office/word/2012/wordml" xmlns:w16se="http://schemas.microsoft.com/office/word/2015/wordml/symex" xmlns:wpg="http://schemas.microsoft.com/office/word/2010/wordprocessingGroup" xmlns:wpi="http://schemas.microsoft.com/office/word/2010/wordprocessingInk" xmlns:wne="http://schemas.microsoft.com/office/word/2006/wordml" xmlns:wps="http://schemas.microsoft.com/office/word/2010/wordprocessingShape" mc:Ignorable="w14 w15 w16se wp14">
+<w:endnotes xmlns:wpc="http://schemas.microsoft.com/office/word/2010/wordprocessingCanvas" xmlns:cx="http://schemas.microsoft.com/office/drawing/2014/chartex" xmlns:cx1="http://schemas.microsoft.com/office/drawing/2015/9/8/chartex" xmlns:cx2="http://schemas.microsoft.com/office/drawing/2015/10/21/chartex" xmlns:cx3="http://schemas.microsoft.com/office/drawing/2016/5/9/chartex" xmlns:cx4="http://schemas.microsoft.com/office/drawing/2016/5/10/chartex" xmlns:cx5="http://schemas.microsoft.com/office/drawing/2016/5/11/chartex" xmlns:cx6="http://schemas.microsoft.com/office/drawing/2016/5/12/chartex" xmlns:cx7="http://schemas.microsoft.com/office/drawing/2016/5/13/chartex" xmlns:cx8="http://schemas.microsoft.com/office/drawing/2016/5/14/chartex" xmlns:mc="http://schemas.openxmlformats.org/markup-compatibility/2006" xmlns:aink="http://schemas.microsoft.com/office/drawing/2016/ink" xmlns:am3d="http://schemas.microsoft.com/office/drawing/2017/model3d" xmlns:o="urn:schemas-microsoft-com:office:office" xmlns:oel="http://schemas.microsoft.com/office/2019/extlst" xmlns:r="http://schemas.openxmlformats.org/officeDocument/2006/relationships" xmlns:m="http://schemas.openxmlformats.org/officeDocument/2006/math" xmlns:v="urn:schemas-microsoft-com:vml" xmlns:wp14="http://schemas.microsoft.com/office/word/2010/wordprocessingDrawing" xmlns:wp="http://schemas.openxmlformats.org/drawingml/2006/wordprocessingDrawing" xmlns:w10="urn:schemas-microsoft-com:office:word" xmlns:w="http://schemas.openxmlformats.org/wordprocessingml/2006/main" xmlns:w14="http://schemas.microsoft.com/office/word/2010/wordml" xmlns:w15="http://schemas.microsoft.com/office/word/2012/wordml" xmlns:w16cex="http://schemas.microsoft.com/office/word/2018/wordml/cex" xmlns:w16cid="http://schemas.microsoft.com/office/word/2016/wordml/cid" xmlns:w16="http://schemas.microsoft.com/office/word/2018/wordml" xmlns:w16sdtdh="http://schemas.microsoft.com/office/word/2020/wordml/sdtdatahash" xmlns:w16se="http://schemas.microsoft.com/office/word/2015/wordml/symex" xmlns:wpg="http://schemas.microsoft.com/office/word/2010/wordprocessingGroup" xmlns:wpi="http://schemas.microsoft.com/office/word/2010/wordprocessingInk" xmlns:wne="http://schemas.microsoft.com/office/word/2006/wordml" xmlns:wps="http://schemas.microsoft.com/office/word/2010/wordprocessingShape" mc:Ignorable="w14 w15 w16se w16cid w16 w16cex w16sdtdh wp14">
   <w:endnote w:type="separator" w:id="-1">
     <w:p>
       <w:r>
@@ -18440,7 +18807,7 @@
 </file>
 
 <file path=word/footnotes.xml><?xml version="1.0" encoding="utf-8"?>
-<w:footnotes xmlns:wpc="http://schemas.microsoft.com/office/word/2010/wordprocessingCanvas" xmlns:cx="http://schemas.microsoft.com/office/drawing/2014/chartex" xmlns:mc="http://schemas.openxmlformats.org/markup-compatibility/2006" xmlns:o="urn:schemas-microsoft-com:office:office" xmlns:r="http://schemas.openxmlformats.org/officeDocument/2006/relationships" xmlns:m="http://schemas.openxmlformats.org/officeDocument/2006/math" xmlns:v="urn:schemas-microsoft-com:vml" xmlns:wp14="http://schemas.microsoft.com/office/word/2010/wordprocessingDrawing" xmlns:wp="http://schemas.openxmlformats.org/drawingml/2006/wordprocessingDrawing" xmlns:w10="urn:schemas-microsoft-com:office:word" xmlns:w="http://schemas.openxmlformats.org/wordprocessingml/2006/main" xmlns:w14="http://schemas.microsoft.com/office/word/2010/wordml" xmlns:w15="http://schemas.microsoft.com/office/word/2012/wordml" xmlns:w16se="http://schemas.microsoft.com/office/word/2015/wordml/symex" xmlns:wpg="http://schemas.microsoft.com/office/word/2010/wordprocessingGroup" xmlns:wpi="http://schemas.microsoft.com/office/word/2010/wordprocessingInk" xmlns:wne="http://schemas.microsoft.com/office/word/2006/wordml" xmlns:wps="http://schemas.microsoft.com/office/word/2010/wordprocessingShape" mc:Ignorable="w14 w15 w16se wp14">
+<w:footnotes xmlns:wpc="http://schemas.microsoft.com/office/word/2010/wordprocessingCanvas" xmlns:cx="http://schemas.microsoft.com/office/drawing/2014/chartex" xmlns:cx1="http://schemas.microsoft.com/office/drawing/2015/9/8/chartex" xmlns:cx2="http://schemas.microsoft.com/office/drawing/2015/10/21/chartex" xmlns:cx3="http://schemas.microsoft.com/office/drawing/2016/5/9/chartex" xmlns:cx4="http://schemas.microsoft.com/office/drawing/2016/5/10/chartex" xmlns:cx5="http://schemas.microsoft.com/office/drawing/2016/5/11/chartex" xmlns:cx6="http://schemas.microsoft.com/office/drawing/2016/5/12/chartex" xmlns:cx7="http://schemas.microsoft.com/office/drawing/2016/5/13/chartex" xmlns:cx8="http://schemas.microsoft.com/office/drawing/2016/5/14/chartex" xmlns:mc="http://schemas.openxmlformats.org/markup-compatibility/2006" xmlns:aink="http://schemas.microsoft.com/office/drawing/2016/ink" xmlns:am3d="http://schemas.microsoft.com/office/drawing/2017/model3d" xmlns:o="urn:schemas-microsoft-com:office:office" xmlns:oel="http://schemas.microsoft.com/office/2019/extlst" xmlns:r="http://schemas.openxmlformats.org/officeDocument/2006/relationships" xmlns:m="http://schemas.openxmlformats.org/officeDocument/2006/math" xmlns:v="urn:schemas-microsoft-com:vml" xmlns:wp14="http://schemas.microsoft.com/office/word/2010/wordprocessingDrawing" xmlns:wp="http://schemas.openxmlformats.org/drawingml/2006/wordprocessingDrawing" xmlns:w10="urn:schemas-microsoft-com:office:word" xmlns:w="http://schemas.openxmlformats.org/wordprocessingml/2006/main" xmlns:w14="http://schemas.microsoft.com/office/word/2010/wordml" xmlns:w15="http://schemas.microsoft.com/office/word/2012/wordml" xmlns:w16cex="http://schemas.microsoft.com/office/word/2018/wordml/cex" xmlns:w16cid="http://schemas.microsoft.com/office/word/2016/wordml/cid" xmlns:w16="http://schemas.microsoft.com/office/word/2018/wordml" xmlns:w16sdtdh="http://schemas.microsoft.com/office/word/2020/wordml/sdtdatahash" xmlns:w16se="http://schemas.microsoft.com/office/word/2015/wordml/symex" xmlns:wpg="http://schemas.microsoft.com/office/word/2010/wordprocessingGroup" xmlns:wpi="http://schemas.microsoft.com/office/word/2010/wordprocessingInk" xmlns:wne="http://schemas.microsoft.com/office/word/2006/wordml" xmlns:wps="http://schemas.microsoft.com/office/word/2010/wordprocessingShape" mc:Ignorable="w14 w15 w16se w16cid w16 w16cex w16sdtdh wp14">
   <w:footnote w:type="separator" w:id="-1">
     <w:p>
       <w:r>
@@ -18459,7 +18826,7 @@
 </file>
 
 <file path=word/numbering.xml><?xml version="1.0" encoding="utf-8"?>
-<w:numbering xmlns:wpc="http://schemas.microsoft.com/office/word/2010/wordprocessingCanvas" xmlns:cx="http://schemas.microsoft.com/office/drawing/2014/chartex" xmlns:mc="http://schemas.openxmlformats.org/markup-compatibility/2006" xmlns:o="urn:schemas-microsoft-com:office:office" xmlns:r="http://schemas.openxmlformats.org/officeDocument/2006/relationships" xmlns:m="http://schemas.openxmlformats.org/officeDocument/2006/math" xmlns:v="urn:schemas-microsoft-com:vml" xmlns:wp14="http://schemas.microsoft.com/office/word/2010/wordprocessingDrawing" xmlns:wp="http://schemas.openxmlformats.org/drawingml/2006/wordprocessingDrawing" xmlns:w10="urn:schemas-microsoft-com:office:word" xmlns:w="http://schemas.openxmlformats.org/wordprocessingml/2006/main" xmlns:w14="http://schemas.microsoft.com/office/word/2010/wordml" xmlns:w15="http://schemas.microsoft.com/office/word/2012/wordml" xmlns:w16se="http://schemas.microsoft.com/office/word/2015/wordml/symex" xmlns:wpg="http://schemas.microsoft.com/office/word/2010/wordprocessingGroup" xmlns:wpi="http://schemas.microsoft.com/office/word/2010/wordprocessingInk" xmlns:wne="http://schemas.microsoft.com/office/word/2006/wordml" xmlns:wps="http://schemas.microsoft.com/office/word/2010/wordprocessingShape" mc:Ignorable="w14 w15 w16se wp14">
+<w:numbering xmlns:wpc="http://schemas.microsoft.com/office/word/2010/wordprocessingCanvas" xmlns:cx="http://schemas.microsoft.com/office/drawing/2014/chartex" xmlns:cx1="http://schemas.microsoft.com/office/drawing/2015/9/8/chartex" xmlns:cx2="http://schemas.microsoft.com/office/drawing/2015/10/21/chartex" xmlns:cx3="http://schemas.microsoft.com/office/drawing/2016/5/9/chartex" xmlns:cx4="http://schemas.microsoft.com/office/drawing/2016/5/10/chartex" xmlns:cx5="http://schemas.microsoft.com/office/drawing/2016/5/11/chartex" xmlns:cx6="http://schemas.microsoft.com/office/drawing/2016/5/12/chartex" xmlns:cx7="http://schemas.microsoft.com/office/drawing/2016/5/13/chartex" xmlns:cx8="http://schemas.microsoft.com/office/drawing/2016/5/14/chartex" xmlns:mc="http://schemas.openxmlformats.org/markup-compatibility/2006" xmlns:aink="http://schemas.microsoft.com/office/drawing/2016/ink" xmlns:am3d="http://schemas.microsoft.com/office/drawing/2017/model3d" xmlns:o="urn:schemas-microsoft-com:office:office" xmlns:oel="http://schemas.microsoft.com/office/2019/extlst" xmlns:r="http://schemas.openxmlformats.org/officeDocument/2006/relationships" xmlns:m="http://schemas.openxmlformats.org/officeDocument/2006/math" xmlns:v="urn:schemas-microsoft-com:vml" xmlns:wp14="http://schemas.microsoft.com/office/word/2010/wordprocessingDrawing" xmlns:wp="http://schemas.openxmlformats.org/drawingml/2006/wordprocessingDrawing" xmlns:w10="urn:schemas-microsoft-com:office:word" xmlns:w="http://schemas.openxmlformats.org/wordprocessingml/2006/main" xmlns:w14="http://schemas.microsoft.com/office/word/2010/wordml" xmlns:w15="http://schemas.microsoft.com/office/word/2012/wordml" xmlns:w16cex="http://schemas.microsoft.com/office/word/2018/wordml/cex" xmlns:w16cid="http://schemas.microsoft.com/office/word/2016/wordml/cid" xmlns:w16="http://schemas.microsoft.com/office/word/2018/wordml" xmlns:w16sdtdh="http://schemas.microsoft.com/office/word/2020/wordml/sdtdatahash" xmlns:w16se="http://schemas.microsoft.com/office/word/2015/wordml/symex" xmlns:wpg="http://schemas.microsoft.com/office/word/2010/wordprocessingGroup" xmlns:wpi="http://schemas.microsoft.com/office/word/2010/wordprocessingInk" xmlns:wne="http://schemas.microsoft.com/office/word/2006/wordml" xmlns:wps="http://schemas.microsoft.com/office/word/2010/wordprocessingShape" mc:Ignorable="w14 w15 w16se w16cid w16 w16cex w16sdtdh wp14">
   <w:abstractNum w:abstractNumId="0" w15:restartNumberingAfterBreak="0">
     <w:nsid w:val="0D3E4858"/>
     <w:multiLevelType w:val="hybridMultilevel"/>
@@ -19723,53 +20090,53 @@
       </w:rPr>
     </w:lvl>
   </w:abstractNum>
-  <w:num w:numId="1">
+  <w:num w:numId="1" w16cid:durableId="311906990">
     <w:abstractNumId w:val="2"/>
   </w:num>
-  <w:num w:numId="2">
+  <w:num w:numId="2" w16cid:durableId="29258449">
     <w:abstractNumId w:val="11"/>
   </w:num>
-  <w:num w:numId="3">
+  <w:num w:numId="3" w16cid:durableId="686057969">
     <w:abstractNumId w:val="11"/>
   </w:num>
-  <w:num w:numId="4">
+  <w:num w:numId="4" w16cid:durableId="704792506">
     <w:abstractNumId w:val="12"/>
   </w:num>
-  <w:num w:numId="5">
+  <w:num w:numId="5" w16cid:durableId="1683239519">
     <w:abstractNumId w:val="1"/>
   </w:num>
-  <w:num w:numId="6">
+  <w:num w:numId="6" w16cid:durableId="1460537484">
     <w:abstractNumId w:val="8"/>
   </w:num>
-  <w:num w:numId="7">
+  <w:num w:numId="7" w16cid:durableId="1179848702">
     <w:abstractNumId w:val="9"/>
   </w:num>
-  <w:num w:numId="8">
+  <w:num w:numId="8" w16cid:durableId="462970348">
     <w:abstractNumId w:val="10"/>
   </w:num>
-  <w:num w:numId="9">
+  <w:num w:numId="9" w16cid:durableId="458228249">
     <w:abstractNumId w:val="5"/>
   </w:num>
-  <w:num w:numId="10">
+  <w:num w:numId="10" w16cid:durableId="1611543447">
     <w:abstractNumId w:val="4"/>
   </w:num>
-  <w:num w:numId="11">
+  <w:num w:numId="11" w16cid:durableId="1428308649">
     <w:abstractNumId w:val="6"/>
   </w:num>
-  <w:num w:numId="12">
+  <w:num w:numId="12" w16cid:durableId="369232033">
     <w:abstractNumId w:val="3"/>
   </w:num>
-  <w:num w:numId="13">
+  <w:num w:numId="13" w16cid:durableId="402410497">
     <w:abstractNumId w:val="7"/>
   </w:num>
-  <w:num w:numId="14">
+  <w:num w:numId="14" w16cid:durableId="604196064">
     <w:abstractNumId w:val="0"/>
   </w:num>
 </w:numbering>
 </file>
 
 <file path=word/styles.xml><?xml version="1.0" encoding="utf-8"?>
-<w:styles xmlns:mc="http://schemas.openxmlformats.org/markup-compatibility/2006" xmlns:r="http://schemas.openxmlformats.org/officeDocument/2006/relationships" xmlns:w="http://schemas.openxmlformats.org/wordprocessingml/2006/main" xmlns:w14="http://schemas.microsoft.com/office/word/2010/wordml" xmlns:w15="http://schemas.microsoft.com/office/word/2012/wordml" xmlns:w16se="http://schemas.microsoft.com/office/word/2015/wordml/symex" mc:Ignorable="w14 w15 w16se">
+<w:styles xmlns:mc="http://schemas.openxmlformats.org/markup-compatibility/2006" xmlns:r="http://schemas.openxmlformats.org/officeDocument/2006/relationships" xmlns:w="http://schemas.openxmlformats.org/wordprocessingml/2006/main" xmlns:w14="http://schemas.microsoft.com/office/word/2010/wordml" xmlns:w15="http://schemas.microsoft.com/office/word/2012/wordml" xmlns:w16cex="http://schemas.microsoft.com/office/word/2018/wordml/cex" xmlns:w16cid="http://schemas.microsoft.com/office/word/2016/wordml/cid" xmlns:w16="http://schemas.microsoft.com/office/word/2018/wordml" xmlns:w16sdtdh="http://schemas.microsoft.com/office/word/2020/wordml/sdtdatahash" xmlns:w16se="http://schemas.microsoft.com/office/word/2015/wordml/symex" mc:Ignorable="w14 w15 w16se w16cid w16 w16cex w16sdtdh">
   <w:docDefaults>
     <w:rPrDefault>
       <w:rPr>
@@ -19786,7 +20153,7 @@
       </w:pPr>
     </w:pPrDefault>
   </w:docDefaults>
-  <w:latentStyles w:defLockedState="0" w:defUIPriority="99" w:defSemiHidden="0" w:defUnhideWhenUsed="0" w:defQFormat="0" w:count="371">
+  <w:latentStyles w:defLockedState="0" w:defUIPriority="99" w:defSemiHidden="0" w:defUnhideWhenUsed="0" w:defQFormat="0" w:count="376">
     <w:lsdException w:name="Normal" w:uiPriority="1" w:qFormat="1"/>
     <w:lsdException w:name="heading 1" w:uiPriority="9" w:qFormat="1"/>
     <w:lsdException w:name="heading 2" w:semiHidden="1" w:uiPriority="9" w:unhideWhenUsed="1" w:qFormat="1"/>
@@ -19892,7 +20259,6 @@
     <w:lsdException w:name="HTML Sample" w:semiHidden="1" w:unhideWhenUsed="1"/>
     <w:lsdException w:name="HTML Typewriter" w:semiHidden="1" w:unhideWhenUsed="1"/>
     <w:lsdException w:name="HTML Variable" w:semiHidden="1" w:unhideWhenUsed="1"/>
-    <w:lsdException w:name="Normal Table" w:semiHidden="1" w:unhideWhenUsed="1"/>
     <w:lsdException w:name="annotation subject" w:semiHidden="1" w:unhideWhenUsed="1"/>
     <w:lsdException w:name="No List" w:semiHidden="1" w:unhideWhenUsed="1"/>
     <w:lsdException w:name="Outline List 1" w:semiHidden="1" w:unhideWhenUsed="1"/>
@@ -19935,11 +20301,8 @@
     <w:lsdException w:name="Table Contemporary" w:semiHidden="1" w:unhideWhenUsed="1"/>
     <w:lsdException w:name="Table Elegant" w:semiHidden="1" w:unhideWhenUsed="1"/>
     <w:lsdException w:name="Table Professional" w:semiHidden="1" w:unhideWhenUsed="1"/>
-    <w:lsdException w:name="Table Subtle 1" w:semiHidden="1" w:unhideWhenUsed="1"/>
     <w:lsdException w:name="Table Subtle 2" w:semiHidden="1" w:unhideWhenUsed="1"/>
     <w:lsdException w:name="Table Web 1" w:semiHidden="1" w:unhideWhenUsed="1"/>
-    <w:lsdException w:name="Table Web 2" w:semiHidden="1" w:unhideWhenUsed="1"/>
-    <w:lsdException w:name="Table Web 3" w:semiHidden="1" w:unhideWhenUsed="1"/>
     <w:lsdException w:name="Balloon Text" w:semiHidden="1" w:unhideWhenUsed="1"/>
     <w:lsdException w:name="Table Grid" w:uiPriority="39"/>
     <w:lsdException w:name="Table Theme" w:semiHidden="1" w:unhideWhenUsed="1"/>
@@ -20158,6 +20521,11 @@
     <w:lsdException w:name="List Table 5 Dark Accent 6" w:uiPriority="50"/>
     <w:lsdException w:name="List Table 6 Colorful Accent 6" w:uiPriority="51"/>
     <w:lsdException w:name="List Table 7 Colorful Accent 6" w:uiPriority="52"/>
+    <w:lsdException w:name="Mention" w:semiHidden="1" w:unhideWhenUsed="1"/>
+    <w:lsdException w:name="Smart Hyperlink" w:semiHidden="1" w:unhideWhenUsed="1"/>
+    <w:lsdException w:name="Hashtag" w:semiHidden="1" w:unhideWhenUsed="1"/>
+    <w:lsdException w:name="Unresolved Mention" w:semiHidden="1" w:unhideWhenUsed="1"/>
+    <w:lsdException w:name="Smart Link" w:semiHidden="1" w:unhideWhenUsed="1"/>
   </w:latentStyles>
   <w:style w:type="paragraph" w:default="1" w:styleId="Normal">
     <w:name w:val="Normal"/>

</xml_diff>

<commit_message>
DOCUMENTAÇÃO - IMPLEMENTAÇÃO DIAGRAMA DE CLASSES NOVO
Foi substituído o Diagrama de classes antigo e adicionado o novo
</commit_message>
<xml_diff>
--- a/TCC/PTCC/DOCUMENTACAO_TCC.docx
+++ b/TCC/PTCC/DOCUMENTACAO_TCC.docx
@@ -1,6 +1,6 @@
 
 <file path=word/document.xml><?xml version="1.0" encoding="utf-8"?>
-<w:document xmlns:wpc="http://schemas.microsoft.com/office/word/2010/wordprocessingCanvas" xmlns:cx="http://schemas.microsoft.com/office/drawing/2014/chartex" xmlns:cx1="http://schemas.microsoft.com/office/drawing/2015/9/8/chartex" xmlns:cx2="http://schemas.microsoft.com/office/drawing/2015/10/21/chartex" xmlns:cx3="http://schemas.microsoft.com/office/drawing/2016/5/9/chartex" xmlns:cx4="http://schemas.microsoft.com/office/drawing/2016/5/10/chartex" xmlns:cx5="http://schemas.microsoft.com/office/drawing/2016/5/11/chartex" xmlns:cx6="http://schemas.microsoft.com/office/drawing/2016/5/12/chartex" xmlns:cx7="http://schemas.microsoft.com/office/drawing/2016/5/13/chartex" xmlns:cx8="http://schemas.microsoft.com/office/drawing/2016/5/14/chartex" xmlns:mc="http://schemas.openxmlformats.org/markup-compatibility/2006" xmlns:aink="http://schemas.microsoft.com/office/drawing/2016/ink" xmlns:am3d="http://schemas.microsoft.com/office/drawing/2017/model3d" xmlns:o="urn:schemas-microsoft-com:office:office" xmlns:oel="http://schemas.microsoft.com/office/2019/extlst" xmlns:r="http://schemas.openxmlformats.org/officeDocument/2006/relationships" xmlns:m="http://schemas.openxmlformats.org/officeDocument/2006/math" xmlns:v="urn:schemas-microsoft-com:vml" xmlns:wp14="http://schemas.microsoft.com/office/word/2010/wordprocessingDrawing" xmlns:wp="http://schemas.openxmlformats.org/drawingml/2006/wordprocessingDrawing" xmlns:w10="urn:schemas-microsoft-com:office:word" xmlns:w="http://schemas.openxmlformats.org/wordprocessingml/2006/main" xmlns:w14="http://schemas.microsoft.com/office/word/2010/wordml" xmlns:w15="http://schemas.microsoft.com/office/word/2012/wordml" xmlns:w16cex="http://schemas.microsoft.com/office/word/2018/wordml/cex" xmlns:w16cid="http://schemas.microsoft.com/office/word/2016/wordml/cid" xmlns:w16="http://schemas.microsoft.com/office/word/2018/wordml" xmlns:w16sdtdh="http://schemas.microsoft.com/office/word/2020/wordml/sdtdatahash" xmlns:w16se="http://schemas.microsoft.com/office/word/2015/wordml/symex" xmlns:wpg="http://schemas.microsoft.com/office/word/2010/wordprocessingGroup" xmlns:wpi="http://schemas.microsoft.com/office/word/2010/wordprocessingInk" xmlns:wne="http://schemas.microsoft.com/office/word/2006/wordml" xmlns:wps="http://schemas.microsoft.com/office/word/2010/wordprocessingShape" mc:Ignorable="w14 w15 w16se w16cid w16 w16cex w16sdtdh wp14">
+<w:document xmlns:wpc="http://schemas.microsoft.com/office/word/2010/wordprocessingCanvas" xmlns:cx="http://schemas.microsoft.com/office/drawing/2014/chartex" xmlns:mc="http://schemas.openxmlformats.org/markup-compatibility/2006" xmlns:o="urn:schemas-microsoft-com:office:office" xmlns:r="http://schemas.openxmlformats.org/officeDocument/2006/relationships" xmlns:m="http://schemas.openxmlformats.org/officeDocument/2006/math" xmlns:v="urn:schemas-microsoft-com:vml" xmlns:wp14="http://schemas.microsoft.com/office/word/2010/wordprocessingDrawing" xmlns:wp="http://schemas.openxmlformats.org/drawingml/2006/wordprocessingDrawing" xmlns:w10="urn:schemas-microsoft-com:office:word" xmlns:w="http://schemas.openxmlformats.org/wordprocessingml/2006/main" xmlns:w14="http://schemas.microsoft.com/office/word/2010/wordml" xmlns:w15="http://schemas.microsoft.com/office/word/2012/wordml" xmlns:w16se="http://schemas.microsoft.com/office/word/2015/wordml/symex" xmlns:wpg="http://schemas.microsoft.com/office/word/2010/wordprocessingGroup" xmlns:wpi="http://schemas.microsoft.com/office/word/2010/wordprocessingInk" xmlns:wne="http://schemas.microsoft.com/office/word/2006/wordml" xmlns:wps="http://schemas.microsoft.com/office/word/2010/wordprocessingShape" mc:Ignorable="w14 w15 w16se wp14">
   <w:body>
     <w:p>
       <w:pPr>
@@ -1060,7 +1060,7 @@
               </wp:anchor>
             </w:drawing>
           </mc:Choice>
-          <mc:Fallback>
+          <mc:Fallback xmlns:w16sdtdh="http://schemas.microsoft.com/office/word/2020/wordml/sdtdatahash" xmlns:w16="http://schemas.microsoft.com/office/word/2018/wordml" xmlns:w16cid="http://schemas.microsoft.com/office/word/2016/wordml/cid" xmlns:w16cex="http://schemas.microsoft.com/office/word/2018/wordml/cex" xmlns:oel="http://schemas.microsoft.com/office/2019/extlst" xmlns:am3d="http://schemas.microsoft.com/office/drawing/2017/model3d" xmlns:aink="http://schemas.microsoft.com/office/drawing/2016/ink" xmlns:cx8="http://schemas.microsoft.com/office/drawing/2016/5/14/chartex" xmlns:cx7="http://schemas.microsoft.com/office/drawing/2016/5/13/chartex" xmlns:cx6="http://schemas.microsoft.com/office/drawing/2016/5/12/chartex" xmlns:cx5="http://schemas.microsoft.com/office/drawing/2016/5/11/chartex" xmlns:cx4="http://schemas.microsoft.com/office/drawing/2016/5/10/chartex" xmlns:cx3="http://schemas.microsoft.com/office/drawing/2016/5/9/chartex" xmlns:cx2="http://schemas.microsoft.com/office/drawing/2015/10/21/chartex" xmlns:cx1="http://schemas.microsoft.com/office/drawing/2015/9/8/chartex">
             <w:pict>
               <v:shapetype w14:anchorId="3A0B3809" id="_x0000_t202" coordsize="21600,21600" o:spt="202" path="m,l,21600r21600,l21600,xe">
                 <v:stroke joinstyle="miter"/>
@@ -1997,11 +1997,9 @@
         </w:rPr>
         <w:t xml:space="preserve"> </w:t>
       </w:r>
-      <w:proofErr w:type="spellStart"/>
       <w:r>
         <w:t>Etec</w:t>
       </w:r>
-      <w:proofErr w:type="spellEnd"/>
       <w:r>
         <w:rPr>
           <w:spacing w:val="13"/>
@@ -2584,7 +2582,7 @@
               </wp:anchor>
             </w:drawing>
           </mc:Choice>
-          <mc:Fallback>
+          <mc:Fallback xmlns:w16sdtdh="http://schemas.microsoft.com/office/word/2020/wordml/sdtdatahash" xmlns:w16="http://schemas.microsoft.com/office/word/2018/wordml" xmlns:w16cid="http://schemas.microsoft.com/office/word/2016/wordml/cid" xmlns:w16cex="http://schemas.microsoft.com/office/word/2018/wordml/cex" xmlns:oel="http://schemas.microsoft.com/office/2019/extlst" xmlns:am3d="http://schemas.microsoft.com/office/drawing/2017/model3d" xmlns:aink="http://schemas.microsoft.com/office/drawing/2016/ink" xmlns:cx8="http://schemas.microsoft.com/office/drawing/2016/5/14/chartex" xmlns:cx7="http://schemas.microsoft.com/office/drawing/2016/5/13/chartex" xmlns:cx6="http://schemas.microsoft.com/office/drawing/2016/5/12/chartex" xmlns:cx5="http://schemas.microsoft.com/office/drawing/2016/5/11/chartex" xmlns:cx4="http://schemas.microsoft.com/office/drawing/2016/5/10/chartex" xmlns:cx3="http://schemas.microsoft.com/office/drawing/2016/5/9/chartex" xmlns:cx2="http://schemas.microsoft.com/office/drawing/2015/10/21/chartex" xmlns:cx1="http://schemas.microsoft.com/office/drawing/2015/9/8/chartex">
             <w:pict>
               <v:shape w14:anchorId="64D82E53" id="Forma Livre 1" o:spid="_x0000_s1026" style="position:absolute;margin-left:85.1pt;margin-top:8.5pt;width:440.05pt;height:.1pt;z-index:-251658240;visibility:visible;mso-wrap-style:square;mso-width-percent:0;mso-height-percent:0;mso-wrap-distance-left:0;mso-wrap-distance-top:0;mso-wrap-distance-right:0;mso-wrap-distance-bottom:0;mso-position-horizontal:absolute;mso-position-horizontal-relative:page;mso-position-vertical:absolute;mso-position-vertical-relative:text;mso-width-percent:0;mso-height-percent:0;mso-width-relative:page;mso-height-relative:page;v-text-anchor:top" coordsize="8801,1270" o:gfxdata="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" path="m,l3068,t67,l6067,t67,l8800,e" filled="f" strokeweight=".26669mm">
                 <v:path arrowok="t" o:connecttype="custom" o:connectlocs="0,0;1948180,0;1990725,0;3852545,0;3895090,0;5588000,0" o:connectangles="0,0,0,0,0,0"/>
@@ -2808,21 +2806,7 @@
         <w:rPr>
           <w:b/>
         </w:rPr>
-        <w:t>Front-</w:t>
-      </w:r>
-      <w:proofErr w:type="spellStart"/>
-      <w:r>
-        <w:rPr>
-          <w:b/>
-        </w:rPr>
-        <w:t>End</w:t>
-      </w:r>
-      <w:proofErr w:type="spellEnd"/>
-      <w:r>
-        <w:rPr>
-          <w:b/>
-        </w:rPr>
-        <w:t>:</w:t>
+        <w:t>Front-End:</w:t>
       </w:r>
       <w:r>
         <w:rPr>
@@ -2844,21 +2828,7 @@
         <w:rPr>
           <w:b/>
         </w:rPr>
-        <w:t>Back-</w:t>
-      </w:r>
-      <w:proofErr w:type="spellStart"/>
-      <w:r>
-        <w:rPr>
-          <w:b/>
-        </w:rPr>
-        <w:t>End</w:t>
-      </w:r>
-      <w:proofErr w:type="spellEnd"/>
-      <w:r>
-        <w:rPr>
-          <w:b/>
-        </w:rPr>
-        <w:t>:</w:t>
+        <w:t>Back-End:</w:t>
       </w:r>
       <w:r>
         <w:t xml:space="preserve"> Responsável por toda estrutura lógica e organizacional do software, essa área é responsável por interligar todos os polos do projeto.</w:t>
@@ -3020,11 +2990,9 @@
         <w:ind w:firstLine="709"/>
         <w:jc w:val="both"/>
       </w:pPr>
-      <w:proofErr w:type="spellStart"/>
       <w:r>
         <w:t>Fornecer</w:t>
       </w:r>
-      <w:proofErr w:type="spellEnd"/>
       <w:r>
         <w:t xml:space="preserve"> serviços e software de alta qualidade e </w:t>
       </w:r>
@@ -3163,15 +3131,7 @@
         <w:t>O logo é uma forma de homenagear o matemático C</w:t>
       </w:r>
       <w:r>
-        <w:t xml:space="preserve">laude </w:t>
-      </w:r>
-      <w:proofErr w:type="spellStart"/>
-      <w:r>
-        <w:t>Elwood</w:t>
-      </w:r>
-      <w:proofErr w:type="spellEnd"/>
-      <w:r>
-        <w:t xml:space="preserve"> </w:t>
+        <w:t xml:space="preserve">laude Elwood </w:t>
       </w:r>
       <w:r>
         <w:rPr>
@@ -3255,19 +3215,9 @@
       <w:r>
         <w:t xml:space="preserve">e tradicional experiência alcançada ao longo dos anos de atuação, a empresa conta com inovadoras propostas de soluções, gestão e aplicação de tecnologias, demonstrando </w:t>
       </w:r>
-      <w:proofErr w:type="spellStart"/>
-      <w:r>
-        <w:t>know</w:t>
-      </w:r>
-      <w:proofErr w:type="spellEnd"/>
-      <w:r>
-        <w:t xml:space="preserve"> </w:t>
-      </w:r>
-      <w:proofErr w:type="spellStart"/>
-      <w:r>
-        <w:t>how</w:t>
-      </w:r>
-      <w:proofErr w:type="spellEnd"/>
+      <w:r>
+        <w:t>know how</w:t>
+      </w:r>
       <w:r>
         <w:t xml:space="preserve"> de quem sempre pensa na frente e em prol de seus clientes.</w:t>
       </w:r>
@@ -3763,15 +3713,7 @@
         <w:jc w:val="both"/>
       </w:pPr>
       <w:r>
-        <w:t xml:space="preserve">O logo é uma junção do nome </w:t>
-      </w:r>
-      <w:proofErr w:type="spellStart"/>
-      <w:r>
-        <w:t>CondMind</w:t>
-      </w:r>
-      <w:proofErr w:type="spellEnd"/>
-      <w:r>
-        <w:t xml:space="preserve"> com sua principal oferta, a disponibilidade de vagas</w:t>
+        <w:t>O logo é uma junção do nome CondMind com sua principal oferta, a disponibilidade de vagas</w:t>
       </w:r>
       <w:r>
         <w:t xml:space="preserve"> em condomínios</w:t>
@@ -5240,33 +5182,8 @@
                 <w:sz w:val="24"/>
                 <w:lang w:val="pt-BR"/>
               </w:rPr>
-              <w:t xml:space="preserve">: Visual Studio </w:t>
-            </w:r>
-            <w:proofErr w:type="spellStart"/>
-            <w:r>
-              <w:rPr>
-                <w:sz w:val="24"/>
-                <w:lang w:val="pt-BR"/>
-              </w:rPr>
-              <w:t>Code</w:t>
-            </w:r>
-            <w:proofErr w:type="spellEnd"/>
-            <w:r>
-              <w:rPr>
-                <w:sz w:val="24"/>
-                <w:lang w:val="pt-BR"/>
-              </w:rPr>
-              <w:t xml:space="preserve">, </w:t>
-            </w:r>
-            <w:proofErr w:type="spellStart"/>
-            <w:r>
-              <w:rPr>
-                <w:sz w:val="24"/>
-                <w:lang w:val="pt-BR"/>
-              </w:rPr>
-              <w:t>PhpMyAdmin</w:t>
-            </w:r>
-            <w:proofErr w:type="spellEnd"/>
+              <w:t>: Visual Studio Code, PhpMyAdmin</w:t>
+            </w:r>
             <w:r>
               <w:rPr>
                 <w:sz w:val="24"/>
@@ -5312,21 +5229,12 @@
               </w:rPr>
               <w:t xml:space="preserve"> </w:t>
             </w:r>
-            <w:proofErr w:type="spellStart"/>
             <w:r>
               <w:rPr>
                 <w:sz w:val="24"/>
                 <w:lang w:val="pt-BR"/>
               </w:rPr>
-              <w:t>Astah</w:t>
-            </w:r>
-            <w:proofErr w:type="spellEnd"/>
-            <w:r>
-              <w:rPr>
-                <w:sz w:val="24"/>
-                <w:lang w:val="pt-BR"/>
-              </w:rPr>
-              <w:t>,</w:t>
+              <w:t>Astah,</w:t>
             </w:r>
             <w:r>
               <w:rPr>
@@ -6095,6 +6003,7 @@
       <w:r>
         <w:rPr>
           <w:noProof/>
+          <w:lang w:eastAsia="pt-BR"/>
         </w:rPr>
         <w:lastRenderedPageBreak/>
         <w:drawing>
@@ -6769,19 +6678,8 @@
                 <w:szCs w:val="24"/>
                 <w:lang w:eastAsia="pt-BR"/>
               </w:rPr>
-              <w:t xml:space="preserve">Este caso de uso descreve o acesso do usuário na intranet </w:t>
-            </w:r>
-            <w:proofErr w:type="spellStart"/>
-            <w:r>
-              <w:rPr>
-                <w:rFonts w:eastAsia="Times New Roman" w:cs="Arial"/>
-                <w:color w:val="000000"/>
-                <w:szCs w:val="24"/>
-                <w:lang w:eastAsia="pt-BR"/>
-              </w:rPr>
-              <w:t>condMind</w:t>
-            </w:r>
-            <w:proofErr w:type="spellEnd"/>
+              <w:t>Este caso de uso descreve o acesso do usuário na intranet condMind</w:t>
+            </w:r>
           </w:p>
         </w:tc>
       </w:tr>
@@ -10271,19 +10169,8 @@
                 <w:szCs w:val="24"/>
                 <w:lang w:eastAsia="pt-BR"/>
               </w:rPr>
-              <w:t xml:space="preserve">Este caso de uso descreve o tráfego do usuário e proprietário da vaga pelo Software </w:t>
-            </w:r>
-            <w:proofErr w:type="spellStart"/>
-            <w:r>
-              <w:rPr>
-                <w:rFonts w:eastAsia="Times New Roman" w:cs="Arial"/>
-                <w:color w:val="000000"/>
-                <w:szCs w:val="24"/>
-                <w:lang w:eastAsia="pt-BR"/>
-              </w:rPr>
-              <w:t>CondMind</w:t>
-            </w:r>
-            <w:proofErr w:type="spellEnd"/>
+              <w:t>Este caso de uso descreve o tráfego do usuário e proprietário da vaga pelo Software CondMind</w:t>
+            </w:r>
           </w:p>
         </w:tc>
       </w:tr>
@@ -15273,6 +15160,7 @@
                 <w:szCs w:val="24"/>
                 <w:lang w:eastAsia="pt-BR"/>
               </w:rPr>
+              <w:lastRenderedPageBreak/>
               <w:t>Apresentar a vaga correspondente a vaga cadastrada que está sendo ocupada pelo proprietário.</w:t>
             </w:r>
           </w:p>
@@ -15799,19 +15687,8 @@
                 <w:szCs w:val="24"/>
                 <w:lang w:eastAsia="pt-BR"/>
               </w:rPr>
-              <w:t xml:space="preserve">Este caso de uso descreve o processo de cadastro do usuário na intranet </w:t>
-            </w:r>
-            <w:proofErr w:type="spellStart"/>
-            <w:r>
-              <w:rPr>
-                <w:rFonts w:eastAsia="Times New Roman" w:cs="Arial"/>
-                <w:color w:val="000000"/>
-                <w:szCs w:val="24"/>
-                <w:lang w:eastAsia="pt-BR"/>
-              </w:rPr>
-              <w:t>condMind</w:t>
-            </w:r>
-            <w:proofErr w:type="spellEnd"/>
+              <w:t>Este caso de uso descreve o processo de cadastro do usuário na intranet condMind</w:t>
+            </w:r>
           </w:p>
         </w:tc>
       </w:tr>
@@ -16770,19 +16647,8 @@
                 <w:szCs w:val="24"/>
                 <w:lang w:eastAsia="pt-BR"/>
               </w:rPr>
-              <w:t xml:space="preserve">Este caso de uso descreve a exclusão do cadastro do usuário na intranet </w:t>
-            </w:r>
-            <w:proofErr w:type="spellStart"/>
-            <w:r>
-              <w:rPr>
-                <w:rFonts w:eastAsia="Times New Roman" w:cs="Arial"/>
-                <w:color w:val="000000"/>
-                <w:szCs w:val="24"/>
-                <w:lang w:eastAsia="pt-BR"/>
-              </w:rPr>
-              <w:t>condMind</w:t>
-            </w:r>
-            <w:proofErr w:type="spellEnd"/>
+              <w:t>Este caso de uso descreve a exclusão do cadastro do usuário na intranet condMind</w:t>
+            </w:r>
           </w:p>
         </w:tc>
       </w:tr>
@@ -17986,19 +17852,8 @@
                 <w:szCs w:val="24"/>
                 <w:lang w:eastAsia="pt-BR"/>
               </w:rPr>
-              <w:t xml:space="preserve">Este caso de uso descreve o sorteio e o cadastro de vagas do condomínio na intranet </w:t>
-            </w:r>
-            <w:proofErr w:type="spellStart"/>
-            <w:r>
-              <w:rPr>
-                <w:rFonts w:eastAsia="Times New Roman" w:cs="Arial"/>
-                <w:color w:val="000000"/>
-                <w:szCs w:val="24"/>
-                <w:lang w:eastAsia="pt-BR"/>
-              </w:rPr>
-              <w:t>condMind</w:t>
-            </w:r>
-            <w:proofErr w:type="spellEnd"/>
+              <w:t>Este caso de uso descreve o sorteio e o cadastro de vagas do condomínio na intranet condMind</w:t>
+            </w:r>
           </w:p>
         </w:tc>
       </w:tr>
@@ -18582,30 +18437,23 @@
         </w:numPr>
       </w:pPr>
       <w:r>
-        <w:t>Diagrama de Classe</w:t>
-      </w:r>
-    </w:p>
-    <w:p>
-      <w:pPr>
-        <w:pStyle w:val="PargrafodaLista"/>
-      </w:pPr>
-      <w:r>
         <w:rPr>
           <w:noProof/>
+          <w:lang w:eastAsia="pt-BR"/>
         </w:rPr>
         <w:drawing>
-          <wp:anchor distT="0" distB="0" distL="114300" distR="114300" simplePos="0" relativeHeight="251667456" behindDoc="0" locked="0" layoutInCell="1" allowOverlap="1" wp14:anchorId="2F53F54D" wp14:editId="4B8E22D0">
+          <wp:anchor distT="0" distB="0" distL="114300" distR="114300" simplePos="0" relativeHeight="251669504" behindDoc="0" locked="0" layoutInCell="1" allowOverlap="1" wp14:anchorId="45A05379" wp14:editId="4810949B">
             <wp:simplePos x="0" y="0"/>
-            <wp:positionH relativeFrom="column">
-              <wp:posOffset>-78266</wp:posOffset>
+            <wp:positionH relativeFrom="margin">
+              <wp:align>right</wp:align>
             </wp:positionH>
             <wp:positionV relativeFrom="paragraph">
-              <wp:posOffset>177800</wp:posOffset>
+              <wp:posOffset>445770</wp:posOffset>
             </wp:positionV>
-            <wp:extent cx="5760085" cy="3385185"/>
-            <wp:effectExtent l="0" t="0" r="0" b="5715"/>
+            <wp:extent cx="5760085" cy="3387090"/>
+            <wp:effectExtent l="0" t="0" r="0" b="3810"/>
             <wp:wrapSquare wrapText="bothSides"/>
-            <wp:docPr id="10" name="Imagem 10" descr="Diagrama&#10;&#10;Descrição gerada automaticamente"/>
+            <wp:docPr id="13" name="Imagem 13"/>
             <wp:cNvGraphicFramePr>
               <a:graphicFrameLocks xmlns:a="http://schemas.openxmlformats.org/drawingml/2006/main" noChangeAspect="1"/>
             </wp:cNvGraphicFramePr>
@@ -18613,21 +18461,12 @@
               <a:graphicData uri="http://schemas.openxmlformats.org/drawingml/2006/picture">
                 <pic:pic xmlns:pic="http://schemas.openxmlformats.org/drawingml/2006/picture">
                   <pic:nvPicPr>
-                    <pic:cNvPr id="10" name="Imagem 10" descr="Diagrama&#10;&#10;Descrição gerada automaticamente"/>
+                    <pic:cNvPr id="13" name="DiagramaClasse.drawio.png"/>
                     <pic:cNvPicPr/>
                   </pic:nvPicPr>
                   <pic:blipFill>
                     <a:blip r:embed="rId16" cstate="print">
                       <a:extLst>
-                        <a:ext uri="{BEBA8EAE-BF5A-486C-A8C5-ECC9F3942E4B}">
-                          <a14:imgProps xmlns:a14="http://schemas.microsoft.com/office/drawing/2010/main">
-                            <a14:imgLayer r:embed="rId17">
-                              <a14:imgEffect>
-                                <a14:sharpenSoften amount="25000"/>
-                              </a14:imgEffect>
-                            </a14:imgLayer>
-                          </a14:imgProps>
-                        </a:ext>
                         <a:ext uri="{28A0092B-C50C-407E-A947-70E740481C1C}">
                           <a14:useLocalDpi xmlns:a14="http://schemas.microsoft.com/office/drawing/2010/main" val="0"/>
                         </a:ext>
@@ -18640,7 +18479,7 @@
                   <pic:spPr>
                     <a:xfrm>
                       <a:off x="0" y="0"/>
-                      <a:ext cx="5760085" cy="3385185"/>
+                      <a:ext cx="5760085" cy="3387090"/>
                     </a:xfrm>
                     <a:prstGeom prst="rect">
                       <a:avLst/>
@@ -18649,9 +18488,25 @@
                 </pic:pic>
               </a:graphicData>
             </a:graphic>
+            <wp14:sizeRelH relativeFrom="page">
+              <wp14:pctWidth>0</wp14:pctWidth>
+            </wp14:sizeRelH>
+            <wp14:sizeRelV relativeFrom="page">
+              <wp14:pctHeight>0</wp14:pctHeight>
+            </wp14:sizeRelV>
           </wp:anchor>
         </w:drawing>
       </w:r>
+      <w:r>
+        <w:t>Diagrama de Classe</w:t>
+      </w:r>
+      <w:bookmarkStart w:id="0" w:name="_GoBack"/>
+      <w:bookmarkEnd w:id="0"/>
+    </w:p>
+    <w:p>
+      <w:pPr>
+        <w:pStyle w:val="PargrafodaLista"/>
+      </w:pPr>
     </w:p>
     <w:p>
       <w:pPr>
@@ -18707,7 +18562,6 @@
         </w:numPr>
       </w:pPr>
       <w:r>
-        <w:lastRenderedPageBreak/>
         <w:t>Diagrama de Entidade Relacionamento</w:t>
       </w:r>
     </w:p>
@@ -18716,6 +18570,7 @@
       <w:r>
         <w:rPr>
           <w:noProof/>
+          <w:lang w:eastAsia="pt-BR"/>
         </w:rPr>
         <w:drawing>
           <wp:anchor distT="0" distB="0" distL="114300" distR="114300" simplePos="0" relativeHeight="251668480" behindDoc="0" locked="0" layoutInCell="1" allowOverlap="1" wp14:anchorId="58EB9B2C" wp14:editId="26E1CC73">
@@ -18741,11 +18596,11 @@
                     <pic:cNvPicPr/>
                   </pic:nvPicPr>
                   <pic:blipFill>
-                    <a:blip r:embed="rId18">
+                    <a:blip r:embed="rId17">
                       <a:extLst>
                         <a:ext uri="{BEBA8EAE-BF5A-486C-A8C5-ECC9F3942E4B}">
                           <a14:imgProps xmlns:a14="http://schemas.microsoft.com/office/drawing/2010/main">
-                            <a14:imgLayer r:embed="rId19">
+                            <a14:imgLayer r:embed="rId18">
                               <a14:imgEffect>
                                 <a14:sharpenSoften amount="25000"/>
                               </a14:imgEffect>
@@ -18788,7 +18643,7 @@
 </file>
 
 <file path=word/endnotes.xml><?xml version="1.0" encoding="utf-8"?>
-<w:endnotes xmlns:wpc="http://schemas.microsoft.com/office/word/2010/wordprocessingCanvas" xmlns:cx="http://schemas.microsoft.com/office/drawing/2014/chartex" xmlns:cx1="http://schemas.microsoft.com/office/drawing/2015/9/8/chartex" xmlns:cx2="http://schemas.microsoft.com/office/drawing/2015/10/21/chartex" xmlns:cx3="http://schemas.microsoft.com/office/drawing/2016/5/9/chartex" xmlns:cx4="http://schemas.microsoft.com/office/drawing/2016/5/10/chartex" xmlns:cx5="http://schemas.microsoft.com/office/drawing/2016/5/11/chartex" xmlns:cx6="http://schemas.microsoft.com/office/drawing/2016/5/12/chartex" xmlns:cx7="http://schemas.microsoft.com/office/drawing/2016/5/13/chartex" xmlns:cx8="http://schemas.microsoft.com/office/drawing/2016/5/14/chartex" xmlns:mc="http://schemas.openxmlformats.org/markup-compatibility/2006" xmlns:aink="http://schemas.microsoft.com/office/drawing/2016/ink" xmlns:am3d="http://schemas.microsoft.com/office/drawing/2017/model3d" xmlns:o="urn:schemas-microsoft-com:office:office" xmlns:oel="http://schemas.microsoft.com/office/2019/extlst" xmlns:r="http://schemas.openxmlformats.org/officeDocument/2006/relationships" xmlns:m="http://schemas.openxmlformats.org/officeDocument/2006/math" xmlns:v="urn:schemas-microsoft-com:vml" xmlns:wp14="http://schemas.microsoft.com/office/word/2010/wordprocessingDrawing" xmlns:wp="http://schemas.openxmlformats.org/drawingml/2006/wordprocessingDrawing" xmlns:w10="urn:schemas-microsoft-com:office:word" xmlns:w="http://schemas.openxmlformats.org/wordprocessingml/2006/main" xmlns:w14="http://schemas.microsoft.com/office/word/2010/wordml" xmlns:w15="http://schemas.microsoft.com/office/word/2012/wordml" xmlns:w16cex="http://schemas.microsoft.com/office/word/2018/wordml/cex" xmlns:w16cid="http://schemas.microsoft.com/office/word/2016/wordml/cid" xmlns:w16="http://schemas.microsoft.com/office/word/2018/wordml" xmlns:w16sdtdh="http://schemas.microsoft.com/office/word/2020/wordml/sdtdatahash" xmlns:w16se="http://schemas.microsoft.com/office/word/2015/wordml/symex" xmlns:wpg="http://schemas.microsoft.com/office/word/2010/wordprocessingGroup" xmlns:wpi="http://schemas.microsoft.com/office/word/2010/wordprocessingInk" xmlns:wne="http://schemas.microsoft.com/office/word/2006/wordml" xmlns:wps="http://schemas.microsoft.com/office/word/2010/wordprocessingShape" mc:Ignorable="w14 w15 w16se w16cid w16 w16cex w16sdtdh wp14">
+<w:endnotes xmlns:wpc="http://schemas.microsoft.com/office/word/2010/wordprocessingCanvas" xmlns:cx="http://schemas.microsoft.com/office/drawing/2014/chartex" xmlns:mc="http://schemas.openxmlformats.org/markup-compatibility/2006" xmlns:o="urn:schemas-microsoft-com:office:office" xmlns:r="http://schemas.openxmlformats.org/officeDocument/2006/relationships" xmlns:m="http://schemas.openxmlformats.org/officeDocument/2006/math" xmlns:v="urn:schemas-microsoft-com:vml" xmlns:wp14="http://schemas.microsoft.com/office/word/2010/wordprocessingDrawing" xmlns:wp="http://schemas.openxmlformats.org/drawingml/2006/wordprocessingDrawing" xmlns:w10="urn:schemas-microsoft-com:office:word" xmlns:w="http://schemas.openxmlformats.org/wordprocessingml/2006/main" xmlns:w14="http://schemas.microsoft.com/office/word/2010/wordml" xmlns:w15="http://schemas.microsoft.com/office/word/2012/wordml" xmlns:w16se="http://schemas.microsoft.com/office/word/2015/wordml/symex" xmlns:wpg="http://schemas.microsoft.com/office/word/2010/wordprocessingGroup" xmlns:wpi="http://schemas.microsoft.com/office/word/2010/wordprocessingInk" xmlns:wne="http://schemas.microsoft.com/office/word/2006/wordml" xmlns:wps="http://schemas.microsoft.com/office/word/2010/wordprocessingShape" mc:Ignorable="w14 w15 w16se wp14">
   <w:endnote w:type="separator" w:id="-1">
     <w:p>
       <w:r>
@@ -18807,7 +18662,7 @@
 </file>
 
 <file path=word/footnotes.xml><?xml version="1.0" encoding="utf-8"?>
-<w:footnotes xmlns:wpc="http://schemas.microsoft.com/office/word/2010/wordprocessingCanvas" xmlns:cx="http://schemas.microsoft.com/office/drawing/2014/chartex" xmlns:cx1="http://schemas.microsoft.com/office/drawing/2015/9/8/chartex" xmlns:cx2="http://schemas.microsoft.com/office/drawing/2015/10/21/chartex" xmlns:cx3="http://schemas.microsoft.com/office/drawing/2016/5/9/chartex" xmlns:cx4="http://schemas.microsoft.com/office/drawing/2016/5/10/chartex" xmlns:cx5="http://schemas.microsoft.com/office/drawing/2016/5/11/chartex" xmlns:cx6="http://schemas.microsoft.com/office/drawing/2016/5/12/chartex" xmlns:cx7="http://schemas.microsoft.com/office/drawing/2016/5/13/chartex" xmlns:cx8="http://schemas.microsoft.com/office/drawing/2016/5/14/chartex" xmlns:mc="http://schemas.openxmlformats.org/markup-compatibility/2006" xmlns:aink="http://schemas.microsoft.com/office/drawing/2016/ink" xmlns:am3d="http://schemas.microsoft.com/office/drawing/2017/model3d" xmlns:o="urn:schemas-microsoft-com:office:office" xmlns:oel="http://schemas.microsoft.com/office/2019/extlst" xmlns:r="http://schemas.openxmlformats.org/officeDocument/2006/relationships" xmlns:m="http://schemas.openxmlformats.org/officeDocument/2006/math" xmlns:v="urn:schemas-microsoft-com:vml" xmlns:wp14="http://schemas.microsoft.com/office/word/2010/wordprocessingDrawing" xmlns:wp="http://schemas.openxmlformats.org/drawingml/2006/wordprocessingDrawing" xmlns:w10="urn:schemas-microsoft-com:office:word" xmlns:w="http://schemas.openxmlformats.org/wordprocessingml/2006/main" xmlns:w14="http://schemas.microsoft.com/office/word/2010/wordml" xmlns:w15="http://schemas.microsoft.com/office/word/2012/wordml" xmlns:w16cex="http://schemas.microsoft.com/office/word/2018/wordml/cex" xmlns:w16cid="http://schemas.microsoft.com/office/word/2016/wordml/cid" xmlns:w16="http://schemas.microsoft.com/office/word/2018/wordml" xmlns:w16sdtdh="http://schemas.microsoft.com/office/word/2020/wordml/sdtdatahash" xmlns:w16se="http://schemas.microsoft.com/office/word/2015/wordml/symex" xmlns:wpg="http://schemas.microsoft.com/office/word/2010/wordprocessingGroup" xmlns:wpi="http://schemas.microsoft.com/office/word/2010/wordprocessingInk" xmlns:wne="http://schemas.microsoft.com/office/word/2006/wordml" xmlns:wps="http://schemas.microsoft.com/office/word/2010/wordprocessingShape" mc:Ignorable="w14 w15 w16se w16cid w16 w16cex w16sdtdh wp14">
+<w:footnotes xmlns:wpc="http://schemas.microsoft.com/office/word/2010/wordprocessingCanvas" xmlns:cx="http://schemas.microsoft.com/office/drawing/2014/chartex" xmlns:mc="http://schemas.openxmlformats.org/markup-compatibility/2006" xmlns:o="urn:schemas-microsoft-com:office:office" xmlns:r="http://schemas.openxmlformats.org/officeDocument/2006/relationships" xmlns:m="http://schemas.openxmlformats.org/officeDocument/2006/math" xmlns:v="urn:schemas-microsoft-com:vml" xmlns:wp14="http://schemas.microsoft.com/office/word/2010/wordprocessingDrawing" xmlns:wp="http://schemas.openxmlformats.org/drawingml/2006/wordprocessingDrawing" xmlns:w10="urn:schemas-microsoft-com:office:word" xmlns:w="http://schemas.openxmlformats.org/wordprocessingml/2006/main" xmlns:w14="http://schemas.microsoft.com/office/word/2010/wordml" xmlns:w15="http://schemas.microsoft.com/office/word/2012/wordml" xmlns:w16se="http://schemas.microsoft.com/office/word/2015/wordml/symex" xmlns:wpg="http://schemas.microsoft.com/office/word/2010/wordprocessingGroup" xmlns:wpi="http://schemas.microsoft.com/office/word/2010/wordprocessingInk" xmlns:wne="http://schemas.microsoft.com/office/word/2006/wordml" xmlns:wps="http://schemas.microsoft.com/office/word/2010/wordprocessingShape" mc:Ignorable="w14 w15 w16se wp14">
   <w:footnote w:type="separator" w:id="-1">
     <w:p>
       <w:r>
@@ -18826,7 +18681,7 @@
 </file>
 
 <file path=word/numbering.xml><?xml version="1.0" encoding="utf-8"?>
-<w:numbering xmlns:wpc="http://schemas.microsoft.com/office/word/2010/wordprocessingCanvas" xmlns:cx="http://schemas.microsoft.com/office/drawing/2014/chartex" xmlns:cx1="http://schemas.microsoft.com/office/drawing/2015/9/8/chartex" xmlns:cx2="http://schemas.microsoft.com/office/drawing/2015/10/21/chartex" xmlns:cx3="http://schemas.microsoft.com/office/drawing/2016/5/9/chartex" xmlns:cx4="http://schemas.microsoft.com/office/drawing/2016/5/10/chartex" xmlns:cx5="http://schemas.microsoft.com/office/drawing/2016/5/11/chartex" xmlns:cx6="http://schemas.microsoft.com/office/drawing/2016/5/12/chartex" xmlns:cx7="http://schemas.microsoft.com/office/drawing/2016/5/13/chartex" xmlns:cx8="http://schemas.microsoft.com/office/drawing/2016/5/14/chartex" xmlns:mc="http://schemas.openxmlformats.org/markup-compatibility/2006" xmlns:aink="http://schemas.microsoft.com/office/drawing/2016/ink" xmlns:am3d="http://schemas.microsoft.com/office/drawing/2017/model3d" xmlns:o="urn:schemas-microsoft-com:office:office" xmlns:oel="http://schemas.microsoft.com/office/2019/extlst" xmlns:r="http://schemas.openxmlformats.org/officeDocument/2006/relationships" xmlns:m="http://schemas.openxmlformats.org/officeDocument/2006/math" xmlns:v="urn:schemas-microsoft-com:vml" xmlns:wp14="http://schemas.microsoft.com/office/word/2010/wordprocessingDrawing" xmlns:wp="http://schemas.openxmlformats.org/drawingml/2006/wordprocessingDrawing" xmlns:w10="urn:schemas-microsoft-com:office:word" xmlns:w="http://schemas.openxmlformats.org/wordprocessingml/2006/main" xmlns:w14="http://schemas.microsoft.com/office/word/2010/wordml" xmlns:w15="http://schemas.microsoft.com/office/word/2012/wordml" xmlns:w16cex="http://schemas.microsoft.com/office/word/2018/wordml/cex" xmlns:w16cid="http://schemas.microsoft.com/office/word/2016/wordml/cid" xmlns:w16="http://schemas.microsoft.com/office/word/2018/wordml" xmlns:w16sdtdh="http://schemas.microsoft.com/office/word/2020/wordml/sdtdatahash" xmlns:w16se="http://schemas.microsoft.com/office/word/2015/wordml/symex" xmlns:wpg="http://schemas.microsoft.com/office/word/2010/wordprocessingGroup" xmlns:wpi="http://schemas.microsoft.com/office/word/2010/wordprocessingInk" xmlns:wne="http://schemas.microsoft.com/office/word/2006/wordml" xmlns:wps="http://schemas.microsoft.com/office/word/2010/wordprocessingShape" mc:Ignorable="w14 w15 w16se w16cid w16 w16cex w16sdtdh wp14">
+<w:numbering xmlns:wpc="http://schemas.microsoft.com/office/word/2010/wordprocessingCanvas" xmlns:cx="http://schemas.microsoft.com/office/drawing/2014/chartex" xmlns:mc="http://schemas.openxmlformats.org/markup-compatibility/2006" xmlns:o="urn:schemas-microsoft-com:office:office" xmlns:r="http://schemas.openxmlformats.org/officeDocument/2006/relationships" xmlns:m="http://schemas.openxmlformats.org/officeDocument/2006/math" xmlns:v="urn:schemas-microsoft-com:vml" xmlns:wp14="http://schemas.microsoft.com/office/word/2010/wordprocessingDrawing" xmlns:wp="http://schemas.openxmlformats.org/drawingml/2006/wordprocessingDrawing" xmlns:w10="urn:schemas-microsoft-com:office:word" xmlns:w="http://schemas.openxmlformats.org/wordprocessingml/2006/main" xmlns:w14="http://schemas.microsoft.com/office/word/2010/wordml" xmlns:w15="http://schemas.microsoft.com/office/word/2012/wordml" xmlns:w16se="http://schemas.microsoft.com/office/word/2015/wordml/symex" xmlns:wpg="http://schemas.microsoft.com/office/word/2010/wordprocessingGroup" xmlns:wpi="http://schemas.microsoft.com/office/word/2010/wordprocessingInk" xmlns:wne="http://schemas.microsoft.com/office/word/2006/wordml" xmlns:wps="http://schemas.microsoft.com/office/word/2010/wordprocessingShape" mc:Ignorable="w14 w15 w16se wp14">
   <w:abstractNum w:abstractNumId="0" w15:restartNumberingAfterBreak="0">
     <w:nsid w:val="0D3E4858"/>
     <w:multiLevelType w:val="hybridMultilevel"/>
@@ -20090,53 +19945,53 @@
       </w:rPr>
     </w:lvl>
   </w:abstractNum>
-  <w:num w:numId="1" w16cid:durableId="311906990">
+  <w:num w:numId="1">
     <w:abstractNumId w:val="2"/>
   </w:num>
-  <w:num w:numId="2" w16cid:durableId="29258449">
+  <w:num w:numId="2">
     <w:abstractNumId w:val="11"/>
   </w:num>
-  <w:num w:numId="3" w16cid:durableId="686057969">
+  <w:num w:numId="3">
     <w:abstractNumId w:val="11"/>
   </w:num>
-  <w:num w:numId="4" w16cid:durableId="704792506">
+  <w:num w:numId="4">
     <w:abstractNumId w:val="12"/>
   </w:num>
-  <w:num w:numId="5" w16cid:durableId="1683239519">
+  <w:num w:numId="5">
     <w:abstractNumId w:val="1"/>
   </w:num>
-  <w:num w:numId="6" w16cid:durableId="1460537484">
+  <w:num w:numId="6">
     <w:abstractNumId w:val="8"/>
   </w:num>
-  <w:num w:numId="7" w16cid:durableId="1179848702">
+  <w:num w:numId="7">
     <w:abstractNumId w:val="9"/>
   </w:num>
-  <w:num w:numId="8" w16cid:durableId="462970348">
+  <w:num w:numId="8">
     <w:abstractNumId w:val="10"/>
   </w:num>
-  <w:num w:numId="9" w16cid:durableId="458228249">
+  <w:num w:numId="9">
     <w:abstractNumId w:val="5"/>
   </w:num>
-  <w:num w:numId="10" w16cid:durableId="1611543447">
+  <w:num w:numId="10">
     <w:abstractNumId w:val="4"/>
   </w:num>
-  <w:num w:numId="11" w16cid:durableId="1428308649">
+  <w:num w:numId="11">
     <w:abstractNumId w:val="6"/>
   </w:num>
-  <w:num w:numId="12" w16cid:durableId="369232033">
+  <w:num w:numId="12">
     <w:abstractNumId w:val="3"/>
   </w:num>
-  <w:num w:numId="13" w16cid:durableId="402410497">
+  <w:num w:numId="13">
     <w:abstractNumId w:val="7"/>
   </w:num>
-  <w:num w:numId="14" w16cid:durableId="604196064">
+  <w:num w:numId="14">
     <w:abstractNumId w:val="0"/>
   </w:num>
 </w:numbering>
 </file>
 
 <file path=word/styles.xml><?xml version="1.0" encoding="utf-8"?>
-<w:styles xmlns:mc="http://schemas.openxmlformats.org/markup-compatibility/2006" xmlns:r="http://schemas.openxmlformats.org/officeDocument/2006/relationships" xmlns:w="http://schemas.openxmlformats.org/wordprocessingml/2006/main" xmlns:w14="http://schemas.microsoft.com/office/word/2010/wordml" xmlns:w15="http://schemas.microsoft.com/office/word/2012/wordml" xmlns:w16cex="http://schemas.microsoft.com/office/word/2018/wordml/cex" xmlns:w16cid="http://schemas.microsoft.com/office/word/2016/wordml/cid" xmlns:w16="http://schemas.microsoft.com/office/word/2018/wordml" xmlns:w16sdtdh="http://schemas.microsoft.com/office/word/2020/wordml/sdtdatahash" xmlns:w16se="http://schemas.microsoft.com/office/word/2015/wordml/symex" mc:Ignorable="w14 w15 w16se w16cid w16 w16cex w16sdtdh">
+<w:styles xmlns:mc="http://schemas.openxmlformats.org/markup-compatibility/2006" xmlns:r="http://schemas.openxmlformats.org/officeDocument/2006/relationships" xmlns:w="http://schemas.openxmlformats.org/wordprocessingml/2006/main" xmlns:w14="http://schemas.microsoft.com/office/word/2010/wordml" xmlns:w15="http://schemas.microsoft.com/office/word/2012/wordml" xmlns:w16se="http://schemas.microsoft.com/office/word/2015/wordml/symex" mc:Ignorable="w14 w15 w16se">
   <w:docDefaults>
     <w:rPrDefault>
       <w:rPr>
@@ -20153,7 +20008,7 @@
       </w:pPr>
     </w:pPrDefault>
   </w:docDefaults>
-  <w:latentStyles w:defLockedState="0" w:defUIPriority="99" w:defSemiHidden="0" w:defUnhideWhenUsed="0" w:defQFormat="0" w:count="376">
+  <w:latentStyles w:defLockedState="0" w:defUIPriority="99" w:defSemiHidden="0" w:defUnhideWhenUsed="0" w:defQFormat="0" w:count="371">
     <w:lsdException w:name="Normal" w:uiPriority="1" w:qFormat="1"/>
     <w:lsdException w:name="heading 1" w:uiPriority="9" w:qFormat="1"/>
     <w:lsdException w:name="heading 2" w:semiHidden="1" w:uiPriority="9" w:unhideWhenUsed="1" w:qFormat="1"/>
@@ -20259,6 +20114,7 @@
     <w:lsdException w:name="HTML Sample" w:semiHidden="1" w:unhideWhenUsed="1"/>
     <w:lsdException w:name="HTML Typewriter" w:semiHidden="1" w:unhideWhenUsed="1"/>
     <w:lsdException w:name="HTML Variable" w:semiHidden="1" w:unhideWhenUsed="1"/>
+    <w:lsdException w:name="Normal Table" w:semiHidden="1" w:unhideWhenUsed="1"/>
     <w:lsdException w:name="annotation subject" w:semiHidden="1" w:unhideWhenUsed="1"/>
     <w:lsdException w:name="No List" w:semiHidden="1" w:unhideWhenUsed="1"/>
     <w:lsdException w:name="Outline List 1" w:semiHidden="1" w:unhideWhenUsed="1"/>
@@ -20301,8 +20157,11 @@
     <w:lsdException w:name="Table Contemporary" w:semiHidden="1" w:unhideWhenUsed="1"/>
     <w:lsdException w:name="Table Elegant" w:semiHidden="1" w:unhideWhenUsed="1"/>
     <w:lsdException w:name="Table Professional" w:semiHidden="1" w:unhideWhenUsed="1"/>
+    <w:lsdException w:name="Table Subtle 1" w:semiHidden="1" w:unhideWhenUsed="1"/>
     <w:lsdException w:name="Table Subtle 2" w:semiHidden="1" w:unhideWhenUsed="1"/>
     <w:lsdException w:name="Table Web 1" w:semiHidden="1" w:unhideWhenUsed="1"/>
+    <w:lsdException w:name="Table Web 2" w:semiHidden="1" w:unhideWhenUsed="1"/>
+    <w:lsdException w:name="Table Web 3" w:semiHidden="1" w:unhideWhenUsed="1"/>
     <w:lsdException w:name="Balloon Text" w:semiHidden="1" w:unhideWhenUsed="1"/>
     <w:lsdException w:name="Table Grid" w:uiPriority="39"/>
     <w:lsdException w:name="Table Theme" w:semiHidden="1" w:unhideWhenUsed="1"/>
@@ -20521,11 +20380,6 @@
     <w:lsdException w:name="List Table 5 Dark Accent 6" w:uiPriority="50"/>
     <w:lsdException w:name="List Table 6 Colorful Accent 6" w:uiPriority="51"/>
     <w:lsdException w:name="List Table 7 Colorful Accent 6" w:uiPriority="52"/>
-    <w:lsdException w:name="Mention" w:semiHidden="1" w:unhideWhenUsed="1"/>
-    <w:lsdException w:name="Smart Hyperlink" w:semiHidden="1" w:unhideWhenUsed="1"/>
-    <w:lsdException w:name="Hashtag" w:semiHidden="1" w:unhideWhenUsed="1"/>
-    <w:lsdException w:name="Unresolved Mention" w:semiHidden="1" w:unhideWhenUsed="1"/>
-    <w:lsdException w:name="Smart Link" w:semiHidden="1" w:unhideWhenUsed="1"/>
   </w:latentStyles>
   <w:style w:type="paragraph" w:default="1" w:styleId="Normal">
     <w:name w:val="Normal"/>
@@ -21067,7 +20921,7 @@
 </file>
 
 <file path=customXml/itemProps1.xml><?xml version="1.0" encoding="utf-8"?>
-<ds:datastoreItem xmlns:ds="http://schemas.openxmlformats.org/officeDocument/2006/customXml" ds:itemID="{D0E0A4F3-60B2-4DE6-A301-590B25490C13}">
+<ds:datastoreItem xmlns:ds="http://schemas.openxmlformats.org/officeDocument/2006/customXml" ds:itemID="{9205A4CF-49B0-4A6B-AFAC-C7B33B105FD4}">
   <ds:schemaRefs>
     <ds:schemaRef ds:uri="http://schemas.openxmlformats.org/officeDocument/2006/bibliography"/>
   </ds:schemaRefs>

</xml_diff>

<commit_message>
DOCUMENTAÇÃO - Adição dos descritivos de classes
</commit_message>
<xml_diff>
--- a/TCC/PTCC/DOCUMENTACAO_TCC.docx
+++ b/TCC/PTCC/DOCUMENTACAO_TCC.docx
@@ -1060,7 +1060,7 @@
               </wp:anchor>
             </w:drawing>
           </mc:Choice>
-          <mc:Fallback xmlns:w16sdtdh="http://schemas.microsoft.com/office/word/2020/wordml/sdtdatahash" xmlns:w16="http://schemas.microsoft.com/office/word/2018/wordml" xmlns:w16cid="http://schemas.microsoft.com/office/word/2016/wordml/cid" xmlns:w16cex="http://schemas.microsoft.com/office/word/2018/wordml/cex" xmlns:oel="http://schemas.microsoft.com/office/2019/extlst" xmlns:am3d="http://schemas.microsoft.com/office/drawing/2017/model3d" xmlns:aink="http://schemas.microsoft.com/office/drawing/2016/ink" xmlns:cx8="http://schemas.microsoft.com/office/drawing/2016/5/14/chartex" xmlns:cx7="http://schemas.microsoft.com/office/drawing/2016/5/13/chartex" xmlns:cx6="http://schemas.microsoft.com/office/drawing/2016/5/12/chartex" xmlns:cx5="http://schemas.microsoft.com/office/drawing/2016/5/11/chartex" xmlns:cx4="http://schemas.microsoft.com/office/drawing/2016/5/10/chartex" xmlns:cx3="http://schemas.microsoft.com/office/drawing/2016/5/9/chartex" xmlns:cx2="http://schemas.microsoft.com/office/drawing/2015/10/21/chartex" xmlns:cx1="http://schemas.microsoft.com/office/drawing/2015/9/8/chartex">
+          <mc:Fallback>
             <w:pict>
               <v:shapetype w14:anchorId="3A0B3809" id="_x0000_t202" coordsize="21600,21600" o:spt="202" path="m,l,21600r21600,l21600,xe">
                 <v:stroke joinstyle="miter"/>
@@ -2582,7 +2582,7 @@
               </wp:anchor>
             </w:drawing>
           </mc:Choice>
-          <mc:Fallback xmlns:w16sdtdh="http://schemas.microsoft.com/office/word/2020/wordml/sdtdatahash" xmlns:w16="http://schemas.microsoft.com/office/word/2018/wordml" xmlns:w16cid="http://schemas.microsoft.com/office/word/2016/wordml/cid" xmlns:w16cex="http://schemas.microsoft.com/office/word/2018/wordml/cex" xmlns:oel="http://schemas.microsoft.com/office/2019/extlst" xmlns:am3d="http://schemas.microsoft.com/office/drawing/2017/model3d" xmlns:aink="http://schemas.microsoft.com/office/drawing/2016/ink" xmlns:cx8="http://schemas.microsoft.com/office/drawing/2016/5/14/chartex" xmlns:cx7="http://schemas.microsoft.com/office/drawing/2016/5/13/chartex" xmlns:cx6="http://schemas.microsoft.com/office/drawing/2016/5/12/chartex" xmlns:cx5="http://schemas.microsoft.com/office/drawing/2016/5/11/chartex" xmlns:cx4="http://schemas.microsoft.com/office/drawing/2016/5/10/chartex" xmlns:cx3="http://schemas.microsoft.com/office/drawing/2016/5/9/chartex" xmlns:cx2="http://schemas.microsoft.com/office/drawing/2015/10/21/chartex" xmlns:cx1="http://schemas.microsoft.com/office/drawing/2015/9/8/chartex">
+          <mc:Fallback xmlns:cx1="http://schemas.microsoft.com/office/drawing/2015/9/8/chartex" xmlns:cx2="http://schemas.microsoft.com/office/drawing/2015/10/21/chartex" xmlns:cx3="http://schemas.microsoft.com/office/drawing/2016/5/9/chartex" xmlns:cx4="http://schemas.microsoft.com/office/drawing/2016/5/10/chartex" xmlns:cx5="http://schemas.microsoft.com/office/drawing/2016/5/11/chartex" xmlns:cx6="http://schemas.microsoft.com/office/drawing/2016/5/12/chartex" xmlns:cx7="http://schemas.microsoft.com/office/drawing/2016/5/13/chartex" xmlns:cx8="http://schemas.microsoft.com/office/drawing/2016/5/14/chartex" xmlns:aink="http://schemas.microsoft.com/office/drawing/2016/ink" xmlns:am3d="http://schemas.microsoft.com/office/drawing/2017/model3d" xmlns:oel="http://schemas.microsoft.com/office/2019/extlst" xmlns:w16cex="http://schemas.microsoft.com/office/word/2018/wordml/cex" xmlns:w16cid="http://schemas.microsoft.com/office/word/2016/wordml/cid" xmlns:w16="http://schemas.microsoft.com/office/word/2018/wordml" xmlns:w16sdtdh="http://schemas.microsoft.com/office/word/2020/wordml/sdtdatahash">
             <w:pict>
               <v:shape w14:anchorId="64D82E53" id="Forma Livre 1" o:spid="_x0000_s1026" style="position:absolute;margin-left:85.1pt;margin-top:8.5pt;width:440.05pt;height:.1pt;z-index:-251658240;visibility:visible;mso-wrap-style:square;mso-width-percent:0;mso-height-percent:0;mso-wrap-distance-left:0;mso-wrap-distance-top:0;mso-wrap-distance-right:0;mso-wrap-distance-bottom:0;mso-position-horizontal:absolute;mso-position-horizontal-relative:page;mso-position-vertical:absolute;mso-position-vertical-relative:text;mso-width-percent:0;mso-height-percent:0;mso-width-relative:page;mso-height-relative:page;v-text-anchor:top" coordsize="8801,1270" o:gfxdata="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" path="m,l3068,t67,l6067,t67,l8800,e" filled="f" strokeweight=".26669mm">
                 <v:path arrowok="t" o:connecttype="custom" o:connectlocs="0,0;1948180,0;1990725,0;3852545,0;3895090,0;5588000,0" o:connectangles="0,0,0,0,0,0"/>
@@ -18500,53 +18500,392 @@
       <w:r>
         <w:t>Diagrama de Classe</w:t>
       </w:r>
+    </w:p>
+    <w:p>
+      <w:pPr>
+        <w:pStyle w:val="PargrafodaLista"/>
+      </w:pPr>
+    </w:p>
+    <w:p>
+      <w:pPr>
+        <w:ind w:left="-993"/>
+      </w:pPr>
+    </w:p>
+    <w:p>
+      <w:pPr>
+        <w:pStyle w:val="PargrafodaLista"/>
+        <w:numPr>
+          <w:ilvl w:val="0"/>
+          <w:numId w:val="15"/>
+        </w:numPr>
+        <w:rPr>
+          <w:b/>
+        </w:rPr>
+      </w:pPr>
+      <w:r>
+        <w:rPr>
+          <w:b/>
+        </w:rPr>
+        <w:lastRenderedPageBreak/>
+        <w:t>14</w:t>
+      </w:r>
+      <w:r>
+        <w:rPr>
+          <w:b/>
+        </w:rPr>
+        <w:t xml:space="preserve"> </w:t>
+      </w:r>
+      <w:r>
+        <w:rPr>
+          <w:b/>
+        </w:rPr>
+        <w:tab/>
+        <w:t xml:space="preserve"> Descritivo de classes</w:t>
+      </w:r>
+    </w:p>
+    <w:p>
+      <w:pPr>
+        <w:spacing w:line="360" w:lineRule="auto"/>
+        <w:ind w:left="360"/>
+        <w:jc w:val="both"/>
+      </w:pPr>
+      <w:r>
+        <w:t>Os</w:t>
+      </w:r>
+      <w:r>
+        <w:t xml:space="preserve"> </w:t>
+      </w:r>
+      <w:r>
+        <w:t>descritivos</w:t>
+      </w:r>
+      <w:r>
+        <w:t xml:space="preserve"> </w:t>
+      </w:r>
+      <w:r>
+        <w:t>de</w:t>
+      </w:r>
+      <w:r>
+        <w:t xml:space="preserve"> </w:t>
+      </w:r>
+      <w:r>
+        <w:t xml:space="preserve">classes </w:t>
+      </w:r>
+      <w:r>
+        <w:t>servem</w:t>
+      </w:r>
+      <w:r>
+        <w:t xml:space="preserve"> </w:t>
+      </w:r>
+      <w:r>
+        <w:t>para</w:t>
+      </w:r>
+      <w:r>
+        <w:t xml:space="preserve"> </w:t>
+      </w:r>
+      <w:r>
+        <w:t>descrever</w:t>
+      </w:r>
+      <w:r>
+        <w:t xml:space="preserve"> </w:t>
+      </w:r>
+      <w:r>
+        <w:t>os</w:t>
+      </w:r>
+      <w:r>
+        <w:t xml:space="preserve"> </w:t>
+      </w:r>
+      <w:r>
+        <w:t>passos</w:t>
+      </w:r>
+      <w:r>
+        <w:t xml:space="preserve"> </w:t>
+      </w:r>
+      <w:r>
+        <w:t>necessários</w:t>
+      </w:r>
+      <w:r>
+        <w:t xml:space="preserve"> </w:t>
+      </w:r>
+      <w:r>
+        <w:t>para</w:t>
+      </w:r>
+      <w:r>
+        <w:t xml:space="preserve"> </w:t>
+      </w:r>
+      <w:r>
+        <w:t>realizar determinada</w:t>
+      </w:r>
+      <w:r>
+        <w:t xml:space="preserve"> </w:t>
+      </w:r>
+      <w:r>
+        <w:t>funcionalidade</w:t>
+      </w:r>
+      <w:r>
+        <w:t xml:space="preserve"> </w:t>
+      </w:r>
+      <w:r>
+        <w:t>dentro</w:t>
+      </w:r>
+      <w:r>
+        <w:t xml:space="preserve"> </w:t>
+      </w:r>
+      <w:r>
+        <w:t>do sistema.</w:t>
+      </w:r>
+    </w:p>
+    <w:p>
+      <w:pPr>
+        <w:spacing w:line="360" w:lineRule="auto"/>
+        <w:ind w:left="360"/>
+        <w:jc w:val="both"/>
+      </w:pPr>
       <w:bookmarkStart w:id="0" w:name="_GoBack"/>
+      <w:r>
+        <w:drawing>
+          <wp:inline distT="0" distB="0" distL="0" distR="0" wp14:anchorId="423D12C5" wp14:editId="714C0680">
+            <wp:extent cx="5760085" cy="4438650"/>
+            <wp:effectExtent l="0" t="0" r="0" b="0"/>
+            <wp:docPr id="10" name="Imagem 10"/>
+            <wp:cNvGraphicFramePr>
+              <a:graphicFrameLocks xmlns:a="http://schemas.openxmlformats.org/drawingml/2006/main" noChangeAspect="1"/>
+            </wp:cNvGraphicFramePr>
+            <a:graphic xmlns:a="http://schemas.openxmlformats.org/drawingml/2006/main">
+              <a:graphicData uri="http://schemas.openxmlformats.org/drawingml/2006/picture">
+                <pic:pic xmlns:pic="http://schemas.openxmlformats.org/drawingml/2006/picture">
+                  <pic:nvPicPr>
+                    <pic:cNvPr id="1" name=""/>
+                    <pic:cNvPicPr/>
+                  </pic:nvPicPr>
+                  <pic:blipFill>
+                    <a:blip r:embed="rId17"/>
+                    <a:stretch>
+                      <a:fillRect/>
+                    </a:stretch>
+                  </pic:blipFill>
+                  <pic:spPr>
+                    <a:xfrm>
+                      <a:off x="0" y="0"/>
+                      <a:ext cx="5760085" cy="4438650"/>
+                    </a:xfrm>
+                    <a:prstGeom prst="rect">
+                      <a:avLst/>
+                    </a:prstGeom>
+                  </pic:spPr>
+                </pic:pic>
+              </a:graphicData>
+            </a:graphic>
+          </wp:inline>
+        </w:drawing>
+      </w:r>
       <w:bookmarkEnd w:id="0"/>
     </w:p>
     <w:p>
       <w:pPr>
-        <w:pStyle w:val="PargrafodaLista"/>
-      </w:pPr>
+        <w:spacing w:line="360" w:lineRule="auto"/>
+        <w:ind w:left="360"/>
+        <w:jc w:val="both"/>
+      </w:pPr>
+      <w:r>
+        <w:lastRenderedPageBreak/>
+        <w:drawing>
+          <wp:inline distT="0" distB="0" distL="0" distR="0" wp14:anchorId="70441705" wp14:editId="57006E0B">
+            <wp:extent cx="5760085" cy="7391400"/>
+            <wp:effectExtent l="0" t="0" r="0" b="0"/>
+            <wp:docPr id="12" name="Imagem 12"/>
+            <wp:cNvGraphicFramePr>
+              <a:graphicFrameLocks xmlns:a="http://schemas.openxmlformats.org/drawingml/2006/main" noChangeAspect="1"/>
+            </wp:cNvGraphicFramePr>
+            <a:graphic xmlns:a="http://schemas.openxmlformats.org/drawingml/2006/main">
+              <a:graphicData uri="http://schemas.openxmlformats.org/drawingml/2006/picture">
+                <pic:pic xmlns:pic="http://schemas.openxmlformats.org/drawingml/2006/picture">
+                  <pic:nvPicPr>
+                    <pic:cNvPr id="1" name=""/>
+                    <pic:cNvPicPr/>
+                  </pic:nvPicPr>
+                  <pic:blipFill>
+                    <a:blip r:embed="rId18"/>
+                    <a:stretch>
+                      <a:fillRect/>
+                    </a:stretch>
+                  </pic:blipFill>
+                  <pic:spPr>
+                    <a:xfrm>
+                      <a:off x="0" y="0"/>
+                      <a:ext cx="5760085" cy="7391400"/>
+                    </a:xfrm>
+                    <a:prstGeom prst="rect">
+                      <a:avLst/>
+                    </a:prstGeom>
+                  </pic:spPr>
+                </pic:pic>
+              </a:graphicData>
+            </a:graphic>
+          </wp:inline>
+        </w:drawing>
+      </w:r>
     </w:p>
     <w:p>
       <w:pPr>
-        <w:ind w:left="-993"/>
-      </w:pPr>
+        <w:spacing w:line="360" w:lineRule="auto"/>
+        <w:ind w:left="360"/>
+        <w:jc w:val="both"/>
+      </w:pPr>
+      <w:r>
+        <w:lastRenderedPageBreak/>
+        <w:drawing>
+          <wp:inline distT="0" distB="0" distL="0" distR="0" wp14:anchorId="287C16E1" wp14:editId="2DCF1EE5">
+            <wp:extent cx="5760085" cy="3901440"/>
+            <wp:effectExtent l="0" t="0" r="0" b="3810"/>
+            <wp:docPr id="15" name="Imagem 15"/>
+            <wp:cNvGraphicFramePr>
+              <a:graphicFrameLocks xmlns:a="http://schemas.openxmlformats.org/drawingml/2006/main" noChangeAspect="1"/>
+            </wp:cNvGraphicFramePr>
+            <a:graphic xmlns:a="http://schemas.openxmlformats.org/drawingml/2006/main">
+              <a:graphicData uri="http://schemas.openxmlformats.org/drawingml/2006/picture">
+                <pic:pic xmlns:pic="http://schemas.openxmlformats.org/drawingml/2006/picture">
+                  <pic:nvPicPr>
+                    <pic:cNvPr id="1" name=""/>
+                    <pic:cNvPicPr/>
+                  </pic:nvPicPr>
+                  <pic:blipFill>
+                    <a:blip r:embed="rId19"/>
+                    <a:stretch>
+                      <a:fillRect/>
+                    </a:stretch>
+                  </pic:blipFill>
+                  <pic:spPr>
+                    <a:xfrm>
+                      <a:off x="0" y="0"/>
+                      <a:ext cx="5760085" cy="3901440"/>
+                    </a:xfrm>
+                    <a:prstGeom prst="rect">
+                      <a:avLst/>
+                    </a:prstGeom>
+                  </pic:spPr>
+                </pic:pic>
+              </a:graphicData>
+            </a:graphic>
+          </wp:inline>
+        </w:drawing>
+      </w:r>
     </w:p>
     <w:p>
       <w:pPr>
-        <w:ind w:left="-993"/>
+        <w:spacing w:line="360" w:lineRule="auto"/>
+        <w:ind w:left="360"/>
+        <w:jc w:val="both"/>
       </w:pPr>
     </w:p>
     <w:p>
       <w:pPr>
-        <w:ind w:left="-993"/>
-      </w:pPr>
+        <w:spacing w:line="360" w:lineRule="auto"/>
+        <w:ind w:left="360"/>
+        <w:jc w:val="both"/>
+      </w:pPr>
+      <w:r>
+        <w:drawing>
+          <wp:inline distT="0" distB="0" distL="0" distR="0" wp14:anchorId="143264A7" wp14:editId="6C4C0FF1">
+            <wp:extent cx="5611008" cy="3667637"/>
+            <wp:effectExtent l="0" t="0" r="8890" b="9525"/>
+            <wp:docPr id="16" name="Imagem 16"/>
+            <wp:cNvGraphicFramePr>
+              <a:graphicFrameLocks xmlns:a="http://schemas.openxmlformats.org/drawingml/2006/main" noChangeAspect="1"/>
+            </wp:cNvGraphicFramePr>
+            <a:graphic xmlns:a="http://schemas.openxmlformats.org/drawingml/2006/main">
+              <a:graphicData uri="http://schemas.openxmlformats.org/drawingml/2006/picture">
+                <pic:pic xmlns:pic="http://schemas.openxmlformats.org/drawingml/2006/picture">
+                  <pic:nvPicPr>
+                    <pic:cNvPr id="1" name=""/>
+                    <pic:cNvPicPr/>
+                  </pic:nvPicPr>
+                  <pic:blipFill>
+                    <a:blip r:embed="rId20"/>
+                    <a:stretch>
+                      <a:fillRect/>
+                    </a:stretch>
+                  </pic:blipFill>
+                  <pic:spPr>
+                    <a:xfrm>
+                      <a:off x="0" y="0"/>
+                      <a:ext cx="5611008" cy="3667637"/>
+                    </a:xfrm>
+                    <a:prstGeom prst="rect">
+                      <a:avLst/>
+                    </a:prstGeom>
+                  </pic:spPr>
+                </pic:pic>
+              </a:graphicData>
+            </a:graphic>
+          </wp:inline>
+        </w:drawing>
+      </w:r>
     </w:p>
     <w:p>
       <w:pPr>
-        <w:ind w:left="-993"/>
+        <w:spacing w:line="360" w:lineRule="auto"/>
+        <w:ind w:left="360"/>
+        <w:jc w:val="both"/>
       </w:pPr>
     </w:p>
     <w:p>
       <w:pPr>
-        <w:ind w:left="-993"/>
-      </w:pPr>
+        <w:spacing w:line="360" w:lineRule="auto"/>
+        <w:ind w:left="360"/>
+        <w:jc w:val="both"/>
+      </w:pPr>
+      <w:r>
+        <w:lastRenderedPageBreak/>
+        <w:drawing>
+          <wp:inline distT="0" distB="0" distL="0" distR="0" wp14:anchorId="5A91E89F" wp14:editId="2A95F587">
+            <wp:extent cx="5572903" cy="3991532"/>
+            <wp:effectExtent l="0" t="0" r="8890" b="9525"/>
+            <wp:docPr id="17" name="Imagem 17"/>
+            <wp:cNvGraphicFramePr>
+              <a:graphicFrameLocks xmlns:a="http://schemas.openxmlformats.org/drawingml/2006/main" noChangeAspect="1"/>
+            </wp:cNvGraphicFramePr>
+            <a:graphic xmlns:a="http://schemas.openxmlformats.org/drawingml/2006/main">
+              <a:graphicData uri="http://schemas.openxmlformats.org/drawingml/2006/picture">
+                <pic:pic xmlns:pic="http://schemas.openxmlformats.org/drawingml/2006/picture">
+                  <pic:nvPicPr>
+                    <pic:cNvPr id="1" name=""/>
+                    <pic:cNvPicPr/>
+                  </pic:nvPicPr>
+                  <pic:blipFill>
+                    <a:blip r:embed="rId21"/>
+                    <a:stretch>
+                      <a:fillRect/>
+                    </a:stretch>
+                  </pic:blipFill>
+                  <pic:spPr>
+                    <a:xfrm>
+                      <a:off x="0" y="0"/>
+                      <a:ext cx="5572903" cy="3991532"/>
+                    </a:xfrm>
+                    <a:prstGeom prst="rect">
+                      <a:avLst/>
+                    </a:prstGeom>
+                  </pic:spPr>
+                </pic:pic>
+              </a:graphicData>
+            </a:graphic>
+          </wp:inline>
+        </w:drawing>
+      </w:r>
     </w:p>
     <w:p>
       <w:pPr>
-        <w:ind w:left="-993"/>
-      </w:pPr>
-    </w:p>
-    <w:p>
-      <w:pPr>
-        <w:ind w:left="-993"/>
-      </w:pPr>
-    </w:p>
-    <w:p>
-      <w:pPr>
-        <w:ind w:left="-993"/>
-      </w:pPr>
+        <w:pStyle w:val="PargrafodaLista"/>
+        <w:rPr>
+          <w:b/>
+        </w:rPr>
+      </w:pPr>
+      <w:r>
+        <w:rPr>
+          <w:b/>
+        </w:rPr>
+        <w:t xml:space="preserve"> </w:t>
+      </w:r>
     </w:p>
     <w:p>
       <w:pPr>
@@ -18558,9 +18897,15 @@
         <w:pStyle w:val="Subttulo"/>
         <w:numPr>
           <w:ilvl w:val="0"/>
-          <w:numId w:val="9"/>
+          <w:numId w:val="16"/>
         </w:numPr>
       </w:pPr>
+      <w:r>
+        <w:t>15</w:t>
+      </w:r>
+      <w:r>
+        <w:tab/>
+      </w:r>
       <w:r>
         <w:t>Diagrama de Entidade Relacionamento</w:t>
       </w:r>
@@ -18596,11 +18941,11 @@
                     <pic:cNvPicPr/>
                   </pic:nvPicPr>
                   <pic:blipFill>
-                    <a:blip r:embed="rId17">
+                    <a:blip r:embed="rId22">
                       <a:extLst>
                         <a:ext uri="{BEBA8EAE-BF5A-486C-A8C5-ECC9F3942E4B}">
                           <a14:imgProps xmlns:a14="http://schemas.microsoft.com/office/drawing/2010/main">
-                            <a14:imgLayer r:embed="rId18">
+                            <a14:imgLayer r:embed="rId23">
                               <a14:imgEffect>
                                 <a14:sharpenSoften amount="25000"/>
                               </a14:imgEffect>
@@ -19480,13 +19825,13 @@
     </w:lvl>
   </w:abstractNum>
   <w:abstractNum w:abstractNumId="8" w15:restartNumberingAfterBreak="0">
-    <w:nsid w:val="45006251"/>
+    <w:nsid w:val="3F9904CA"/>
     <w:multiLevelType w:val="hybridMultilevel"/>
-    <w:tmpl w:val="5248F44C"/>
-    <w:lvl w:ilvl="0" w:tplc="4E5EDD3E">
-      <w:start w:val="1"/>
+    <w:tmpl w:val="7B9202CE"/>
+    <w:lvl w:ilvl="0" w:tplc="0416000F">
+      <w:start w:val="2"/>
       <w:numFmt w:val="decimal"/>
-      <w:lvlText w:val="1.%1"/>
+      <w:lvlText w:val="%1."/>
       <w:lvlJc w:val="left"/>
       <w:pPr>
         <w:ind w:left="720" w:hanging="360"/>
@@ -19569,10 +19914,10 @@
     </w:lvl>
   </w:abstractNum>
   <w:abstractNum w:abstractNumId="9" w15:restartNumberingAfterBreak="0">
-    <w:nsid w:val="4A834262"/>
+    <w:nsid w:val="45006251"/>
     <w:multiLevelType w:val="hybridMultilevel"/>
-    <w:tmpl w:val="B888DE38"/>
-    <w:lvl w:ilvl="0" w:tplc="A720E46A">
+    <w:tmpl w:val="5248F44C"/>
+    <w:lvl w:ilvl="0" w:tplc="4E5EDD3E">
       <w:start w:val="1"/>
       <w:numFmt w:val="decimal"/>
       <w:lvlText w:val="1.%1"/>
@@ -19658,6 +20003,95 @@
     </w:lvl>
   </w:abstractNum>
   <w:abstractNum w:abstractNumId="10" w15:restartNumberingAfterBreak="0">
+    <w:nsid w:val="4A834262"/>
+    <w:multiLevelType w:val="hybridMultilevel"/>
+    <w:tmpl w:val="B888DE38"/>
+    <w:lvl w:ilvl="0" w:tplc="A720E46A">
+      <w:start w:val="1"/>
+      <w:numFmt w:val="decimal"/>
+      <w:lvlText w:val="1.%1"/>
+      <w:lvlJc w:val="left"/>
+      <w:pPr>
+        <w:ind w:left="720" w:hanging="360"/>
+      </w:pPr>
+      <w:rPr>
+        <w:rFonts w:hint="default"/>
+      </w:rPr>
+    </w:lvl>
+    <w:lvl w:ilvl="1" w:tplc="04160019" w:tentative="1">
+      <w:start w:val="1"/>
+      <w:numFmt w:val="lowerLetter"/>
+      <w:lvlText w:val="%2."/>
+      <w:lvlJc w:val="left"/>
+      <w:pPr>
+        <w:ind w:left="1440" w:hanging="360"/>
+      </w:pPr>
+    </w:lvl>
+    <w:lvl w:ilvl="2" w:tplc="0416001B" w:tentative="1">
+      <w:start w:val="1"/>
+      <w:numFmt w:val="lowerRoman"/>
+      <w:lvlText w:val="%3."/>
+      <w:lvlJc w:val="right"/>
+      <w:pPr>
+        <w:ind w:left="2160" w:hanging="180"/>
+      </w:pPr>
+    </w:lvl>
+    <w:lvl w:ilvl="3" w:tplc="0416000F" w:tentative="1">
+      <w:start w:val="1"/>
+      <w:numFmt w:val="decimal"/>
+      <w:lvlText w:val="%4."/>
+      <w:lvlJc w:val="left"/>
+      <w:pPr>
+        <w:ind w:left="2880" w:hanging="360"/>
+      </w:pPr>
+    </w:lvl>
+    <w:lvl w:ilvl="4" w:tplc="04160019" w:tentative="1">
+      <w:start w:val="1"/>
+      <w:numFmt w:val="lowerLetter"/>
+      <w:lvlText w:val="%5."/>
+      <w:lvlJc w:val="left"/>
+      <w:pPr>
+        <w:ind w:left="3600" w:hanging="360"/>
+      </w:pPr>
+    </w:lvl>
+    <w:lvl w:ilvl="5" w:tplc="0416001B" w:tentative="1">
+      <w:start w:val="1"/>
+      <w:numFmt w:val="lowerRoman"/>
+      <w:lvlText w:val="%6."/>
+      <w:lvlJc w:val="right"/>
+      <w:pPr>
+        <w:ind w:left="4320" w:hanging="180"/>
+      </w:pPr>
+    </w:lvl>
+    <w:lvl w:ilvl="6" w:tplc="0416000F" w:tentative="1">
+      <w:start w:val="1"/>
+      <w:numFmt w:val="decimal"/>
+      <w:lvlText w:val="%7."/>
+      <w:lvlJc w:val="left"/>
+      <w:pPr>
+        <w:ind w:left="5040" w:hanging="360"/>
+      </w:pPr>
+    </w:lvl>
+    <w:lvl w:ilvl="7" w:tplc="04160019" w:tentative="1">
+      <w:start w:val="1"/>
+      <w:numFmt w:val="lowerLetter"/>
+      <w:lvlText w:val="%8."/>
+      <w:lvlJc w:val="left"/>
+      <w:pPr>
+        <w:ind w:left="5760" w:hanging="360"/>
+      </w:pPr>
+    </w:lvl>
+    <w:lvl w:ilvl="8" w:tplc="0416001B" w:tentative="1">
+      <w:start w:val="1"/>
+      <w:numFmt w:val="lowerRoman"/>
+      <w:lvlText w:val="%9."/>
+      <w:lvlJc w:val="right"/>
+      <w:pPr>
+        <w:ind w:left="6480" w:hanging="180"/>
+      </w:pPr>
+    </w:lvl>
+  </w:abstractNum>
+  <w:abstractNum w:abstractNumId="11" w15:restartNumberingAfterBreak="0">
     <w:nsid w:val="533F5E4D"/>
     <w:multiLevelType w:val="hybridMultilevel"/>
     <w:tmpl w:val="0BDC3B7E"/>
@@ -19746,7 +20180,7 @@
       </w:pPr>
     </w:lvl>
   </w:abstractNum>
-  <w:abstractNum w:abstractNumId="11" w15:restartNumberingAfterBreak="0">
+  <w:abstractNum w:abstractNumId="12" w15:restartNumberingAfterBreak="0">
     <w:nsid w:val="55B41DFC"/>
     <w:multiLevelType w:val="hybridMultilevel"/>
     <w:tmpl w:val="8A52E23C"/>
@@ -19832,7 +20266,7 @@
       </w:pPr>
     </w:lvl>
   </w:abstractNum>
-  <w:abstractNum w:abstractNumId="12" w15:restartNumberingAfterBreak="0">
+  <w:abstractNum w:abstractNumId="13" w15:restartNumberingAfterBreak="0">
     <w:nsid w:val="620938C8"/>
     <w:multiLevelType w:val="multilevel"/>
     <w:tmpl w:val="354C2232"/>
@@ -19945,29 +20379,118 @@
       </w:rPr>
     </w:lvl>
   </w:abstractNum>
+  <w:abstractNum w:abstractNumId="14" w15:restartNumberingAfterBreak="0">
+    <w:nsid w:val="768A6EDC"/>
+    <w:multiLevelType w:val="hybridMultilevel"/>
+    <w:tmpl w:val="2B6E65D4"/>
+    <w:lvl w:ilvl="0" w:tplc="0416000F">
+      <w:start w:val="2"/>
+      <w:numFmt w:val="decimal"/>
+      <w:lvlText w:val="%1."/>
+      <w:lvlJc w:val="left"/>
+      <w:pPr>
+        <w:ind w:left="720" w:hanging="360"/>
+      </w:pPr>
+      <w:rPr>
+        <w:rFonts w:hint="default"/>
+      </w:rPr>
+    </w:lvl>
+    <w:lvl w:ilvl="1" w:tplc="04160019" w:tentative="1">
+      <w:start w:val="1"/>
+      <w:numFmt w:val="lowerLetter"/>
+      <w:lvlText w:val="%2."/>
+      <w:lvlJc w:val="left"/>
+      <w:pPr>
+        <w:ind w:left="1440" w:hanging="360"/>
+      </w:pPr>
+    </w:lvl>
+    <w:lvl w:ilvl="2" w:tplc="0416001B" w:tentative="1">
+      <w:start w:val="1"/>
+      <w:numFmt w:val="lowerRoman"/>
+      <w:lvlText w:val="%3."/>
+      <w:lvlJc w:val="right"/>
+      <w:pPr>
+        <w:ind w:left="2160" w:hanging="180"/>
+      </w:pPr>
+    </w:lvl>
+    <w:lvl w:ilvl="3" w:tplc="0416000F" w:tentative="1">
+      <w:start w:val="1"/>
+      <w:numFmt w:val="decimal"/>
+      <w:lvlText w:val="%4."/>
+      <w:lvlJc w:val="left"/>
+      <w:pPr>
+        <w:ind w:left="2880" w:hanging="360"/>
+      </w:pPr>
+    </w:lvl>
+    <w:lvl w:ilvl="4" w:tplc="04160019" w:tentative="1">
+      <w:start w:val="1"/>
+      <w:numFmt w:val="lowerLetter"/>
+      <w:lvlText w:val="%5."/>
+      <w:lvlJc w:val="left"/>
+      <w:pPr>
+        <w:ind w:left="3600" w:hanging="360"/>
+      </w:pPr>
+    </w:lvl>
+    <w:lvl w:ilvl="5" w:tplc="0416001B" w:tentative="1">
+      <w:start w:val="1"/>
+      <w:numFmt w:val="lowerRoman"/>
+      <w:lvlText w:val="%6."/>
+      <w:lvlJc w:val="right"/>
+      <w:pPr>
+        <w:ind w:left="4320" w:hanging="180"/>
+      </w:pPr>
+    </w:lvl>
+    <w:lvl w:ilvl="6" w:tplc="0416000F" w:tentative="1">
+      <w:start w:val="1"/>
+      <w:numFmt w:val="decimal"/>
+      <w:lvlText w:val="%7."/>
+      <w:lvlJc w:val="left"/>
+      <w:pPr>
+        <w:ind w:left="5040" w:hanging="360"/>
+      </w:pPr>
+    </w:lvl>
+    <w:lvl w:ilvl="7" w:tplc="04160019" w:tentative="1">
+      <w:start w:val="1"/>
+      <w:numFmt w:val="lowerLetter"/>
+      <w:lvlText w:val="%8."/>
+      <w:lvlJc w:val="left"/>
+      <w:pPr>
+        <w:ind w:left="5760" w:hanging="360"/>
+      </w:pPr>
+    </w:lvl>
+    <w:lvl w:ilvl="8" w:tplc="0416001B" w:tentative="1">
+      <w:start w:val="1"/>
+      <w:numFmt w:val="lowerRoman"/>
+      <w:lvlText w:val="%9."/>
+      <w:lvlJc w:val="right"/>
+      <w:pPr>
+        <w:ind w:left="6480" w:hanging="180"/>
+      </w:pPr>
+    </w:lvl>
+  </w:abstractNum>
   <w:num w:numId="1">
     <w:abstractNumId w:val="2"/>
   </w:num>
   <w:num w:numId="2">
-    <w:abstractNumId w:val="11"/>
+    <w:abstractNumId w:val="12"/>
   </w:num>
   <w:num w:numId="3">
-    <w:abstractNumId w:val="11"/>
+    <w:abstractNumId w:val="12"/>
   </w:num>
   <w:num w:numId="4">
-    <w:abstractNumId w:val="12"/>
+    <w:abstractNumId w:val="13"/>
   </w:num>
   <w:num w:numId="5">
     <w:abstractNumId w:val="1"/>
   </w:num>
   <w:num w:numId="6">
-    <w:abstractNumId w:val="8"/>
+    <w:abstractNumId w:val="9"/>
   </w:num>
   <w:num w:numId="7">
-    <w:abstractNumId w:val="9"/>
+    <w:abstractNumId w:val="10"/>
   </w:num>
   <w:num w:numId="8">
-    <w:abstractNumId w:val="10"/>
+    <w:abstractNumId w:val="11"/>
   </w:num>
   <w:num w:numId="9">
     <w:abstractNumId w:val="5"/>
@@ -19986,6 +20509,12 @@
   </w:num>
   <w:num w:numId="14">
     <w:abstractNumId w:val="0"/>
+  </w:num>
+  <w:num w:numId="15">
+    <w:abstractNumId w:val="8"/>
+  </w:num>
+  <w:num w:numId="16">
+    <w:abstractNumId w:val="14"/>
   </w:num>
 </w:numbering>
 </file>
@@ -20921,7 +21450,7 @@
 </file>
 
 <file path=customXml/itemProps1.xml><?xml version="1.0" encoding="utf-8"?>
-<ds:datastoreItem xmlns:ds="http://schemas.openxmlformats.org/officeDocument/2006/customXml" ds:itemID="{9205A4CF-49B0-4A6B-AFAC-C7B33B105FD4}">
+<ds:datastoreItem xmlns:ds="http://schemas.openxmlformats.org/officeDocument/2006/customXml" ds:itemID="{177F2070-F6F5-4BEE-8BB2-6935825C858A}">
   <ds:schemaRefs>
     <ds:schemaRef ds:uri="http://schemas.openxmlformats.org/officeDocument/2006/bibliography"/>
   </ds:schemaRefs>

</xml_diff>

<commit_message>
modificado mer e o diagrama de classe
</commit_message>
<xml_diff>
--- a/TCC/PTCC/DOCUMENTACAO_TCC.docx
+++ b/TCC/PTCC/DOCUMENTACAO_TCC.docx
@@ -2582,7 +2582,7 @@
               </wp:anchor>
             </w:drawing>
           </mc:Choice>
-          <mc:Fallback xmlns:cx1="http://schemas.microsoft.com/office/drawing/2015/9/8/chartex" xmlns:cx2="http://schemas.microsoft.com/office/drawing/2015/10/21/chartex" xmlns:cx3="http://schemas.microsoft.com/office/drawing/2016/5/9/chartex" xmlns:cx4="http://schemas.microsoft.com/office/drawing/2016/5/10/chartex" xmlns:cx5="http://schemas.microsoft.com/office/drawing/2016/5/11/chartex" xmlns:cx6="http://schemas.microsoft.com/office/drawing/2016/5/12/chartex" xmlns:cx7="http://schemas.microsoft.com/office/drawing/2016/5/13/chartex" xmlns:cx8="http://schemas.microsoft.com/office/drawing/2016/5/14/chartex" xmlns:aink="http://schemas.microsoft.com/office/drawing/2016/ink" xmlns:am3d="http://schemas.microsoft.com/office/drawing/2017/model3d" xmlns:oel="http://schemas.microsoft.com/office/2019/extlst" xmlns:w16cex="http://schemas.microsoft.com/office/word/2018/wordml/cex" xmlns:w16cid="http://schemas.microsoft.com/office/word/2016/wordml/cid" xmlns:w16="http://schemas.microsoft.com/office/word/2018/wordml" xmlns:w16sdtdh="http://schemas.microsoft.com/office/word/2020/wordml/sdtdatahash">
+          <mc:Fallback xmlns:w16sdtdh="http://schemas.microsoft.com/office/word/2020/wordml/sdtdatahash" xmlns:w16="http://schemas.microsoft.com/office/word/2018/wordml" xmlns:w16cid="http://schemas.microsoft.com/office/word/2016/wordml/cid" xmlns:w16cex="http://schemas.microsoft.com/office/word/2018/wordml/cex" xmlns:oel="http://schemas.microsoft.com/office/2019/extlst" xmlns:am3d="http://schemas.microsoft.com/office/drawing/2017/model3d" xmlns:aink="http://schemas.microsoft.com/office/drawing/2016/ink" xmlns:cx8="http://schemas.microsoft.com/office/drawing/2016/5/14/chartex" xmlns:cx7="http://schemas.microsoft.com/office/drawing/2016/5/13/chartex" xmlns:cx6="http://schemas.microsoft.com/office/drawing/2016/5/12/chartex" xmlns:cx5="http://schemas.microsoft.com/office/drawing/2016/5/11/chartex" xmlns:cx4="http://schemas.microsoft.com/office/drawing/2016/5/10/chartex" xmlns:cx3="http://schemas.microsoft.com/office/drawing/2016/5/9/chartex" xmlns:cx2="http://schemas.microsoft.com/office/drawing/2015/10/21/chartex" xmlns:cx1="http://schemas.microsoft.com/office/drawing/2015/9/8/chartex">
             <w:pict>
               <v:shape w14:anchorId="64D82E53" id="Forma Livre 1" o:spid="_x0000_s1026" style="position:absolute;margin-left:85.1pt;margin-top:8.5pt;width:440.05pt;height:.1pt;z-index:-251658240;visibility:visible;mso-wrap-style:square;mso-width-percent:0;mso-height-percent:0;mso-wrap-distance-left:0;mso-wrap-distance-top:0;mso-wrap-distance-right:0;mso-wrap-distance-bottom:0;mso-position-horizontal:absolute;mso-position-horizontal-relative:page;mso-position-vertical:absolute;mso-position-vertical-relative:text;mso-width-percent:0;mso-height-percent:0;mso-width-relative:page;mso-height-relative:page;v-text-anchor:top" coordsize="8801,1270" o:gfxdata="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" path="m,l3068,t67,l6067,t67,l8800,e" filled="f" strokeweight=".26669mm">
                 <v:path arrowok="t" o:connecttype="custom" o:connectlocs="0,0;1948180,0;1990725,0;3852545,0;3895090,0;5588000,0" o:connectangles="0,0,0,0,0,0"/>
@@ -18437,23 +18437,31 @@
         </w:numPr>
       </w:pPr>
       <w:r>
+        <w:t>Diagrama de Classe</w:t>
+      </w:r>
+    </w:p>
+    <w:p>
+      <w:pPr>
+        <w:pStyle w:val="PargrafodaLista"/>
+      </w:pPr>
+      <w:r>
         <w:rPr>
           <w:noProof/>
           <w:lang w:eastAsia="pt-BR"/>
         </w:rPr>
         <w:drawing>
-          <wp:anchor distT="0" distB="0" distL="114300" distR="114300" simplePos="0" relativeHeight="251669504" behindDoc="0" locked="0" layoutInCell="1" allowOverlap="1" wp14:anchorId="45A05379" wp14:editId="4810949B">
+          <wp:anchor distT="0" distB="0" distL="114300" distR="114300" simplePos="0" relativeHeight="251669504" behindDoc="0" locked="0" layoutInCell="1" allowOverlap="1" wp14:anchorId="61AB51DB" wp14:editId="76948827">
             <wp:simplePos x="0" y="0"/>
-            <wp:positionH relativeFrom="margin">
-              <wp:align>right</wp:align>
+            <wp:positionH relativeFrom="page">
+              <wp:align>center</wp:align>
             </wp:positionH>
             <wp:positionV relativeFrom="paragraph">
-              <wp:posOffset>445770</wp:posOffset>
+              <wp:posOffset>210230</wp:posOffset>
             </wp:positionV>
-            <wp:extent cx="5760085" cy="3387090"/>
-            <wp:effectExtent l="0" t="0" r="0" b="3810"/>
+            <wp:extent cx="5760085" cy="3388995"/>
+            <wp:effectExtent l="0" t="0" r="0" b="1905"/>
             <wp:wrapSquare wrapText="bothSides"/>
-            <wp:docPr id="13" name="Imagem 13"/>
+            <wp:docPr id="20" name="Imagem 20"/>
             <wp:cNvGraphicFramePr>
               <a:graphicFrameLocks xmlns:a="http://schemas.openxmlformats.org/drawingml/2006/main" noChangeAspect="1"/>
             </wp:cNvGraphicFramePr>
@@ -18461,7 +18469,7 @@
               <a:graphicData uri="http://schemas.openxmlformats.org/drawingml/2006/picture">
                 <pic:pic xmlns:pic="http://schemas.openxmlformats.org/drawingml/2006/picture">
                   <pic:nvPicPr>
-                    <pic:cNvPr id="13" name="DiagramaClasse.drawio.png"/>
+                    <pic:cNvPr id="20" name="DiagramaClasse.jpg"/>
                     <pic:cNvPicPr/>
                   </pic:nvPicPr>
                   <pic:blipFill>
@@ -18479,7 +18487,7 @@
                   <pic:spPr>
                     <a:xfrm>
                       <a:off x="0" y="0"/>
-                      <a:ext cx="5760085" cy="3387090"/>
+                      <a:ext cx="5760085" cy="3388995"/>
                     </a:xfrm>
                     <a:prstGeom prst="rect">
                       <a:avLst/>
@@ -18497,13 +18505,10 @@
           </wp:anchor>
         </w:drawing>
       </w:r>
-      <w:r>
-        <w:t>Diagrama de Classe</w:t>
-      </w:r>
     </w:p>
     <w:p>
       <w:pPr>
-        <w:pStyle w:val="PargrafodaLista"/>
+        <w:ind w:left="-993"/>
       </w:pPr>
     </w:p>
     <w:p>
@@ -18568,10 +18573,7 @@
         <w:t xml:space="preserve"> </w:t>
       </w:r>
       <w:r>
-        <w:t xml:space="preserve">classes </w:t>
-      </w:r>
-      <w:r>
-        <w:t>servem</w:t>
+        <w:t>classes servem</w:t>
       </w:r>
       <w:r>
         <w:t xml:space="preserve"> </w:t>
@@ -18640,8 +18642,11 @@
         <w:ind w:left="360"/>
         <w:jc w:val="both"/>
       </w:pPr>
-      <w:bookmarkStart w:id="0" w:name="_GoBack"/>
-      <w:r>
+      <w:r>
+        <w:rPr>
+          <w:noProof/>
+          <w:lang w:eastAsia="pt-BR"/>
+        </w:rPr>
         <w:drawing>
           <wp:inline distT="0" distB="0" distL="0" distR="0" wp14:anchorId="423D12C5" wp14:editId="714C0680">
             <wp:extent cx="5760085" cy="4438650"/>
@@ -18678,7 +18683,6 @@
           </wp:inline>
         </w:drawing>
       </w:r>
-      <w:bookmarkEnd w:id="0"/>
     </w:p>
     <w:p>
       <w:pPr>
@@ -18687,6 +18691,10 @@
         <w:jc w:val="both"/>
       </w:pPr>
       <w:r>
+        <w:rPr>
+          <w:noProof/>
+          <w:lang w:eastAsia="pt-BR"/>
+        </w:rPr>
         <w:lastRenderedPageBreak/>
         <w:drawing>
           <wp:inline distT="0" distB="0" distL="0" distR="0" wp14:anchorId="70441705" wp14:editId="57006E0B">
@@ -18732,6 +18740,10 @@
         <w:jc w:val="both"/>
       </w:pPr>
       <w:r>
+        <w:rPr>
+          <w:noProof/>
+          <w:lang w:eastAsia="pt-BR"/>
+        </w:rPr>
         <w:lastRenderedPageBreak/>
         <w:drawing>
           <wp:inline distT="0" distB="0" distL="0" distR="0" wp14:anchorId="287C16E1" wp14:editId="2DCF1EE5">
@@ -18784,6 +18796,10 @@
         <w:jc w:val="both"/>
       </w:pPr>
       <w:r>
+        <w:rPr>
+          <w:noProof/>
+          <w:lang w:eastAsia="pt-BR"/>
+        </w:rPr>
         <w:drawing>
           <wp:inline distT="0" distB="0" distL="0" distR="0" wp14:anchorId="143264A7" wp14:editId="6C4C0FF1">
             <wp:extent cx="5611008" cy="3667637"/>
@@ -18834,7 +18850,12 @@
         <w:ind w:left="360"/>
         <w:jc w:val="both"/>
       </w:pPr>
-      <w:r>
+      <w:bookmarkStart w:id="0" w:name="_GoBack"/>
+      <w:r>
+        <w:rPr>
+          <w:noProof/>
+          <w:lang w:eastAsia="pt-BR"/>
+        </w:rPr>
         <w:lastRenderedPageBreak/>
         <w:drawing>
           <wp:inline distT="0" distB="0" distL="0" distR="0" wp14:anchorId="5A91E89F" wp14:editId="2A95F587">
@@ -18873,6 +18894,7 @@
         </w:drawing>
       </w:r>
     </w:p>
+    <w:bookmarkEnd w:id="0"/>
     <w:p>
       <w:pPr>
         <w:pStyle w:val="PargrafodaLista"/>
@@ -18910,26 +18932,21 @@
         <w:t>Diagrama de Entidade Relacionamento</w:t>
       </w:r>
     </w:p>
-    <w:p/>
     <w:p>
       <w:r>
-        <w:rPr>
-          <w:noProof/>
-          <w:lang w:eastAsia="pt-BR"/>
-        </w:rPr>
         <w:drawing>
-          <wp:anchor distT="0" distB="0" distL="114300" distR="114300" simplePos="0" relativeHeight="251668480" behindDoc="0" locked="0" layoutInCell="1" allowOverlap="1" wp14:anchorId="58EB9B2C" wp14:editId="26E1CC73">
+          <wp:anchor distT="0" distB="0" distL="114300" distR="114300" simplePos="0" relativeHeight="251670528" behindDoc="0" locked="0" layoutInCell="1" allowOverlap="1" wp14:anchorId="4F0AEF93" wp14:editId="268AF7C4">
             <wp:simplePos x="0" y="0"/>
-            <wp:positionH relativeFrom="column">
-              <wp:posOffset>-15079</wp:posOffset>
+            <wp:positionH relativeFrom="margin">
+              <wp:align>center</wp:align>
             </wp:positionH>
             <wp:positionV relativeFrom="paragraph">
-              <wp:posOffset>0</wp:posOffset>
+              <wp:posOffset>265132</wp:posOffset>
             </wp:positionV>
-            <wp:extent cx="5760085" cy="3678555"/>
-            <wp:effectExtent l="0" t="0" r="0" b="0"/>
+            <wp:extent cx="6306185" cy="3479165"/>
+            <wp:effectExtent l="0" t="0" r="0" b="6985"/>
             <wp:wrapSquare wrapText="bothSides"/>
-            <wp:docPr id="11" name="Imagem 11" descr="Diagrama&#10;&#10;Descrição gerada automaticamente"/>
+            <wp:docPr id="22" name="Imagem 22"/>
             <wp:cNvGraphicFramePr>
               <a:graphicFrameLocks xmlns:a="http://schemas.openxmlformats.org/drawingml/2006/main" noChangeAspect="1"/>
             </wp:cNvGraphicFramePr>
@@ -18937,21 +18954,12 @@
               <a:graphicData uri="http://schemas.openxmlformats.org/drawingml/2006/picture">
                 <pic:pic xmlns:pic="http://schemas.openxmlformats.org/drawingml/2006/picture">
                   <pic:nvPicPr>
-                    <pic:cNvPr id="11" name="Imagem 11" descr="Diagrama&#10;&#10;Descrição gerada automaticamente"/>
+                    <pic:cNvPr id="1" name=""/>
                     <pic:cNvPicPr/>
                   </pic:nvPicPr>
                   <pic:blipFill>
                     <a:blip r:embed="rId22">
                       <a:extLst>
-                        <a:ext uri="{BEBA8EAE-BF5A-486C-A8C5-ECC9F3942E4B}">
-                          <a14:imgProps xmlns:a14="http://schemas.microsoft.com/office/drawing/2010/main">
-                            <a14:imgLayer r:embed="rId23">
-                              <a14:imgEffect>
-                                <a14:sharpenSoften amount="25000"/>
-                              </a14:imgEffect>
-                            </a14:imgLayer>
-                          </a14:imgProps>
-                        </a:ext>
                         <a:ext uri="{28A0092B-C50C-407E-A947-70E740481C1C}">
                           <a14:useLocalDpi xmlns:a14="http://schemas.microsoft.com/office/drawing/2010/main" val="0"/>
                         </a:ext>
@@ -18964,7 +18972,7 @@
                   <pic:spPr>
                     <a:xfrm>
                       <a:off x="0" y="0"/>
-                      <a:ext cx="5760085" cy="3678555"/>
+                      <a:ext cx="6306185" cy="3479165"/>
                     </a:xfrm>
                     <a:prstGeom prst="rect">
                       <a:avLst/>
@@ -18973,10 +18981,17 @@
                 </pic:pic>
               </a:graphicData>
             </a:graphic>
+            <wp14:sizeRelH relativeFrom="page">
+              <wp14:pctWidth>0</wp14:pctWidth>
+            </wp14:sizeRelH>
+            <wp14:sizeRelV relativeFrom="page">
+              <wp14:pctHeight>0</wp14:pctHeight>
+            </wp14:sizeRelV>
           </wp:anchor>
         </w:drawing>
       </w:r>
     </w:p>
+    <w:p/>
     <w:sectPr>
       <w:pgSz w:w="11906" w:h="16838"/>
       <w:pgMar w:top="1701" w:right="1134" w:bottom="1134" w:left="1701" w:header="708" w:footer="708" w:gutter="0"/>
@@ -21450,7 +21465,7 @@
 </file>
 
 <file path=customXml/itemProps1.xml><?xml version="1.0" encoding="utf-8"?>
-<ds:datastoreItem xmlns:ds="http://schemas.openxmlformats.org/officeDocument/2006/customXml" ds:itemID="{177F2070-F6F5-4BEE-8BB2-6935825C858A}">
+<ds:datastoreItem xmlns:ds="http://schemas.openxmlformats.org/officeDocument/2006/customXml" ds:itemID="{64F08484-5AA6-4251-AE8B-0A89C160B075}">
   <ds:schemaRefs>
     <ds:schemaRef ds:uri="http://schemas.openxmlformats.org/officeDocument/2006/bibliography"/>
   </ds:schemaRefs>

</xml_diff>

<commit_message>
inserindo tb salao no diagrama de calsse
</commit_message>
<xml_diff>
--- a/TCC/PTCC/DOCUMENTACAO_TCC.docx
+++ b/TCC/PTCC/DOCUMENTACAO_TCC.docx
@@ -2582,7 +2582,7 @@
               </wp:anchor>
             </w:drawing>
           </mc:Choice>
-          <mc:Fallback xmlns:w16sdtdh="http://schemas.microsoft.com/office/word/2020/wordml/sdtdatahash" xmlns:w16="http://schemas.microsoft.com/office/word/2018/wordml" xmlns:w16cid="http://schemas.microsoft.com/office/word/2016/wordml/cid" xmlns:w16cex="http://schemas.microsoft.com/office/word/2018/wordml/cex" xmlns:oel="http://schemas.microsoft.com/office/2019/extlst" xmlns:am3d="http://schemas.microsoft.com/office/drawing/2017/model3d" xmlns:aink="http://schemas.microsoft.com/office/drawing/2016/ink" xmlns:cx8="http://schemas.microsoft.com/office/drawing/2016/5/14/chartex" xmlns:cx7="http://schemas.microsoft.com/office/drawing/2016/5/13/chartex" xmlns:cx6="http://schemas.microsoft.com/office/drawing/2016/5/12/chartex" xmlns:cx5="http://schemas.microsoft.com/office/drawing/2016/5/11/chartex" xmlns:cx4="http://schemas.microsoft.com/office/drawing/2016/5/10/chartex" xmlns:cx3="http://schemas.microsoft.com/office/drawing/2016/5/9/chartex" xmlns:cx2="http://schemas.microsoft.com/office/drawing/2015/10/21/chartex" xmlns:cx1="http://schemas.microsoft.com/office/drawing/2015/9/8/chartex">
+          <mc:Fallback xmlns:cx1="http://schemas.microsoft.com/office/drawing/2015/9/8/chartex" xmlns:cx2="http://schemas.microsoft.com/office/drawing/2015/10/21/chartex" xmlns:cx3="http://schemas.microsoft.com/office/drawing/2016/5/9/chartex" xmlns:cx4="http://schemas.microsoft.com/office/drawing/2016/5/10/chartex" xmlns:cx5="http://schemas.microsoft.com/office/drawing/2016/5/11/chartex" xmlns:cx6="http://schemas.microsoft.com/office/drawing/2016/5/12/chartex" xmlns:cx7="http://schemas.microsoft.com/office/drawing/2016/5/13/chartex" xmlns:cx8="http://schemas.microsoft.com/office/drawing/2016/5/14/chartex" xmlns:aink="http://schemas.microsoft.com/office/drawing/2016/ink" xmlns:am3d="http://schemas.microsoft.com/office/drawing/2017/model3d" xmlns:oel="http://schemas.microsoft.com/office/2019/extlst" xmlns:w16cex="http://schemas.microsoft.com/office/word/2018/wordml/cex" xmlns:w16cid="http://schemas.microsoft.com/office/word/2016/wordml/cid" xmlns:w16="http://schemas.microsoft.com/office/word/2018/wordml" xmlns:w16sdtdh="http://schemas.microsoft.com/office/word/2020/wordml/sdtdatahash">
             <w:pict>
               <v:shape w14:anchorId="64D82E53" id="Forma Livre 1" o:spid="_x0000_s1026" style="position:absolute;margin-left:85.1pt;margin-top:8.5pt;width:440.05pt;height:.1pt;z-index:-251658240;visibility:visible;mso-wrap-style:square;mso-width-percent:0;mso-height-percent:0;mso-wrap-distance-left:0;mso-wrap-distance-top:0;mso-wrap-distance-right:0;mso-wrap-distance-bottom:0;mso-position-horizontal:absolute;mso-position-horizontal-relative:page;mso-position-vertical:absolute;mso-position-vertical-relative:text;mso-width-percent:0;mso-height-percent:0;mso-width-relative:page;mso-height-relative:page;v-text-anchor:top" coordsize="8801,1270" o:gfxdata="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" path="m,l3068,t67,l6067,t67,l8800,e" filled="f" strokeweight=".26669mm">
                 <v:path arrowok="t" o:connecttype="custom" o:connectlocs="0,0;1948180,0;1990725,0;3852545,0;3895090,0;5588000,0" o:connectangles="0,0,0,0,0,0"/>
@@ -18450,18 +18450,18 @@
           <w:lang w:eastAsia="pt-BR"/>
         </w:rPr>
         <w:drawing>
-          <wp:anchor distT="0" distB="0" distL="114300" distR="114300" simplePos="0" relativeHeight="251669504" behindDoc="0" locked="0" layoutInCell="1" allowOverlap="1" wp14:anchorId="61AB51DB" wp14:editId="76948827">
+          <wp:anchor distT="0" distB="0" distL="114300" distR="114300" simplePos="0" relativeHeight="251671552" behindDoc="0" locked="0" layoutInCell="1" allowOverlap="1" wp14:anchorId="05BAB28C" wp14:editId="117DD156">
             <wp:simplePos x="0" y="0"/>
-            <wp:positionH relativeFrom="page">
+            <wp:positionH relativeFrom="margin">
               <wp:align>center</wp:align>
             </wp:positionH>
             <wp:positionV relativeFrom="paragraph">
-              <wp:posOffset>210230</wp:posOffset>
+              <wp:posOffset>235079</wp:posOffset>
             </wp:positionV>
-            <wp:extent cx="5760085" cy="3388995"/>
-            <wp:effectExtent l="0" t="0" r="0" b="1905"/>
+            <wp:extent cx="6731000" cy="3074670"/>
+            <wp:effectExtent l="0" t="0" r="0" b="0"/>
             <wp:wrapSquare wrapText="bothSides"/>
-            <wp:docPr id="20" name="Imagem 20"/>
+            <wp:docPr id="11" name="Imagem 11"/>
             <wp:cNvGraphicFramePr>
               <a:graphicFrameLocks xmlns:a="http://schemas.openxmlformats.org/drawingml/2006/main" noChangeAspect="1"/>
             </wp:cNvGraphicFramePr>
@@ -18469,7 +18469,7 @@
               <a:graphicData uri="http://schemas.openxmlformats.org/drawingml/2006/picture">
                 <pic:pic xmlns:pic="http://schemas.openxmlformats.org/drawingml/2006/picture">
                   <pic:nvPicPr>
-                    <pic:cNvPr id="20" name="DiagramaClasse.jpg"/>
+                    <pic:cNvPr id="11" name="DiagramaClasse.jpg"/>
                     <pic:cNvPicPr/>
                   </pic:nvPicPr>
                   <pic:blipFill>
@@ -18487,7 +18487,7 @@
                   <pic:spPr>
                     <a:xfrm>
                       <a:off x="0" y="0"/>
-                      <a:ext cx="5760085" cy="3388995"/>
+                      <a:ext cx="6731000" cy="3074670"/>
                     </a:xfrm>
                     <a:prstGeom prst="rect">
                       <a:avLst/>
@@ -18510,6 +18510,18 @@
       <w:pPr>
         <w:ind w:left="-993"/>
       </w:pPr>
+    </w:p>
+    <w:p>
+      <w:pPr>
+        <w:ind w:left="-993"/>
+      </w:pPr>
+    </w:p>
+    <w:p>
+      <w:pPr>
+        <w:ind w:left="-993"/>
+      </w:pPr>
+      <w:bookmarkStart w:id="0" w:name="_GoBack"/>
+      <w:bookmarkEnd w:id="0"/>
     </w:p>
     <w:p>
       <w:pPr>
@@ -18850,7 +18862,6 @@
         <w:ind w:left="360"/>
         <w:jc w:val="both"/>
       </w:pPr>
-      <w:bookmarkStart w:id="0" w:name="_GoBack"/>
       <w:r>
         <w:rPr>
           <w:noProof/>
@@ -18894,7 +18905,6 @@
         </w:drawing>
       </w:r>
     </w:p>
-    <w:bookmarkEnd w:id="0"/>
     <w:p>
       <w:pPr>
         <w:pStyle w:val="PargrafodaLista"/>
@@ -18934,6 +18944,10 @@
     </w:p>
     <w:p>
       <w:r>
+        <w:rPr>
+          <w:noProof/>
+          <w:lang w:eastAsia="pt-BR"/>
+        </w:rPr>
         <w:drawing>
           <wp:anchor distT="0" distB="0" distL="114300" distR="114300" simplePos="0" relativeHeight="251670528" behindDoc="0" locked="0" layoutInCell="1" allowOverlap="1" wp14:anchorId="4F0AEF93" wp14:editId="268AF7C4">
             <wp:simplePos x="0" y="0"/>
@@ -21465,7 +21479,7 @@
 </file>
 
 <file path=customXml/itemProps1.xml><?xml version="1.0" encoding="utf-8"?>
-<ds:datastoreItem xmlns:ds="http://schemas.openxmlformats.org/officeDocument/2006/customXml" ds:itemID="{64F08484-5AA6-4251-AE8B-0A89C160B075}">
+<ds:datastoreItem xmlns:ds="http://schemas.openxmlformats.org/officeDocument/2006/customXml" ds:itemID="{D26399B3-8A31-4267-97BF-7371F59610A7}">
   <ds:schemaRefs>
     <ds:schemaRef ds:uri="http://schemas.openxmlformats.org/officeDocument/2006/bibliography"/>
   </ds:schemaRefs>

</xml_diff>